<commit_message>
Made half changes requested by Mariela
</commit_message>
<xml_diff>
--- a/Javier de Paula.docx
+++ b/Javier de Paula.docx
@@ -18,40 +18,6 @@
           <w:lang w:val="es-ES"/>
         </w:rPr>
         <w:t>Javier de Paula</w:t>
-      </w:r>
-    </w:p>
-    <w:p>
-      <w:pPr>
-        <w:ind w:left="1440" w:firstLine="720"/>
-        <w:jc w:val="right"/>
-        <w:rPr>
-          <w:lang w:val="es-ES"/>
-        </w:rPr>
-      </w:pPr>
-      <w:r>
-        <w:rPr>
-          <w:rFonts w:ascii="Calibri" w:eastAsia="Calibri" w:hAnsi="Calibri" w:cs="Calibri"/>
-          <w:sz w:val="20"/>
-          <w:lang w:val="es-ES"/>
-        </w:rPr>
-        <w:t xml:space="preserve">29 Navarre Ave Apt 7, 33134, </w:t>
-      </w:r>
-    </w:p>
-    <w:p>
-      <w:pPr>
-        <w:ind w:left="1440" w:firstLine="720"/>
-        <w:jc w:val="right"/>
-        <w:rPr>
-          <w:lang w:val="es-ES"/>
-        </w:rPr>
-      </w:pPr>
-      <w:r>
-        <w:rPr>
-          <w:rFonts w:ascii="Calibri" w:eastAsia="Calibri" w:hAnsi="Calibri" w:cs="Calibri"/>
-          <w:sz w:val="20"/>
-          <w:lang w:val="es-ES"/>
-        </w:rPr>
-        <w:t>Coral Gables, Florida, US</w:t>
       </w:r>
     </w:p>
     <w:p>
@@ -90,62 +56,8 @@
           <w:t>javi830810@hotmail.com</w:t>
         </w:r>
       </w:hyperlink>
-    </w:p>
-    <w:bookmarkStart w:id="0" w:name="h.gjdgxs" w:colFirst="0" w:colLast="0"/>
-    <w:bookmarkEnd w:id="0"/>
-    <w:p>
-      <w:pPr>
-        <w:jc w:val="right"/>
-        <w:rPr>
-          <w:lang w:val="es-ES"/>
-        </w:rPr>
-      </w:pPr>
-      <w:r>
-        <w:rPr>
-          <w:rFonts w:ascii="Times New Roman" w:eastAsia="Times New Roman" w:hAnsi="Times New Roman" w:cs="Times New Roman"/>
-          <w:color w:val="000000"/>
-        </w:rPr>
-        <w:fldChar w:fldCharType="begin"/>
-      </w:r>
-      <w:r>
-        <w:rPr>
-          <w:lang w:val="es-ES"/>
-        </w:rPr>
-        <w:instrText xml:space="preserve"> HYPERLINK "http://profile" \h </w:instrText>
-      </w:r>
-      <w:r>
-        <w:rPr>
-          <w:rFonts w:ascii="Times New Roman" w:eastAsia="Times New Roman" w:hAnsi="Times New Roman" w:cs="Times New Roman"/>
-          <w:color w:val="000000"/>
-        </w:rPr>
-        <w:fldChar w:fldCharType="separate"/>
-      </w:r>
-      <w:r>
-        <w:rPr>
-          <w:rFonts w:ascii="Calibri" w:eastAsia="Calibri" w:hAnsi="Calibri" w:cs="Calibri"/>
-          <w:color w:val="548DD4"/>
-          <w:sz w:val="20"/>
-          <w:lang w:val="es-ES"/>
-        </w:rPr>
-        <w:t>www.linkedin.com/in/javi830810/</w:t>
-      </w:r>
-      <w:r>
-        <w:rPr>
-          <w:rFonts w:ascii="Calibri" w:eastAsia="Calibri" w:hAnsi="Calibri" w:cs="Calibri"/>
-          <w:color w:val="548DD4"/>
-          <w:sz w:val="20"/>
-        </w:rPr>
-        <w:fldChar w:fldCharType="end"/>
-      </w:r>
-      <w:hyperlink r:id="rId8"/>
-    </w:p>
-    <w:p>
-      <w:pPr>
-        <w:jc w:val="right"/>
-        <w:rPr>
-          <w:lang w:val="es-ES"/>
-        </w:rPr>
-      </w:pPr>
+      <w:bookmarkStart w:id="0" w:name="h.gjdgxs" w:colFirst="0" w:colLast="0"/>
+      <w:bookmarkEnd w:id="0"/>
       <w:r>
         <w:rPr>
           <w:rFonts w:ascii="Calibri" w:eastAsia="Calibri" w:hAnsi="Calibri" w:cs="Calibri"/>
@@ -227,11 +139,49 @@
           <w:rFonts w:asciiTheme="majorHAnsi" w:hAnsiTheme="majorHAnsi"/>
         </w:rPr>
       </w:pPr>
-      <w:r>
-        <w:rPr>
-          <w:rFonts w:asciiTheme="majorHAnsi" w:eastAsia="Calibri" w:hAnsiTheme="majorHAnsi" w:cs="Calibri"/>
-        </w:rPr>
-        <w:t>Software Engineer, with 9+ years of experience on the software industry, go-getter, and over achiever. Have worked in apps used by big companies NYPA, KOHLS, McDonalds, Nike. Experience in different fields like Workforce, Advertising, eCommerce, Communication Systems, Mobile Marketing. Experienced team leader. Very keen on software design patterns, service oriented apps, message-based architectures, distributed apps, multi-server, and multi-tenant environments. Experience on high-demand and high-reliability apps. Software minimalist, dislike ORMs and over engineering.</w:t>
+      <w:proofErr w:type="gramStart"/>
+      <w:r>
+        <w:rPr>
+          <w:rFonts w:asciiTheme="majorHAnsi" w:eastAsia="Calibri" w:hAnsiTheme="majorHAnsi" w:cs="Calibri"/>
+        </w:rPr>
+        <w:t>Software Engineer, with 9+ years of experience on the software industry, go-getter, and over achiever.</w:t>
+      </w:r>
+      <w:proofErr w:type="gramEnd"/>
+      <w:r>
+        <w:rPr>
+          <w:rFonts w:asciiTheme="majorHAnsi" w:eastAsia="Calibri" w:hAnsiTheme="majorHAnsi" w:cs="Calibri"/>
+        </w:rPr>
+        <w:t xml:space="preserve"> Have worked in apps used by big companies NYPA, KOHLS, McDonalds, </w:t>
+      </w:r>
+      <w:proofErr w:type="gramStart"/>
+      <w:r>
+        <w:rPr>
+          <w:rFonts w:asciiTheme="majorHAnsi" w:eastAsia="Calibri" w:hAnsiTheme="majorHAnsi" w:cs="Calibri"/>
+        </w:rPr>
+        <w:t>Nike</w:t>
+      </w:r>
+      <w:proofErr w:type="gramEnd"/>
+      <w:r>
+        <w:rPr>
+          <w:rFonts w:asciiTheme="majorHAnsi" w:eastAsia="Calibri" w:hAnsiTheme="majorHAnsi" w:cs="Calibri"/>
+        </w:rPr>
+        <w:t xml:space="preserve">. Experience in different fields like Workforce, Advertising, </w:t>
+      </w:r>
+      <w:proofErr w:type="spellStart"/>
+      <w:proofErr w:type="gramStart"/>
+      <w:r>
+        <w:rPr>
+          <w:rFonts w:asciiTheme="majorHAnsi" w:eastAsia="Calibri" w:hAnsiTheme="majorHAnsi" w:cs="Calibri"/>
+        </w:rPr>
+        <w:t>eCommerce</w:t>
+      </w:r>
+      <w:proofErr w:type="spellEnd"/>
+      <w:proofErr w:type="gramEnd"/>
+      <w:r>
+        <w:rPr>
+          <w:rFonts w:asciiTheme="majorHAnsi" w:eastAsia="Calibri" w:hAnsiTheme="majorHAnsi" w:cs="Calibri"/>
+        </w:rPr>
+        <w:t>, Communication Systems, Mobile Marketing. Experienced team leader. Very keen on software design patterns, service oriented apps, message-based architectures, distributed apps, multi-server, and multi-tenant environments. Experience on high-demand and high-reliability apps. Software minimalist, dislike ORMs and over engineering.</w:t>
       </w:r>
     </w:p>
     <w:p>
@@ -315,78 +265,6 @@
     </w:p>
     <w:p>
       <w:pPr>
-        <w:pStyle w:val="ListParagraph"/>
-        <w:numPr>
-          <w:ilvl w:val="0"/>
-          <w:numId w:val="17"/>
-        </w:numPr>
-        <w:rPr>
-          <w:rFonts w:asciiTheme="majorHAnsi" w:hAnsiTheme="majorHAnsi"/>
-        </w:rPr>
-      </w:pPr>
-      <w:r>
-        <w:rPr>
-          <w:rFonts w:asciiTheme="majorHAnsi" w:hAnsiTheme="majorHAnsi"/>
-        </w:rPr>
-        <w:t>C#; Python; Javascript; PHP; HTML5; CSS3</w:t>
-      </w:r>
-    </w:p>
-    <w:p>
-      <w:pPr>
-        <w:pStyle w:val="ListParagraph"/>
-        <w:numPr>
-          <w:ilvl w:val="0"/>
-          <w:numId w:val="17"/>
-        </w:numPr>
-        <w:rPr>
-          <w:rFonts w:asciiTheme="majorHAnsi" w:hAnsiTheme="majorHAnsi"/>
-        </w:rPr>
-      </w:pPr>
-      <w:r>
-        <w:rPr>
-          <w:rFonts w:asciiTheme="majorHAnsi" w:hAnsiTheme="majorHAnsi"/>
-        </w:rPr>
-        <w:t>SQLServer; PostgreSQL; MongoDB; Memcached; MySQL; RavenDB</w:t>
-      </w:r>
-    </w:p>
-    <w:p>
-      <w:pPr>
-        <w:pStyle w:val="ListParagraph"/>
-        <w:numPr>
-          <w:ilvl w:val="0"/>
-          <w:numId w:val="17"/>
-        </w:numPr>
-        <w:rPr>
-          <w:rFonts w:asciiTheme="majorHAnsi" w:hAnsiTheme="majorHAnsi"/>
-        </w:rPr>
-      </w:pPr>
-      <w:r>
-        <w:rPr>
-          <w:rFonts w:asciiTheme="majorHAnsi" w:hAnsiTheme="majorHAnsi"/>
-        </w:rPr>
-        <w:t>AspnetMVC; WCF; WebApi; GoogleAppEngine; NServiceBus; jQuery; Backbone</w:t>
-      </w:r>
-    </w:p>
-    <w:p>
-      <w:pPr>
-        <w:pStyle w:val="ListParagraph"/>
-        <w:numPr>
-          <w:ilvl w:val="0"/>
-          <w:numId w:val="17"/>
-        </w:numPr>
-        <w:rPr>
-          <w:rFonts w:asciiTheme="majorHAnsi" w:hAnsiTheme="majorHAnsi"/>
-        </w:rPr>
-      </w:pPr>
-      <w:r>
-        <w:rPr>
-          <w:rFonts w:asciiTheme="majorHAnsi" w:hAnsiTheme="majorHAnsi"/>
-        </w:rPr>
-        <w:t>CastleWindsor; Nuget; Automapper; Nunit; Spring.Net</w:t>
-      </w:r>
-    </w:p>
-    <w:p>
-      <w:pPr>
         <w:rPr>
           <w:rFonts w:asciiTheme="majorHAnsi" w:eastAsia="Arial" w:hAnsiTheme="majorHAnsi" w:cs="Arial"/>
           <w:b/>
@@ -396,25 +274,457 @@
     <w:p>
       <w:pPr>
         <w:rPr>
-          <w:rFonts w:asciiTheme="majorHAnsi" w:hAnsiTheme="majorHAnsi"/>
-        </w:rPr>
-      </w:pPr>
-      <w:r>
+          <w:rFonts w:ascii="Calibri" w:eastAsia="Arial" w:hAnsi="Calibri" w:cs="Arial"/>
+        </w:rPr>
+      </w:pPr>
+      <w:r>
+        <w:rPr>
+          <w:rFonts w:ascii="Calibri" w:eastAsia="Arial" w:hAnsi="Calibri" w:cs="Arial"/>
+          <w:b/>
+        </w:rPr>
+        <w:t>Languages:</w:t>
+      </w:r>
+      <w:r>
+        <w:rPr>
+          <w:rFonts w:ascii="Calibri" w:eastAsia="Arial" w:hAnsi="Calibri" w:cs="Arial"/>
+        </w:rPr>
+        <w:t xml:space="preserve"> </w:t>
+      </w:r>
+      <w:r>
+        <w:rPr>
+          <w:rFonts w:ascii="Calibri" w:eastAsia="Arial" w:hAnsi="Calibri" w:cs="Arial"/>
+        </w:rPr>
+        <w:tab/>
+        <w:t xml:space="preserve">C#, Python, VB.net, PHP, </w:t>
+      </w:r>
+      <w:proofErr w:type="spellStart"/>
+      <w:r>
+        <w:rPr>
+          <w:rFonts w:ascii="Calibri" w:eastAsia="Arial" w:hAnsi="Calibri" w:cs="Arial"/>
+        </w:rPr>
+        <w:t>Javascript</w:t>
+      </w:r>
+      <w:proofErr w:type="spellEnd"/>
+      <w:r>
+        <w:rPr>
+          <w:rFonts w:ascii="Calibri" w:eastAsia="Arial" w:hAnsi="Calibri" w:cs="Arial"/>
+        </w:rPr>
+        <w:t>, Html5, CSS3</w:t>
+      </w:r>
+    </w:p>
+    <w:p>
+      <w:pPr>
+        <w:rPr>
+          <w:rFonts w:ascii="Calibri" w:eastAsia="Arial" w:hAnsi="Calibri" w:cs="Arial"/>
+        </w:rPr>
+      </w:pPr>
+      <w:r>
+        <w:rPr>
+          <w:rFonts w:ascii="Calibri" w:eastAsia="Arial" w:hAnsi="Calibri" w:cs="Arial"/>
+          <w:b/>
+        </w:rPr>
+        <w:t>Frameworks:</w:t>
+      </w:r>
+      <w:r>
+        <w:rPr>
+          <w:rFonts w:ascii="Calibri" w:eastAsia="Arial" w:hAnsi="Calibri" w:cs="Arial"/>
+        </w:rPr>
+        <w:t xml:space="preserve"> </w:t>
+      </w:r>
+      <w:r>
+        <w:rPr>
+          <w:rFonts w:ascii="Calibri" w:eastAsia="Arial" w:hAnsi="Calibri" w:cs="Arial"/>
+        </w:rPr>
+        <w:tab/>
+        <w:t xml:space="preserve">WFC </w:t>
+      </w:r>
+      <w:proofErr w:type="spellStart"/>
+      <w:r>
+        <w:rPr>
+          <w:rFonts w:ascii="Calibri" w:eastAsia="Arial" w:hAnsi="Calibri" w:cs="Arial"/>
+        </w:rPr>
+        <w:t>Aspnet.MVC</w:t>
+      </w:r>
+      <w:proofErr w:type="spellEnd"/>
+      <w:r>
+        <w:rPr>
+          <w:rFonts w:ascii="Calibri" w:eastAsia="Arial" w:hAnsi="Calibri" w:cs="Arial"/>
+        </w:rPr>
+        <w:t xml:space="preserve">, </w:t>
+      </w:r>
+      <w:proofErr w:type="spellStart"/>
+      <w:r>
+        <w:rPr>
+          <w:rFonts w:ascii="Calibri" w:eastAsia="Arial" w:hAnsi="Calibri" w:cs="Arial"/>
+        </w:rPr>
+        <w:t>Aspnet</w:t>
+      </w:r>
+      <w:proofErr w:type="spellEnd"/>
+      <w:r>
+        <w:rPr>
+          <w:rFonts w:ascii="Calibri" w:eastAsia="Arial" w:hAnsi="Calibri" w:cs="Arial"/>
+        </w:rPr>
+        <w:t xml:space="preserve">, </w:t>
+      </w:r>
+      <w:proofErr w:type="spellStart"/>
+      <w:r>
+        <w:rPr>
+          <w:rFonts w:ascii="Calibri" w:eastAsia="Arial" w:hAnsi="Calibri" w:cs="Arial"/>
+        </w:rPr>
+        <w:t>NServiceBus</w:t>
+      </w:r>
+      <w:proofErr w:type="spellEnd"/>
+      <w:r>
+        <w:rPr>
+          <w:rFonts w:ascii="Calibri" w:eastAsia="Arial" w:hAnsi="Calibri" w:cs="Arial"/>
+        </w:rPr>
+        <w:t xml:space="preserve">, Razor, </w:t>
+      </w:r>
+      <w:proofErr w:type="spellStart"/>
+      <w:r>
+        <w:rPr>
+          <w:rFonts w:ascii="Calibri" w:eastAsia="Arial" w:hAnsi="Calibri" w:cs="Arial"/>
+        </w:rPr>
+        <w:t>jquery</w:t>
+      </w:r>
+      <w:proofErr w:type="spellEnd"/>
+      <w:r>
+        <w:rPr>
+          <w:rFonts w:ascii="Calibri" w:eastAsia="Arial" w:hAnsi="Calibri" w:cs="Arial"/>
+        </w:rPr>
+        <w:t xml:space="preserve">, backbone, </w:t>
+      </w:r>
+      <w:proofErr w:type="spellStart"/>
+      <w:r>
+        <w:rPr>
+          <w:rFonts w:ascii="Calibri" w:eastAsia="Arial" w:hAnsi="Calibri" w:cs="Arial"/>
+        </w:rPr>
+        <w:t>Castle.Windsor</w:t>
+      </w:r>
+      <w:proofErr w:type="spellEnd"/>
+      <w:r>
+        <w:rPr>
+          <w:rFonts w:ascii="Calibri" w:eastAsia="Arial" w:hAnsi="Calibri" w:cs="Arial"/>
+        </w:rPr>
+        <w:t xml:space="preserve">, Spring.Net, </w:t>
+      </w:r>
+    </w:p>
+    <w:p>
+      <w:pPr>
+        <w:rPr>
+          <w:rFonts w:ascii="Calibri" w:eastAsia="Arial" w:hAnsi="Calibri" w:cs="Arial"/>
+        </w:rPr>
+      </w:pPr>
+      <w:r>
+        <w:rPr>
+          <w:rFonts w:ascii="Calibri" w:eastAsia="Arial" w:hAnsi="Calibri" w:cs="Arial"/>
+        </w:rPr>
+        <w:tab/>
+      </w:r>
+      <w:r>
+        <w:rPr>
+          <w:rFonts w:ascii="Calibri" w:eastAsia="Arial" w:hAnsi="Calibri" w:cs="Arial"/>
+        </w:rPr>
+        <w:tab/>
+      </w:r>
+      <w:proofErr w:type="spellStart"/>
+      <w:r>
+        <w:rPr>
+          <w:rFonts w:ascii="Calibri" w:eastAsia="Arial" w:hAnsi="Calibri" w:cs="Arial"/>
+        </w:rPr>
+        <w:t>Automapper</w:t>
+      </w:r>
+      <w:proofErr w:type="spellEnd"/>
+      <w:r>
+        <w:rPr>
+          <w:rFonts w:ascii="Calibri" w:eastAsia="Arial" w:hAnsi="Calibri" w:cs="Arial"/>
+        </w:rPr>
+        <w:t xml:space="preserve">, </w:t>
+      </w:r>
+      <w:proofErr w:type="spellStart"/>
+      <w:r>
+        <w:rPr>
+          <w:rFonts w:ascii="Calibri" w:eastAsia="Arial" w:hAnsi="Calibri" w:cs="Arial"/>
+        </w:rPr>
+        <w:t>Nuget</w:t>
+      </w:r>
+      <w:proofErr w:type="spellEnd"/>
+      <w:r>
+        <w:rPr>
+          <w:rFonts w:ascii="Calibri" w:eastAsia="Arial" w:hAnsi="Calibri" w:cs="Arial"/>
+        </w:rPr>
+        <w:t xml:space="preserve">, </w:t>
+      </w:r>
+      <w:proofErr w:type="spellStart"/>
+      <w:r>
+        <w:rPr>
+          <w:rFonts w:ascii="Calibri" w:eastAsia="Arial" w:hAnsi="Calibri" w:cs="Arial"/>
+        </w:rPr>
+        <w:t>GoogleAppEngine</w:t>
+      </w:r>
+      <w:proofErr w:type="spellEnd"/>
+    </w:p>
+    <w:p>
+      <w:pPr>
+        <w:rPr>
+          <w:rFonts w:ascii="Calibri" w:eastAsia="Arial" w:hAnsi="Calibri" w:cs="Arial"/>
+        </w:rPr>
+      </w:pPr>
+      <w:r>
+        <w:rPr>
+          <w:rFonts w:ascii="Calibri" w:eastAsia="Arial" w:hAnsi="Calibri" w:cs="Arial"/>
+          <w:b/>
+        </w:rPr>
+        <w:t xml:space="preserve">Databases: </w:t>
+      </w:r>
+      <w:r>
+        <w:rPr>
+          <w:rFonts w:ascii="Calibri" w:eastAsia="Arial" w:hAnsi="Calibri" w:cs="Arial"/>
+        </w:rPr>
+        <w:tab/>
+      </w:r>
+      <w:proofErr w:type="spellStart"/>
+      <w:r>
+        <w:rPr>
+          <w:rFonts w:ascii="Calibri" w:eastAsia="Arial" w:hAnsi="Calibri" w:cs="Arial"/>
+        </w:rPr>
+        <w:t>SQLServer</w:t>
+      </w:r>
+      <w:proofErr w:type="spellEnd"/>
+      <w:r>
+        <w:rPr>
+          <w:rFonts w:ascii="Calibri" w:eastAsia="Arial" w:hAnsi="Calibri" w:cs="Arial"/>
+        </w:rPr>
+        <w:t xml:space="preserve">, </w:t>
+      </w:r>
+      <w:proofErr w:type="spellStart"/>
+      <w:r>
+        <w:rPr>
+          <w:rFonts w:ascii="Calibri" w:eastAsia="Arial" w:hAnsi="Calibri" w:cs="Arial"/>
+        </w:rPr>
+        <w:t>MongoDB</w:t>
+      </w:r>
+      <w:proofErr w:type="spellEnd"/>
+      <w:r>
+        <w:rPr>
+          <w:rFonts w:ascii="Calibri" w:eastAsia="Arial" w:hAnsi="Calibri" w:cs="Arial"/>
+        </w:rPr>
+        <w:t xml:space="preserve">, </w:t>
+      </w:r>
+      <w:proofErr w:type="spellStart"/>
+      <w:r>
+        <w:rPr>
+          <w:rFonts w:ascii="Calibri" w:eastAsia="Arial" w:hAnsi="Calibri" w:cs="Arial"/>
+        </w:rPr>
+        <w:t>RavenDB</w:t>
+      </w:r>
+      <w:proofErr w:type="spellEnd"/>
+      <w:r>
+        <w:rPr>
+          <w:rFonts w:ascii="Calibri" w:eastAsia="Arial" w:hAnsi="Calibri" w:cs="Arial"/>
+        </w:rPr>
+        <w:t xml:space="preserve">, </w:t>
+      </w:r>
+      <w:proofErr w:type="spellStart"/>
+      <w:r>
+        <w:rPr>
+          <w:rFonts w:ascii="Calibri" w:eastAsia="Arial" w:hAnsi="Calibri" w:cs="Arial"/>
+        </w:rPr>
+        <w:t>Memcached</w:t>
+      </w:r>
+      <w:proofErr w:type="spellEnd"/>
+      <w:r>
+        <w:rPr>
+          <w:rFonts w:ascii="Calibri" w:eastAsia="Arial" w:hAnsi="Calibri" w:cs="Arial"/>
+        </w:rPr>
+        <w:t xml:space="preserve">, </w:t>
+      </w:r>
+      <w:proofErr w:type="spellStart"/>
+      <w:r>
+        <w:rPr>
+          <w:rFonts w:ascii="Calibri" w:eastAsia="Arial" w:hAnsi="Calibri" w:cs="Arial"/>
+        </w:rPr>
+        <w:t>MySql</w:t>
+      </w:r>
+      <w:proofErr w:type="spellEnd"/>
+      <w:r>
+        <w:rPr>
+          <w:rFonts w:ascii="Calibri" w:eastAsia="Arial" w:hAnsi="Calibri" w:cs="Arial"/>
+        </w:rPr>
+        <w:t xml:space="preserve">, </w:t>
+      </w:r>
+      <w:proofErr w:type="spellStart"/>
+      <w:r>
+        <w:rPr>
+          <w:rFonts w:ascii="Calibri" w:eastAsia="Arial" w:hAnsi="Calibri" w:cs="Arial"/>
+        </w:rPr>
+        <w:t>GoogleDataStore</w:t>
+      </w:r>
+      <w:proofErr w:type="spellEnd"/>
+      <w:r>
+        <w:rPr>
+          <w:rFonts w:ascii="Calibri" w:eastAsia="Arial" w:hAnsi="Calibri" w:cs="Arial"/>
+        </w:rPr>
+        <w:t xml:space="preserve">, </w:t>
+      </w:r>
+      <w:proofErr w:type="spellStart"/>
+      <w:r>
+        <w:rPr>
+          <w:rFonts w:ascii="Calibri" w:eastAsia="Arial" w:hAnsi="Calibri" w:cs="Arial"/>
+        </w:rPr>
+        <w:t>PostgreSQL</w:t>
+      </w:r>
+      <w:proofErr w:type="spellEnd"/>
+    </w:p>
+    <w:p>
+      <w:pPr>
+        <w:rPr>
+          <w:rFonts w:ascii="Calibri" w:eastAsia="Arial" w:hAnsi="Calibri" w:cs="Arial"/>
+        </w:rPr>
+      </w:pPr>
+      <w:r>
+        <w:rPr>
+          <w:rFonts w:ascii="Calibri" w:eastAsia="Arial" w:hAnsi="Calibri" w:cs="Arial"/>
+          <w:b/>
+        </w:rPr>
+        <w:t>Concepts:</w:t>
+      </w:r>
+      <w:r>
+        <w:rPr>
+          <w:rFonts w:ascii="Calibri" w:eastAsia="Arial" w:hAnsi="Calibri" w:cs="Arial"/>
+        </w:rPr>
+        <w:t xml:space="preserve"> </w:t>
+      </w:r>
+      <w:r>
+        <w:rPr>
+          <w:rFonts w:ascii="Calibri" w:eastAsia="Arial" w:hAnsi="Calibri" w:cs="Arial"/>
+        </w:rPr>
+        <w:tab/>
+        <w:t xml:space="preserve">OOP, </w:t>
+      </w:r>
+      <w:proofErr w:type="spellStart"/>
+      <w:r>
+        <w:rPr>
+          <w:rFonts w:ascii="Calibri" w:eastAsia="Arial" w:hAnsi="Calibri" w:cs="Arial"/>
+        </w:rPr>
+        <w:t>NoSQL</w:t>
+      </w:r>
+      <w:proofErr w:type="spellEnd"/>
+      <w:r>
+        <w:rPr>
+          <w:rFonts w:ascii="Calibri" w:eastAsia="Arial" w:hAnsi="Calibri" w:cs="Arial"/>
+        </w:rPr>
+        <w:t xml:space="preserve">, SOA, TDD, </w:t>
+      </w:r>
+      <w:proofErr w:type="spellStart"/>
+      <w:r>
+        <w:rPr>
+          <w:rFonts w:ascii="Calibri" w:eastAsia="Arial" w:hAnsi="Calibri" w:cs="Arial"/>
+        </w:rPr>
+        <w:t>DesignPatterns</w:t>
+      </w:r>
+      <w:proofErr w:type="spellEnd"/>
+      <w:r>
+        <w:rPr>
+          <w:rFonts w:ascii="Calibri" w:eastAsia="Arial" w:hAnsi="Calibri" w:cs="Arial"/>
+        </w:rPr>
+        <w:t>, Continuous Integration</w:t>
+      </w:r>
+    </w:p>
+    <w:p>
+      <w:pPr>
         <w:rPr>
           <w:rFonts w:asciiTheme="majorHAnsi" w:eastAsia="Arial" w:hAnsiTheme="majorHAnsi" w:cs="Arial"/>
           <w:b/>
         </w:rPr>
+      </w:pPr>
+    </w:p>
+    <w:p>
+      <w:pPr>
+        <w:rPr>
+          <w:rFonts w:asciiTheme="majorHAnsi" w:eastAsia="Arial" w:hAnsiTheme="majorHAnsi" w:cs="Arial"/>
+          <w:b/>
+        </w:rPr>
+      </w:pPr>
+      <w:r>
+        <w:rPr>
+          <w:rFonts w:asciiTheme="majorHAnsi" w:eastAsia="Arial" w:hAnsiTheme="majorHAnsi" w:cs="Arial"/>
+          <w:b/>
+        </w:rPr>
         <w:t>PROFESSIONAL EXPERIENCE</w:t>
       </w:r>
     </w:p>
     <w:p>
       <w:pPr>
-        <w:jc w:val="both"/>
-        <w:rPr>
-          <w:rFonts w:asciiTheme="majorHAnsi" w:hAnsiTheme="majorHAnsi"/>
-        </w:rPr>
-      </w:pPr>
-    </w:p>
+        <w:rPr>
+          <w:rFonts w:asciiTheme="majorHAnsi" w:eastAsia="Arial" w:hAnsiTheme="majorHAnsi" w:cs="Arial"/>
+          <w:b/>
+        </w:rPr>
+      </w:pPr>
+    </w:p>
+    <w:tbl>
+      <w:tblPr>
+        <w:tblStyle w:val="TableGrid"/>
+        <w:tblW w:w="0" w:type="auto"/>
+        <w:tblBorders>
+          <w:top w:val="none" w:sz="0" w:space="0" w:color="auto"/>
+          <w:left w:val="none" w:sz="0" w:space="0" w:color="auto"/>
+          <w:bottom w:val="none" w:sz="0" w:space="0" w:color="auto"/>
+          <w:right w:val="none" w:sz="0" w:space="0" w:color="auto"/>
+          <w:insideH w:val="none" w:sz="0" w:space="0" w:color="auto"/>
+          <w:insideV w:val="none" w:sz="0" w:space="0" w:color="auto"/>
+        </w:tblBorders>
+        <w:tblLook w:val="04A0" w:firstRow="1" w:lastRow="0" w:firstColumn="1" w:lastColumn="0" w:noHBand="0" w:noVBand="1"/>
+      </w:tblPr>
+      <w:tblGrid>
+        <w:gridCol w:w="5643"/>
+        <w:gridCol w:w="5643"/>
+      </w:tblGrid>
+      <w:tr>
+        <w:tc>
+          <w:tcPr>
+            <w:tcW w:w="5643" w:type="dxa"/>
+          </w:tcPr>
+          <w:p>
+            <w:pPr>
+              <w:jc w:val="both"/>
+              <w:rPr>
+                <w:rFonts w:asciiTheme="majorHAnsi" w:hAnsiTheme="majorHAnsi"/>
+              </w:rPr>
+            </w:pPr>
+            <w:r>
+              <w:rPr>
+                <w:rFonts w:asciiTheme="majorHAnsi" w:eastAsia="Calibri" w:hAnsiTheme="majorHAnsi" w:cs="Calibri"/>
+                <w:b/>
+                <w:color w:val="17365D"/>
+              </w:rPr>
+              <w:t>Software Engineer at Kaplan University</w:t>
+            </w:r>
+          </w:p>
+        </w:tc>
+        <w:tc>
+          <w:tcPr>
+            <w:tcW w:w="5643" w:type="dxa"/>
+          </w:tcPr>
+          <w:p>
+            <w:pPr>
+              <w:jc w:val="right"/>
+              <w:rPr>
+                <w:rFonts w:asciiTheme="majorHAnsi" w:hAnsiTheme="majorHAnsi"/>
+              </w:rPr>
+            </w:pPr>
+            <w:r>
+              <w:rPr>
+                <w:rFonts w:asciiTheme="majorHAnsi" w:eastAsia="Calibri" w:hAnsiTheme="majorHAnsi" w:cs="Calibri"/>
+                <w:b/>
+                <w:color w:val="17365D"/>
+              </w:rPr>
+              <w:t>2014</w:t>
+            </w:r>
+          </w:p>
+        </w:tc>
+      </w:tr>
+    </w:tbl>
     <w:p>
       <w:pPr>
         <w:jc w:val="both"/>
@@ -430,23 +740,79 @@
           <w:b/>
           <w:color w:val="17365D"/>
         </w:rPr>
-        <w:t>Software Engineer at Kaplan University</w:t>
-      </w:r>
-    </w:p>
-    <w:p>
-      <w:pPr>
-        <w:jc w:val="both"/>
-        <w:rPr>
-          <w:rFonts w:asciiTheme="majorHAnsi" w:hAnsiTheme="majorHAnsi"/>
-        </w:rPr>
-      </w:pPr>
+        <w:tab/>
+      </w:r>
       <w:r>
         <w:rPr>
           <w:rFonts w:asciiTheme="majorHAnsi" w:eastAsia="Calibri" w:hAnsiTheme="majorHAnsi" w:cs="Calibri"/>
           <w:b/>
           <w:color w:val="17365D"/>
         </w:rPr>
-        <w:t>2014</w:t>
+        <w:tab/>
+      </w:r>
+      <w:r>
+        <w:rPr>
+          <w:rFonts w:asciiTheme="majorHAnsi" w:eastAsia="Calibri" w:hAnsiTheme="majorHAnsi" w:cs="Calibri"/>
+          <w:b/>
+          <w:color w:val="17365D"/>
+        </w:rPr>
+        <w:tab/>
+      </w:r>
+      <w:r>
+        <w:rPr>
+          <w:rFonts w:asciiTheme="majorHAnsi" w:eastAsia="Calibri" w:hAnsiTheme="majorHAnsi" w:cs="Calibri"/>
+          <w:b/>
+          <w:color w:val="17365D"/>
+        </w:rPr>
+        <w:tab/>
+      </w:r>
+      <w:r>
+        <w:rPr>
+          <w:rFonts w:asciiTheme="majorHAnsi" w:eastAsia="Calibri" w:hAnsiTheme="majorHAnsi" w:cs="Calibri"/>
+          <w:b/>
+          <w:color w:val="17365D"/>
+        </w:rPr>
+        <w:tab/>
+      </w:r>
+      <w:r>
+        <w:rPr>
+          <w:rFonts w:asciiTheme="majorHAnsi" w:eastAsia="Calibri" w:hAnsiTheme="majorHAnsi" w:cs="Calibri"/>
+          <w:b/>
+          <w:color w:val="17365D"/>
+        </w:rPr>
+        <w:tab/>
+      </w:r>
+      <w:r>
+        <w:rPr>
+          <w:rFonts w:asciiTheme="majorHAnsi" w:eastAsia="Calibri" w:hAnsiTheme="majorHAnsi" w:cs="Calibri"/>
+          <w:b/>
+          <w:color w:val="17365D"/>
+        </w:rPr>
+        <w:tab/>
+      </w:r>
+      <w:r>
+        <w:rPr>
+          <w:rFonts w:asciiTheme="majorHAnsi" w:eastAsia="Calibri" w:hAnsiTheme="majorHAnsi" w:cs="Calibri"/>
+          <w:b/>
+          <w:color w:val="17365D"/>
+        </w:rPr>
+        <w:tab/>
+      </w:r>
+      <w:r>
+        <w:rPr>
+          <w:rFonts w:asciiTheme="majorHAnsi" w:eastAsia="Calibri" w:hAnsiTheme="majorHAnsi" w:cs="Calibri"/>
+          <w:b/>
+          <w:color w:val="17365D"/>
+        </w:rPr>
+        <w:tab/>
+      </w:r>
+      <w:r>
+        <w:rPr>
+          <w:rFonts w:asciiTheme="majorHAnsi" w:eastAsia="Calibri" w:hAnsiTheme="majorHAnsi" w:cs="Calibri"/>
+          <w:b/>
+          <w:color w:val="17365D"/>
+        </w:rPr>
+        <w:t xml:space="preserve"> </w:t>
       </w:r>
     </w:p>
     <w:p>
@@ -482,12 +848,14 @@
           <w:rFonts w:asciiTheme="majorHAnsi" w:hAnsiTheme="majorHAnsi"/>
         </w:rPr>
       </w:pPr>
+      <w:proofErr w:type="spellStart"/>
       <w:r>
         <w:rPr>
           <w:rFonts w:asciiTheme="majorHAnsi" w:eastAsia="Calibri" w:hAnsiTheme="majorHAnsi" w:cs="Calibri"/>
         </w:rPr>
         <w:t>KAPx</w:t>
       </w:r>
+      <w:proofErr w:type="spellEnd"/>
       <w:r>
         <w:rPr>
           <w:rFonts w:asciiTheme="majorHAnsi" w:eastAsia="Calibri" w:hAnsiTheme="majorHAnsi" w:cs="Calibri"/>
@@ -510,7 +878,35 @@
         <w:rPr>
           <w:rFonts w:asciiTheme="majorHAnsi" w:eastAsia="Calibri" w:hAnsiTheme="majorHAnsi" w:cs="Calibri"/>
         </w:rPr>
-        <w:t xml:space="preserve"> for online courses. Integration with learning management systems, and other systems like Respondus and eCollege.</w:t>
+        <w:t xml:space="preserve"> for online courses. Integration with learning management systems, and other systems like </w:t>
+      </w:r>
+      <w:proofErr w:type="spellStart"/>
+      <w:r>
+        <w:rPr>
+          <w:rFonts w:asciiTheme="majorHAnsi" w:eastAsia="Calibri" w:hAnsiTheme="majorHAnsi" w:cs="Calibri"/>
+        </w:rPr>
+        <w:t>Respondus</w:t>
+      </w:r>
+      <w:proofErr w:type="spellEnd"/>
+      <w:r>
+        <w:rPr>
+          <w:rFonts w:asciiTheme="majorHAnsi" w:eastAsia="Calibri" w:hAnsiTheme="majorHAnsi" w:cs="Calibri"/>
+        </w:rPr>
+        <w:t xml:space="preserve"> and </w:t>
+      </w:r>
+      <w:proofErr w:type="spellStart"/>
+      <w:r>
+        <w:rPr>
+          <w:rFonts w:asciiTheme="majorHAnsi" w:eastAsia="Calibri" w:hAnsiTheme="majorHAnsi" w:cs="Calibri"/>
+        </w:rPr>
+        <w:t>eCollege</w:t>
+      </w:r>
+      <w:proofErr w:type="spellEnd"/>
+      <w:r>
+        <w:rPr>
+          <w:rFonts w:asciiTheme="majorHAnsi" w:eastAsia="Calibri" w:hAnsiTheme="majorHAnsi" w:cs="Calibri"/>
+        </w:rPr>
+        <w:t>.</w:t>
       </w:r>
       <w:r>
         <w:rPr>
@@ -539,50 +935,137 @@
         </w:rPr>
       </w:pPr>
     </w:p>
+    <w:tbl>
+      <w:tblPr>
+        <w:tblStyle w:val="TableGrid"/>
+        <w:tblW w:w="0" w:type="auto"/>
+        <w:tblBorders>
+          <w:top w:val="none" w:sz="0" w:space="0" w:color="auto"/>
+          <w:left w:val="none" w:sz="0" w:space="0" w:color="auto"/>
+          <w:bottom w:val="none" w:sz="0" w:space="0" w:color="auto"/>
+          <w:right w:val="none" w:sz="0" w:space="0" w:color="auto"/>
+          <w:insideH w:val="none" w:sz="0" w:space="0" w:color="auto"/>
+          <w:insideV w:val="none" w:sz="0" w:space="0" w:color="auto"/>
+        </w:tblBorders>
+        <w:tblLook w:val="04A0" w:firstRow="1" w:lastRow="0" w:firstColumn="1" w:lastColumn="0" w:noHBand="0" w:noVBand="1"/>
+      </w:tblPr>
+      <w:tblGrid>
+        <w:gridCol w:w="5643"/>
+        <w:gridCol w:w="5643"/>
+      </w:tblGrid>
+      <w:tr>
+        <w:tc>
+          <w:tcPr>
+            <w:tcW w:w="5643" w:type="dxa"/>
+          </w:tcPr>
+          <w:p>
+            <w:pPr>
+              <w:jc w:val="both"/>
+              <w:rPr>
+                <w:rFonts w:asciiTheme="majorHAnsi" w:hAnsiTheme="majorHAnsi"/>
+              </w:rPr>
+            </w:pPr>
+            <w:r>
+              <w:rPr>
+                <w:rFonts w:asciiTheme="majorHAnsi" w:eastAsia="Calibri" w:hAnsiTheme="majorHAnsi" w:cs="Calibri"/>
+                <w:b/>
+                <w:color w:val="17365D"/>
+              </w:rPr>
+              <w:t xml:space="preserve">Manager of Digital Development at </w:t>
+            </w:r>
+            <w:proofErr w:type="spellStart"/>
+            <w:r>
+              <w:rPr>
+                <w:rFonts w:asciiTheme="majorHAnsi" w:eastAsia="Calibri" w:hAnsiTheme="majorHAnsi" w:cs="Calibri"/>
+                <w:b/>
+                <w:color w:val="17365D"/>
+              </w:rPr>
+              <w:t>ZubiAd</w:t>
+            </w:r>
+            <w:proofErr w:type="spellEnd"/>
+          </w:p>
+        </w:tc>
+        <w:tc>
+          <w:tcPr>
+            <w:tcW w:w="5643" w:type="dxa"/>
+          </w:tcPr>
+          <w:p>
+            <w:pPr>
+              <w:jc w:val="right"/>
+              <w:rPr>
+                <w:rFonts w:asciiTheme="majorHAnsi" w:hAnsiTheme="majorHAnsi"/>
+              </w:rPr>
+            </w:pPr>
+            <w:r>
+              <w:rPr>
+                <w:rFonts w:asciiTheme="majorHAnsi" w:eastAsia="Calibri" w:hAnsiTheme="majorHAnsi" w:cs="Calibri"/>
+                <w:b/>
+                <w:color w:val="17365D"/>
+              </w:rPr>
+              <w:t xml:space="preserve">2013 </w:t>
+            </w:r>
+            <w:proofErr w:type="gramStart"/>
+            <w:r>
+              <w:rPr>
+                <w:rFonts w:asciiTheme="majorHAnsi" w:eastAsia="Calibri" w:hAnsiTheme="majorHAnsi" w:cs="Calibri"/>
+                <w:b/>
+                <w:color w:val="17365D"/>
+              </w:rPr>
+              <w:t>-  2014</w:t>
+            </w:r>
+            <w:proofErr w:type="gramEnd"/>
+          </w:p>
+        </w:tc>
+      </w:tr>
+    </w:tbl>
     <w:p>
       <w:pPr>
         <w:jc w:val="both"/>
         <w:rPr>
+          <w:rFonts w:asciiTheme="majorHAnsi" w:eastAsia="Calibri" w:hAnsiTheme="majorHAnsi" w:cs="Calibri"/>
+        </w:rPr>
+      </w:pPr>
+    </w:p>
+    <w:p>
+      <w:pPr>
+        <w:jc w:val="both"/>
+        <w:rPr>
           <w:rFonts w:asciiTheme="majorHAnsi" w:hAnsiTheme="majorHAnsi"/>
         </w:rPr>
       </w:pPr>
       <w:r>
         <w:rPr>
           <w:rFonts w:asciiTheme="majorHAnsi" w:eastAsia="Calibri" w:hAnsiTheme="majorHAnsi" w:cs="Calibri"/>
-          <w:b/>
-          <w:color w:val="17365D"/>
-        </w:rPr>
-        <w:t>Manager of Digital Development at ZubiAd</w:t>
-      </w:r>
-    </w:p>
-    <w:p>
-      <w:pPr>
-        <w:jc w:val="both"/>
-        <w:rPr>
-          <w:rFonts w:asciiTheme="majorHAnsi" w:hAnsiTheme="majorHAnsi"/>
-        </w:rPr>
-      </w:pPr>
-      <w:r>
-        <w:rPr>
-          <w:rFonts w:asciiTheme="majorHAnsi" w:eastAsia="Calibri" w:hAnsiTheme="majorHAnsi" w:cs="Calibri"/>
-          <w:b/>
-          <w:color w:val="17365D"/>
-        </w:rPr>
-        <w:t>2013-2014</w:t>
-      </w:r>
-    </w:p>
-    <w:p>
-      <w:pPr>
-        <w:jc w:val="both"/>
-        <w:rPr>
-          <w:rFonts w:asciiTheme="majorHAnsi" w:hAnsiTheme="majorHAnsi"/>
-        </w:rPr>
-      </w:pPr>
-      <w:r>
-        <w:rPr>
-          <w:rFonts w:asciiTheme="majorHAnsi" w:eastAsia="Calibri" w:hAnsiTheme="majorHAnsi" w:cs="Calibri"/>
-        </w:rPr>
-        <w:t xml:space="preserve">Advertising Industry. Worked with clients; Yahoo, MSN, or AOL, Chase, American Airlines, Ford. Controlled the development process for the agency campaigns, including a wide range of applications IOS, Flash ads, Websites. Worked hand to hand with vendors and clients. Streamlined the in-house development, implementing best practices. Continuous Integration, git branching strategies, prepared LAMP server environments for development, QA and Production. </w:t>
+        </w:rPr>
+        <w:t>Advertising Industry. Worked with clients</w:t>
+      </w:r>
+      <w:proofErr w:type="gramStart"/>
+      <w:r>
+        <w:rPr>
+          <w:rFonts w:asciiTheme="majorHAnsi" w:eastAsia="Calibri" w:hAnsiTheme="majorHAnsi" w:cs="Calibri"/>
+        </w:rPr>
+        <w:t>;</w:t>
+      </w:r>
+      <w:proofErr w:type="gramEnd"/>
+      <w:r>
+        <w:rPr>
+          <w:rFonts w:asciiTheme="majorHAnsi" w:eastAsia="Calibri" w:hAnsiTheme="majorHAnsi" w:cs="Calibri"/>
+        </w:rPr>
+        <w:t xml:space="preserve"> Yahoo, MSN, or AOL, Chase, American Airlines, Ford. Controlled the development process for the agency campaigns, including a wide range of applications IOS, Flash ads, Websites. Worked hand to hand with vendors and clients. Streamlined the in-house development, implementing best practices. Continuous Integration, </w:t>
+      </w:r>
+      <w:proofErr w:type="spellStart"/>
+      <w:r>
+        <w:rPr>
+          <w:rFonts w:asciiTheme="majorHAnsi" w:eastAsia="Calibri" w:hAnsiTheme="majorHAnsi" w:cs="Calibri"/>
+        </w:rPr>
+        <w:t>git</w:t>
+      </w:r>
+      <w:proofErr w:type="spellEnd"/>
+      <w:r>
+        <w:rPr>
+          <w:rFonts w:asciiTheme="majorHAnsi" w:eastAsia="Calibri" w:hAnsiTheme="majorHAnsi" w:cs="Calibri"/>
+        </w:rPr>
+        <w:t xml:space="preserve"> branching strategies, prepared LAMP server environments for development, QA and Production. </w:t>
       </w:r>
     </w:p>
     <w:p>
@@ -603,11 +1086,19 @@
           <w:rFonts w:asciiTheme="majorHAnsi" w:eastAsia="Calibri" w:hAnsiTheme="majorHAnsi" w:cs="Calibri"/>
         </w:rPr>
       </w:pPr>
-      <w:r>
-        <w:rPr>
-          <w:rFonts w:asciiTheme="majorHAnsi" w:eastAsia="Calibri" w:hAnsiTheme="majorHAnsi" w:cs="Calibri"/>
-        </w:rPr>
-        <w:t xml:space="preserve">Zubiad. </w:t>
+      <w:proofErr w:type="spellStart"/>
+      <w:r>
+        <w:rPr>
+          <w:rFonts w:asciiTheme="majorHAnsi" w:eastAsia="Calibri" w:hAnsiTheme="majorHAnsi" w:cs="Calibri"/>
+        </w:rPr>
+        <w:t>Zubiad</w:t>
+      </w:r>
+      <w:proofErr w:type="spellEnd"/>
+      <w:r>
+        <w:rPr>
+          <w:rFonts w:asciiTheme="majorHAnsi" w:eastAsia="Calibri" w:hAnsiTheme="majorHAnsi" w:cs="Calibri"/>
+        </w:rPr>
+        <w:t xml:space="preserve">. </w:t>
       </w:r>
       <w:r>
         <w:rPr>
@@ -615,8 +1106,6 @@
         </w:rPr>
         <w:t>Design and implementation</w:t>
       </w:r>
-      <w:bookmarkStart w:id="1" w:name="_GoBack"/>
-      <w:bookmarkEnd w:id="1"/>
       <w:r>
         <w:rPr>
           <w:rFonts w:asciiTheme="majorHAnsi" w:eastAsia="Calibri" w:hAnsiTheme="majorHAnsi" w:cs="Calibri"/>
@@ -644,9 +1133,94 @@
     </w:p>
     <w:p>
       <w:pPr>
+        <w:rPr>
+          <w:rFonts w:asciiTheme="majorHAnsi" w:eastAsia="Calibri" w:hAnsiTheme="majorHAnsi" w:cs="Calibri"/>
+        </w:rPr>
+      </w:pPr>
+    </w:p>
+    <w:p>
+      <w:pPr>
+        <w:rPr>
+          <w:rFonts w:asciiTheme="majorHAnsi" w:eastAsia="Calibri" w:hAnsiTheme="majorHAnsi" w:cs="Calibri"/>
+        </w:rPr>
+      </w:pPr>
+    </w:p>
+    <w:p>
+      <w:pPr>
+        <w:rPr>
+          <w:rFonts w:asciiTheme="majorHAnsi" w:eastAsia="Calibri" w:hAnsiTheme="majorHAnsi" w:cs="Calibri"/>
+        </w:rPr>
+      </w:pPr>
+    </w:p>
+    <w:tbl>
+      <w:tblPr>
+        <w:tblStyle w:val="TableGrid"/>
+        <w:tblW w:w="0" w:type="auto"/>
+        <w:tblBorders>
+          <w:top w:val="none" w:sz="0" w:space="0" w:color="auto"/>
+          <w:left w:val="none" w:sz="0" w:space="0" w:color="auto"/>
+          <w:bottom w:val="none" w:sz="0" w:space="0" w:color="auto"/>
+          <w:right w:val="none" w:sz="0" w:space="0" w:color="auto"/>
+          <w:insideH w:val="none" w:sz="0" w:space="0" w:color="auto"/>
+          <w:insideV w:val="none" w:sz="0" w:space="0" w:color="auto"/>
+        </w:tblBorders>
+        <w:tblLook w:val="04A0" w:firstRow="1" w:lastRow="0" w:firstColumn="1" w:lastColumn="0" w:noHBand="0" w:noVBand="1"/>
+      </w:tblPr>
+      <w:tblGrid>
+        <w:gridCol w:w="5643"/>
+        <w:gridCol w:w="5643"/>
+      </w:tblGrid>
+      <w:tr>
+        <w:tc>
+          <w:tcPr>
+            <w:tcW w:w="5643" w:type="dxa"/>
+          </w:tcPr>
+          <w:p>
+            <w:pPr>
+              <w:jc w:val="both"/>
+              <w:rPr>
+                <w:rFonts w:asciiTheme="majorHAnsi" w:hAnsiTheme="majorHAnsi"/>
+              </w:rPr>
+            </w:pPr>
+            <w:r>
+              <w:rPr>
+                <w:rFonts w:asciiTheme="majorHAnsi" w:eastAsia="Calibri" w:hAnsiTheme="majorHAnsi" w:cs="Calibri"/>
+                <w:b/>
+                <w:color w:val="17365D"/>
+              </w:rPr>
+              <w:lastRenderedPageBreak/>
+              <w:t>Software Engineer at JDA Software</w:t>
+            </w:r>
+          </w:p>
+        </w:tc>
+        <w:tc>
+          <w:tcPr>
+            <w:tcW w:w="5643" w:type="dxa"/>
+          </w:tcPr>
+          <w:p>
+            <w:pPr>
+              <w:jc w:val="right"/>
+              <w:rPr>
+                <w:rFonts w:asciiTheme="majorHAnsi" w:hAnsiTheme="majorHAnsi"/>
+              </w:rPr>
+            </w:pPr>
+            <w:r>
+              <w:rPr>
+                <w:rFonts w:asciiTheme="majorHAnsi" w:eastAsia="Calibri" w:hAnsiTheme="majorHAnsi" w:cs="Calibri"/>
+                <w:b/>
+                <w:color w:val="17365D"/>
+              </w:rPr>
+              <w:t>2013 - 2010</w:t>
+            </w:r>
+          </w:p>
+        </w:tc>
+      </w:tr>
+    </w:tbl>
+    <w:p>
+      <w:pPr>
         <w:jc w:val="both"/>
         <w:rPr>
-          <w:rFonts w:asciiTheme="majorHAnsi" w:hAnsiTheme="majorHAnsi"/>
+          <w:rFonts w:asciiTheme="majorHAnsi" w:eastAsia="Calibri" w:hAnsiTheme="majorHAnsi" w:cs="Calibri"/>
         </w:rPr>
       </w:pPr>
     </w:p>
@@ -654,47 +1228,84 @@
       <w:pPr>
         <w:jc w:val="both"/>
         <w:rPr>
-          <w:rFonts w:asciiTheme="majorHAnsi" w:hAnsiTheme="majorHAnsi"/>
-        </w:rPr>
-      </w:pPr>
-      <w:r>
-        <w:rPr>
-          <w:rFonts w:asciiTheme="majorHAnsi" w:eastAsia="Calibri" w:hAnsiTheme="majorHAnsi" w:cs="Calibri"/>
-          <w:b/>
-          <w:color w:val="17365D"/>
-        </w:rPr>
-        <w:lastRenderedPageBreak/>
-        <w:t>Software Engineer at JDA Software</w:t>
-      </w:r>
-    </w:p>
-    <w:p>
-      <w:pPr>
-        <w:jc w:val="both"/>
-        <w:rPr>
-          <w:rFonts w:asciiTheme="majorHAnsi" w:hAnsiTheme="majorHAnsi"/>
-        </w:rPr>
-      </w:pPr>
-      <w:r>
-        <w:rPr>
-          <w:rFonts w:asciiTheme="majorHAnsi" w:eastAsia="Calibri" w:hAnsiTheme="majorHAnsi" w:cs="Calibri"/>
-          <w:b/>
-          <w:color w:val="17365D"/>
-        </w:rPr>
-        <w:t>2013 - 2010</w:t>
-      </w:r>
-    </w:p>
-    <w:p>
-      <w:pPr>
-        <w:jc w:val="both"/>
-        <w:rPr>
-          <w:rFonts w:asciiTheme="majorHAnsi" w:eastAsia="Calibri" w:hAnsiTheme="majorHAnsi" w:cs="Calibri"/>
-        </w:rPr>
-      </w:pPr>
-      <w:r>
-        <w:rPr>
-          <w:rFonts w:asciiTheme="majorHAnsi" w:eastAsia="Calibri" w:hAnsiTheme="majorHAnsi" w:cs="Calibri"/>
-        </w:rPr>
-        <w:t>Workforce. Built a remote branch for the company, Miami based. Backend developer, build REST APIs that interacted with Workforce Platforms (Kronos, Infor), also extensively worked with Communication platforms such us Twilio, Voxeo.</w:t>
+          <w:rFonts w:asciiTheme="majorHAnsi" w:eastAsia="Calibri" w:hAnsiTheme="majorHAnsi" w:cs="Calibri"/>
+        </w:rPr>
+      </w:pPr>
+      <w:r>
+        <w:rPr>
+          <w:rFonts w:asciiTheme="majorHAnsi" w:eastAsia="Calibri" w:hAnsiTheme="majorHAnsi" w:cs="Calibri"/>
+        </w:rPr>
+        <w:t xml:space="preserve">Workforce. Built a remote branch for the company, Miami based. Backend developer, build REST APIs that </w:t>
+      </w:r>
+      <w:proofErr w:type="gramStart"/>
+      <w:r>
+        <w:rPr>
+          <w:rFonts w:asciiTheme="majorHAnsi" w:eastAsia="Calibri" w:hAnsiTheme="majorHAnsi" w:cs="Calibri"/>
+        </w:rPr>
+        <w:t>interacted</w:t>
+      </w:r>
+      <w:proofErr w:type="gramEnd"/>
+      <w:r>
+        <w:rPr>
+          <w:rFonts w:asciiTheme="majorHAnsi" w:eastAsia="Calibri" w:hAnsiTheme="majorHAnsi" w:cs="Calibri"/>
+        </w:rPr>
+        <w:t xml:space="preserve"> with Workforce Platforms (</w:t>
+      </w:r>
+      <w:proofErr w:type="spellStart"/>
+      <w:r>
+        <w:rPr>
+          <w:rFonts w:asciiTheme="majorHAnsi" w:eastAsia="Calibri" w:hAnsiTheme="majorHAnsi" w:cs="Calibri"/>
+        </w:rPr>
+        <w:t>Kronos</w:t>
+      </w:r>
+      <w:proofErr w:type="spellEnd"/>
+      <w:r>
+        <w:rPr>
+          <w:rFonts w:asciiTheme="majorHAnsi" w:eastAsia="Calibri" w:hAnsiTheme="majorHAnsi" w:cs="Calibri"/>
+        </w:rPr>
+        <w:t xml:space="preserve">, </w:t>
+      </w:r>
+      <w:proofErr w:type="spellStart"/>
+      <w:r>
+        <w:rPr>
+          <w:rFonts w:asciiTheme="majorHAnsi" w:eastAsia="Calibri" w:hAnsiTheme="majorHAnsi" w:cs="Calibri"/>
+        </w:rPr>
+        <w:t>Infor</w:t>
+      </w:r>
+      <w:proofErr w:type="spellEnd"/>
+      <w:r>
+        <w:rPr>
+          <w:rFonts w:asciiTheme="majorHAnsi" w:eastAsia="Calibri" w:hAnsiTheme="majorHAnsi" w:cs="Calibri"/>
+        </w:rPr>
+        <w:t xml:space="preserve">), also extensively worked with Communication platforms such us </w:t>
+      </w:r>
+      <w:proofErr w:type="spellStart"/>
+      <w:r>
+        <w:rPr>
+          <w:rFonts w:asciiTheme="majorHAnsi" w:eastAsia="Calibri" w:hAnsiTheme="majorHAnsi" w:cs="Calibri"/>
+        </w:rPr>
+        <w:t>Twilio</w:t>
+      </w:r>
+      <w:proofErr w:type="spellEnd"/>
+      <w:r>
+        <w:rPr>
+          <w:rFonts w:asciiTheme="majorHAnsi" w:eastAsia="Calibri" w:hAnsiTheme="majorHAnsi" w:cs="Calibri"/>
+        </w:rPr>
+        <w:t xml:space="preserve">, </w:t>
+      </w:r>
+      <w:proofErr w:type="spellStart"/>
+      <w:r>
+        <w:rPr>
+          <w:rFonts w:asciiTheme="majorHAnsi" w:eastAsia="Calibri" w:hAnsiTheme="majorHAnsi" w:cs="Calibri"/>
+        </w:rPr>
+        <w:t>Voxeo</w:t>
+      </w:r>
+      <w:proofErr w:type="spellEnd"/>
+      <w:r>
+        <w:rPr>
+          <w:rFonts w:asciiTheme="majorHAnsi" w:eastAsia="Calibri" w:hAnsiTheme="majorHAnsi" w:cs="Calibri"/>
+        </w:rPr>
+        <w:t>.</w:t>
       </w:r>
     </w:p>
     <w:p>
@@ -726,7 +1337,21 @@
         <w:rPr>
           <w:rFonts w:asciiTheme="majorHAnsi" w:eastAsia="Calibri" w:hAnsiTheme="majorHAnsi" w:cs="Calibri"/>
         </w:rPr>
-        <w:t xml:space="preserve">Communications platform, high performance; </w:t>
+        <w:t>Communications platform, high performance</w:t>
+      </w:r>
+      <w:proofErr w:type="gramStart"/>
+      <w:r>
+        <w:rPr>
+          <w:rFonts w:asciiTheme="majorHAnsi" w:eastAsia="Calibri" w:hAnsiTheme="majorHAnsi" w:cs="Calibri"/>
+        </w:rPr>
+        <w:t>;</w:t>
+      </w:r>
+      <w:proofErr w:type="gramEnd"/>
+      <w:r>
+        <w:rPr>
+          <w:rFonts w:asciiTheme="majorHAnsi" w:eastAsia="Calibri" w:hAnsiTheme="majorHAnsi" w:cs="Calibri"/>
+        </w:rPr>
+        <w:t xml:space="preserve"> </w:t>
       </w:r>
       <w:r>
         <w:rPr>
@@ -738,7 +1363,21 @@
         <w:rPr>
           <w:rFonts w:asciiTheme="majorHAnsi" w:eastAsia="Calibri" w:hAnsiTheme="majorHAnsi" w:cs="Calibri"/>
         </w:rPr>
-        <w:t xml:space="preserve">t of this system from scratch, </w:t>
+        <w:t xml:space="preserve">t of this system from </w:t>
+      </w:r>
+      <w:proofErr w:type="gramStart"/>
+      <w:r>
+        <w:rPr>
+          <w:rFonts w:asciiTheme="majorHAnsi" w:eastAsia="Calibri" w:hAnsiTheme="majorHAnsi" w:cs="Calibri"/>
+        </w:rPr>
+        <w:t>scratch,</w:t>
+      </w:r>
+      <w:proofErr w:type="gramEnd"/>
+      <w:r>
+        <w:rPr>
+          <w:rFonts w:asciiTheme="majorHAnsi" w:eastAsia="Calibri" w:hAnsiTheme="majorHAnsi" w:cs="Calibri"/>
+        </w:rPr>
+        <w:t xml:space="preserve"> </w:t>
       </w:r>
       <w:r>
         <w:rPr>
@@ -758,6 +1397,7 @@
           <w:rFonts w:asciiTheme="majorHAnsi" w:eastAsia="Calibri" w:hAnsiTheme="majorHAnsi" w:cs="Calibri"/>
         </w:rPr>
       </w:pPr>
+      <w:proofErr w:type="spellStart"/>
       <w:r>
         <w:rPr>
           <w:rFonts w:asciiTheme="majorHAnsi" w:eastAsia="Calibri" w:hAnsiTheme="majorHAnsi" w:cs="Calibri"/>
@@ -768,7 +1408,14 @@
         <w:rPr>
           <w:rFonts w:asciiTheme="majorHAnsi" w:eastAsia="Calibri" w:hAnsiTheme="majorHAnsi" w:cs="Calibri"/>
         </w:rPr>
-        <w:t>ex. Shift Manager for employers. Event based architecture. It’s currently handing out more than 3000 work shifts a day to potential employees</w:t>
+        <w:t>ex</w:t>
+      </w:r>
+      <w:proofErr w:type="spellEnd"/>
+      <w:r>
+        <w:rPr>
+          <w:rFonts w:asciiTheme="majorHAnsi" w:eastAsia="Calibri" w:hAnsiTheme="majorHAnsi" w:cs="Calibri"/>
+        </w:rPr>
+        <w:t>. Shift Manager for employers. Event based architecture. It’s currently handing out more than 3000 work shifts a day to potential employees</w:t>
       </w:r>
       <w:r>
         <w:rPr>
@@ -824,6 +1471,8 @@
         </w:rPr>
         <w:t xml:space="preserve"> Manages an average of around 2000 employees’ daily updates.</w:t>
       </w:r>
+      <w:bookmarkStart w:id="1" w:name="_GoBack"/>
+      <w:bookmarkEnd w:id="1"/>
     </w:p>
     <w:p>
       <w:pPr>
@@ -833,38 +1482,86 @@
         </w:rPr>
       </w:pPr>
     </w:p>
-    <w:p>
-      <w:pPr>
-        <w:jc w:val="both"/>
-        <w:rPr>
-          <w:rFonts w:asciiTheme="majorHAnsi" w:hAnsiTheme="majorHAnsi"/>
-        </w:rPr>
-      </w:pPr>
-      <w:r>
-        <w:rPr>
-          <w:rFonts w:asciiTheme="majorHAnsi" w:eastAsia="Calibri" w:hAnsiTheme="majorHAnsi" w:cs="Calibri"/>
-          <w:b/>
-          <w:color w:val="17365D"/>
-        </w:rPr>
-        <w:t>Software Developer at Peers Foster Kristiansen</w:t>
-      </w:r>
-    </w:p>
-    <w:p>
-      <w:pPr>
-        <w:jc w:val="both"/>
-        <w:rPr>
-          <w:rFonts w:asciiTheme="majorHAnsi" w:hAnsiTheme="majorHAnsi"/>
-        </w:rPr>
-      </w:pPr>
-      <w:r>
-        <w:rPr>
-          <w:rFonts w:asciiTheme="majorHAnsi" w:eastAsia="Calibri" w:hAnsiTheme="majorHAnsi" w:cs="Calibri"/>
-          <w:b/>
-          <w:color w:val="17365D"/>
-        </w:rPr>
-        <w:t>2010</w:t>
-      </w:r>
-    </w:p>
+    <w:tbl>
+      <w:tblPr>
+        <w:tblStyle w:val="TableGrid"/>
+        <w:tblW w:w="0" w:type="auto"/>
+        <w:tblBorders>
+          <w:top w:val="none" w:sz="0" w:space="0" w:color="auto"/>
+          <w:left w:val="none" w:sz="0" w:space="0" w:color="auto"/>
+          <w:bottom w:val="none" w:sz="0" w:space="0" w:color="auto"/>
+          <w:right w:val="none" w:sz="0" w:space="0" w:color="auto"/>
+          <w:insideH w:val="none" w:sz="0" w:space="0" w:color="auto"/>
+          <w:insideV w:val="none" w:sz="0" w:space="0" w:color="auto"/>
+        </w:tblBorders>
+        <w:tblLook w:val="04A0" w:firstRow="1" w:lastRow="0" w:firstColumn="1" w:lastColumn="0" w:noHBand="0" w:noVBand="1"/>
+      </w:tblPr>
+      <w:tblGrid>
+        <w:gridCol w:w="5643"/>
+        <w:gridCol w:w="5643"/>
+      </w:tblGrid>
+      <w:tr>
+        <w:tc>
+          <w:tcPr>
+            <w:tcW w:w="5643" w:type="dxa"/>
+          </w:tcPr>
+          <w:p>
+            <w:pPr>
+              <w:jc w:val="both"/>
+              <w:rPr>
+                <w:rFonts w:asciiTheme="majorHAnsi" w:hAnsiTheme="majorHAnsi"/>
+              </w:rPr>
+            </w:pPr>
+            <w:r>
+              <w:rPr>
+                <w:rFonts w:asciiTheme="majorHAnsi" w:eastAsia="Calibri" w:hAnsiTheme="majorHAnsi" w:cs="Calibri"/>
+                <w:b/>
+                <w:color w:val="17365D"/>
+              </w:rPr>
+              <w:t>Software Developer at Peers Foster Kristiansen</w:t>
+            </w:r>
+          </w:p>
+          <w:p>
+            <w:pPr>
+              <w:pStyle w:val="ListParagraph"/>
+              <w:jc w:val="both"/>
+              <w:rPr>
+                <w:rFonts w:asciiTheme="majorHAnsi" w:hAnsiTheme="majorHAnsi"/>
+              </w:rPr>
+            </w:pPr>
+          </w:p>
+        </w:tc>
+        <w:tc>
+          <w:tcPr>
+            <w:tcW w:w="5643" w:type="dxa"/>
+          </w:tcPr>
+          <w:p>
+            <w:pPr>
+              <w:jc w:val="right"/>
+              <w:rPr>
+                <w:rFonts w:asciiTheme="majorHAnsi" w:hAnsiTheme="majorHAnsi"/>
+              </w:rPr>
+            </w:pPr>
+            <w:r>
+              <w:rPr>
+                <w:rFonts w:asciiTheme="majorHAnsi" w:eastAsia="Calibri" w:hAnsiTheme="majorHAnsi" w:cs="Calibri"/>
+                <w:b/>
+                <w:color w:val="17365D"/>
+              </w:rPr>
+              <w:t>2010</w:t>
+            </w:r>
+          </w:p>
+          <w:p>
+            <w:pPr>
+              <w:jc w:val="right"/>
+              <w:rPr>
+                <w:rFonts w:asciiTheme="majorHAnsi" w:hAnsiTheme="majorHAnsi"/>
+              </w:rPr>
+            </w:pPr>
+          </w:p>
+        </w:tc>
+      </w:tr>
+    </w:tbl>
     <w:p>
       <w:pPr>
         <w:jc w:val="both"/>
@@ -941,11 +1638,19 @@
           <w:rFonts w:asciiTheme="majorHAnsi" w:hAnsiTheme="majorHAnsi"/>
         </w:rPr>
       </w:pPr>
-      <w:r>
-        <w:rPr>
-          <w:rFonts w:asciiTheme="majorHAnsi" w:eastAsia="Calibri" w:hAnsiTheme="majorHAnsi" w:cs="Calibri"/>
-        </w:rPr>
-        <w:t xml:space="preserve">BoardSuite. Paperwork automation. IRS filing, employee address book.  </w:t>
+      <w:proofErr w:type="spellStart"/>
+      <w:r>
+        <w:rPr>
+          <w:rFonts w:asciiTheme="majorHAnsi" w:eastAsia="Calibri" w:hAnsiTheme="majorHAnsi" w:cs="Calibri"/>
+        </w:rPr>
+        <w:t>BoardSuite</w:t>
+      </w:r>
+      <w:proofErr w:type="spellEnd"/>
+      <w:r>
+        <w:rPr>
+          <w:rFonts w:asciiTheme="majorHAnsi" w:eastAsia="Calibri" w:hAnsiTheme="majorHAnsi" w:cs="Calibri"/>
+        </w:rPr>
+        <w:t xml:space="preserve">. Paperwork automation. IRS filing, employee address book.  </w:t>
       </w:r>
     </w:p>
     <w:p>
@@ -956,6 +1661,87 @@
         </w:rPr>
       </w:pPr>
     </w:p>
+    <w:tbl>
+      <w:tblPr>
+        <w:tblStyle w:val="TableGrid"/>
+        <w:tblW w:w="0" w:type="auto"/>
+        <w:tblBorders>
+          <w:top w:val="none" w:sz="0" w:space="0" w:color="auto"/>
+          <w:left w:val="none" w:sz="0" w:space="0" w:color="auto"/>
+          <w:bottom w:val="none" w:sz="0" w:space="0" w:color="auto"/>
+          <w:right w:val="none" w:sz="0" w:space="0" w:color="auto"/>
+          <w:insideH w:val="none" w:sz="0" w:space="0" w:color="auto"/>
+          <w:insideV w:val="none" w:sz="0" w:space="0" w:color="auto"/>
+        </w:tblBorders>
+        <w:tblLook w:val="04A0" w:firstRow="1" w:lastRow="0" w:firstColumn="1" w:lastColumn="0" w:noHBand="0" w:noVBand="1"/>
+      </w:tblPr>
+      <w:tblGrid>
+        <w:gridCol w:w="5643"/>
+        <w:gridCol w:w="5643"/>
+      </w:tblGrid>
+      <w:tr>
+        <w:tc>
+          <w:tcPr>
+            <w:tcW w:w="5643" w:type="dxa"/>
+          </w:tcPr>
+          <w:p>
+            <w:pPr>
+              <w:jc w:val="both"/>
+              <w:rPr>
+                <w:rFonts w:asciiTheme="majorHAnsi" w:hAnsiTheme="majorHAnsi"/>
+              </w:rPr>
+            </w:pPr>
+            <w:r>
+              <w:rPr>
+                <w:rFonts w:asciiTheme="majorHAnsi" w:eastAsia="Calibri" w:hAnsiTheme="majorHAnsi" w:cs="Calibri"/>
+                <w:b/>
+                <w:color w:val="17365D"/>
+              </w:rPr>
+              <w:t xml:space="preserve">Team Leader and Software Developer at </w:t>
+            </w:r>
+            <w:proofErr w:type="spellStart"/>
+            <w:r>
+              <w:rPr>
+                <w:rFonts w:asciiTheme="majorHAnsi" w:eastAsia="Calibri" w:hAnsiTheme="majorHAnsi" w:cs="Calibri"/>
+                <w:b/>
+                <w:color w:val="17365D"/>
+              </w:rPr>
+              <w:t>Vallocy</w:t>
+            </w:r>
+            <w:proofErr w:type="spellEnd"/>
+            <w:r>
+              <w:rPr>
+                <w:rFonts w:asciiTheme="majorHAnsi" w:eastAsia="Calibri" w:hAnsiTheme="majorHAnsi" w:cs="Calibri"/>
+                <w:b/>
+                <w:color w:val="17365D"/>
+              </w:rPr>
+              <w:t xml:space="preserve"> </w:t>
+            </w:r>
+          </w:p>
+        </w:tc>
+        <w:tc>
+          <w:tcPr>
+            <w:tcW w:w="5643" w:type="dxa"/>
+          </w:tcPr>
+          <w:p>
+            <w:pPr>
+              <w:jc w:val="right"/>
+              <w:rPr>
+                <w:rFonts w:asciiTheme="majorHAnsi" w:hAnsiTheme="majorHAnsi"/>
+              </w:rPr>
+            </w:pPr>
+            <w:r>
+              <w:rPr>
+                <w:rFonts w:asciiTheme="majorHAnsi" w:eastAsia="Calibri" w:hAnsiTheme="majorHAnsi" w:cs="Calibri"/>
+                <w:b/>
+                <w:color w:val="17365D"/>
+              </w:rPr>
+              <w:t>2009-2006</w:t>
+            </w:r>
+          </w:p>
+        </w:tc>
+      </w:tr>
+    </w:tbl>
     <w:p>
       <w:pPr>
         <w:jc w:val="both"/>
@@ -963,14 +1749,6 @@
           <w:rFonts w:asciiTheme="majorHAnsi" w:hAnsiTheme="majorHAnsi"/>
         </w:rPr>
       </w:pPr>
-      <w:r>
-        <w:rPr>
-          <w:rFonts w:asciiTheme="majorHAnsi" w:eastAsia="Calibri" w:hAnsiTheme="majorHAnsi" w:cs="Calibri"/>
-          <w:b/>
-          <w:color w:val="17365D"/>
-        </w:rPr>
-        <w:t>Team Leader and Software Developer at Vallocy (Cuba)</w:t>
-      </w:r>
     </w:p>
     <w:p>
       <w:pPr>
@@ -982,24 +1760,36 @@
       <w:r>
         <w:rPr>
           <w:rFonts w:asciiTheme="majorHAnsi" w:eastAsia="Calibri" w:hAnsiTheme="majorHAnsi" w:cs="Calibri"/>
-          <w:b/>
-          <w:color w:val="17365D"/>
-        </w:rPr>
-        <w:t>2009-2006</w:t>
-      </w:r>
-    </w:p>
-    <w:p>
-      <w:pPr>
-        <w:jc w:val="both"/>
-        <w:rPr>
-          <w:rFonts w:asciiTheme="majorHAnsi" w:hAnsiTheme="majorHAnsi"/>
-        </w:rPr>
-      </w:pPr>
-      <w:r>
-        <w:rPr>
-          <w:rFonts w:asciiTheme="majorHAnsi" w:eastAsia="Calibri" w:hAnsiTheme="majorHAnsi" w:cs="Calibri"/>
-        </w:rPr>
-        <w:t xml:space="preserve">Consulting. Team Leader at Vallocy, Cuba. </w:t>
+        </w:rPr>
+        <w:t xml:space="preserve">Consulting. </w:t>
+      </w:r>
+      <w:proofErr w:type="gramStart"/>
+      <w:r>
+        <w:rPr>
+          <w:rFonts w:asciiTheme="majorHAnsi" w:eastAsia="Calibri" w:hAnsiTheme="majorHAnsi" w:cs="Calibri"/>
+        </w:rPr>
+        <w:t xml:space="preserve">Team Leader at </w:t>
+      </w:r>
+      <w:proofErr w:type="spellStart"/>
+      <w:r>
+        <w:rPr>
+          <w:rFonts w:asciiTheme="majorHAnsi" w:eastAsia="Calibri" w:hAnsiTheme="majorHAnsi" w:cs="Calibri"/>
+        </w:rPr>
+        <w:t>Vallocy</w:t>
+      </w:r>
+      <w:proofErr w:type="spellEnd"/>
+      <w:r>
+        <w:rPr>
+          <w:rFonts w:asciiTheme="majorHAnsi" w:eastAsia="Calibri" w:hAnsiTheme="majorHAnsi" w:cs="Calibri"/>
+        </w:rPr>
+        <w:t>, Cuba.</w:t>
+      </w:r>
+      <w:proofErr w:type="gramEnd"/>
+      <w:r>
+        <w:rPr>
+          <w:rFonts w:asciiTheme="majorHAnsi" w:eastAsia="Calibri" w:hAnsiTheme="majorHAnsi" w:cs="Calibri"/>
+        </w:rPr>
+        <w:t xml:space="preserve"> </w:t>
       </w:r>
       <w:r>
         <w:rPr>
@@ -1081,7 +1871,21 @@
         <w:rPr>
           <w:rFonts w:asciiTheme="majorHAnsi" w:eastAsia="Calibri" w:hAnsiTheme="majorHAnsi" w:cs="Calibri"/>
         </w:rPr>
-        <w:t>Parser and Lexer syntax for</w:t>
+        <w:t xml:space="preserve">Parser and </w:t>
+      </w:r>
+      <w:proofErr w:type="spellStart"/>
+      <w:r>
+        <w:rPr>
+          <w:rFonts w:asciiTheme="majorHAnsi" w:eastAsia="Calibri" w:hAnsiTheme="majorHAnsi" w:cs="Calibri"/>
+        </w:rPr>
+        <w:t>Lexer</w:t>
+      </w:r>
+      <w:proofErr w:type="spellEnd"/>
+      <w:r>
+        <w:rPr>
+          <w:rFonts w:asciiTheme="majorHAnsi" w:eastAsia="Calibri" w:hAnsiTheme="majorHAnsi" w:cs="Calibri"/>
+        </w:rPr>
+        <w:t xml:space="preserve"> syntax for</w:t>
       </w:r>
       <w:r>
         <w:rPr>
@@ -1110,6 +1914,95 @@
         </w:rPr>
       </w:pPr>
     </w:p>
+    <w:tbl>
+      <w:tblPr>
+        <w:tblStyle w:val="TableGrid"/>
+        <w:tblW w:w="0" w:type="auto"/>
+        <w:tblBorders>
+          <w:top w:val="none" w:sz="0" w:space="0" w:color="auto"/>
+          <w:left w:val="none" w:sz="0" w:space="0" w:color="auto"/>
+          <w:bottom w:val="none" w:sz="0" w:space="0" w:color="auto"/>
+          <w:right w:val="none" w:sz="0" w:space="0" w:color="auto"/>
+          <w:insideH w:val="none" w:sz="0" w:space="0" w:color="auto"/>
+          <w:insideV w:val="none" w:sz="0" w:space="0" w:color="auto"/>
+        </w:tblBorders>
+        <w:tblLook w:val="04A0" w:firstRow="1" w:lastRow="0" w:firstColumn="1" w:lastColumn="0" w:noHBand="0" w:noVBand="1"/>
+      </w:tblPr>
+      <w:tblGrid>
+        <w:gridCol w:w="5643"/>
+        <w:gridCol w:w="5643"/>
+      </w:tblGrid>
+      <w:tr>
+        <w:tc>
+          <w:tcPr>
+            <w:tcW w:w="5643" w:type="dxa"/>
+          </w:tcPr>
+          <w:p>
+            <w:pPr>
+              <w:jc w:val="both"/>
+              <w:rPr>
+                <w:rFonts w:asciiTheme="majorHAnsi" w:hAnsiTheme="majorHAnsi"/>
+              </w:rPr>
+            </w:pPr>
+            <w:r>
+              <w:rPr>
+                <w:rFonts w:asciiTheme="majorHAnsi" w:eastAsia="Calibri" w:hAnsiTheme="majorHAnsi" w:cs="Calibri"/>
+                <w:b/>
+                <w:color w:val="17365D"/>
+              </w:rPr>
+              <w:t xml:space="preserve">Junior Software Developer at </w:t>
+            </w:r>
+            <w:proofErr w:type="spellStart"/>
+            <w:r>
+              <w:rPr>
+                <w:rFonts w:asciiTheme="majorHAnsi" w:eastAsia="Calibri" w:hAnsiTheme="majorHAnsi" w:cs="Calibri"/>
+                <w:b/>
+                <w:color w:val="17365D"/>
+              </w:rPr>
+              <w:t>Cimex</w:t>
+            </w:r>
+            <w:proofErr w:type="spellEnd"/>
+            <w:r>
+              <w:rPr>
+                <w:rFonts w:asciiTheme="majorHAnsi" w:eastAsia="Calibri" w:hAnsiTheme="majorHAnsi" w:cs="Calibri"/>
+                <w:b/>
+                <w:color w:val="17365D"/>
+              </w:rPr>
+              <w:t xml:space="preserve"> Corporation </w:t>
+            </w:r>
+          </w:p>
+        </w:tc>
+        <w:tc>
+          <w:tcPr>
+            <w:tcW w:w="5643" w:type="dxa"/>
+          </w:tcPr>
+          <w:p>
+            <w:pPr>
+              <w:jc w:val="right"/>
+              <w:rPr>
+                <w:rFonts w:asciiTheme="majorHAnsi" w:hAnsiTheme="majorHAnsi"/>
+              </w:rPr>
+            </w:pPr>
+            <w:r>
+              <w:rPr>
+                <w:rFonts w:asciiTheme="majorHAnsi" w:eastAsia="Calibri" w:hAnsiTheme="majorHAnsi" w:cs="Calibri"/>
+                <w:b/>
+                <w:color w:val="17365D"/>
+              </w:rPr>
+              <w:t>2008 – 2005</w:t>
+            </w:r>
+          </w:p>
+          <w:p>
+            <w:pPr>
+              <w:jc w:val="right"/>
+              <w:rPr>
+                <w:rFonts w:asciiTheme="majorHAnsi" w:hAnsiTheme="majorHAnsi"/>
+              </w:rPr>
+            </w:pPr>
+          </w:p>
+        </w:tc>
+      </w:tr>
+    </w:tbl>
     <w:p>
       <w:pPr>
         <w:jc w:val="both"/>
@@ -1120,40 +2013,22 @@
       <w:r>
         <w:rPr>
           <w:rFonts w:asciiTheme="majorHAnsi" w:eastAsia="Calibri" w:hAnsiTheme="majorHAnsi" w:cs="Calibri"/>
-          <w:b/>
-          <w:color w:val="17365D"/>
-        </w:rPr>
-        <w:t>Junior Software Developer at Cimex Corporation (Cuba)</w:t>
-      </w:r>
-    </w:p>
-    <w:p>
-      <w:pPr>
-        <w:jc w:val="both"/>
-        <w:rPr>
-          <w:rFonts w:asciiTheme="majorHAnsi" w:hAnsiTheme="majorHAnsi"/>
-        </w:rPr>
-      </w:pPr>
-      <w:r>
-        <w:rPr>
-          <w:rFonts w:asciiTheme="majorHAnsi" w:eastAsia="Calibri" w:hAnsiTheme="majorHAnsi" w:cs="Calibri"/>
-          <w:b/>
-          <w:color w:val="17365D"/>
-        </w:rPr>
-        <w:t>2008 – 2005</w:t>
-      </w:r>
-    </w:p>
-    <w:p>
-      <w:pPr>
-        <w:jc w:val="both"/>
-        <w:rPr>
-          <w:rFonts w:asciiTheme="majorHAnsi" w:hAnsiTheme="majorHAnsi"/>
-        </w:rPr>
-      </w:pPr>
-      <w:r>
-        <w:rPr>
-          <w:rFonts w:asciiTheme="majorHAnsi" w:eastAsia="Calibri" w:hAnsiTheme="majorHAnsi" w:cs="Calibri"/>
-        </w:rPr>
-        <w:t xml:space="preserve">Ecommerce. Virtual Shop for Cuban retailer. </w:t>
+        </w:rPr>
+        <w:t xml:space="preserve">Ecommerce. </w:t>
+      </w:r>
+      <w:proofErr w:type="gramStart"/>
+      <w:r>
+        <w:rPr>
+          <w:rFonts w:asciiTheme="majorHAnsi" w:eastAsia="Calibri" w:hAnsiTheme="majorHAnsi" w:cs="Calibri"/>
+        </w:rPr>
+        <w:t>Virtual Shop for Cuban retailer.</w:t>
+      </w:r>
+      <w:proofErr w:type="gramEnd"/>
+      <w:r>
+        <w:rPr>
+          <w:rFonts w:asciiTheme="majorHAnsi" w:eastAsia="Calibri" w:hAnsiTheme="majorHAnsi" w:cs="Calibri"/>
+        </w:rPr>
+        <w:t xml:space="preserve"> </w:t>
       </w:r>
       <w:r>
         <w:rPr>
@@ -1187,7 +2062,21 @@
         <w:rPr>
           <w:rFonts w:asciiTheme="majorHAnsi" w:eastAsia="Calibri" w:hAnsiTheme="majorHAnsi" w:cs="Calibri"/>
         </w:rPr>
-        <w:t xml:space="preserve">. 3-Tier application, extensive usage of the Factory pattern. Designed to be themed differently, it now host different stores all across Cuba. This project is the perfect mockup of an ecommerce suite. </w:t>
+        <w:t xml:space="preserve">. </w:t>
+      </w:r>
+      <w:proofErr w:type="gramStart"/>
+      <w:r>
+        <w:rPr>
+          <w:rFonts w:asciiTheme="majorHAnsi" w:eastAsia="Calibri" w:hAnsiTheme="majorHAnsi" w:cs="Calibri"/>
+        </w:rPr>
+        <w:t>3-Tier application, extensive usage of the Factory pattern.</w:t>
+      </w:r>
+      <w:proofErr w:type="gramEnd"/>
+      <w:r>
+        <w:rPr>
+          <w:rFonts w:asciiTheme="majorHAnsi" w:eastAsia="Calibri" w:hAnsiTheme="majorHAnsi" w:cs="Calibri"/>
+        </w:rPr>
+        <w:t xml:space="preserve"> Designed to be themed differently, it now host different stores all across Cuba. This project is the perfect mockup of an ecommerce suite. </w:t>
       </w:r>
     </w:p>
     <w:p>
@@ -1202,6 +2091,7 @@
           <w:rFonts w:asciiTheme="majorHAnsi" w:hAnsiTheme="majorHAnsi"/>
         </w:rPr>
       </w:pPr>
+      <w:proofErr w:type="spellStart"/>
       <w:r>
         <w:rPr>
           <w:rFonts w:asciiTheme="majorHAnsi" w:eastAsia="Calibri" w:hAnsiTheme="majorHAnsi" w:cs="Calibri"/>
@@ -1212,12 +2102,19 @@
         <w:rPr>
           <w:rFonts w:asciiTheme="majorHAnsi" w:eastAsia="Calibri" w:hAnsiTheme="majorHAnsi" w:cs="Calibri"/>
         </w:rPr>
-        <w:t>losTercero. Online virtual shop for the biggest Cuban retailer, selling products nationwide.</w:t>
+        <w:t>losTercero</w:t>
+      </w:r>
+      <w:proofErr w:type="spellEnd"/>
+      <w:r>
+        <w:rPr>
+          <w:rFonts w:asciiTheme="majorHAnsi" w:eastAsia="Calibri" w:hAnsiTheme="majorHAnsi" w:cs="Calibri"/>
+        </w:rPr>
+        <w:t>. Online virtual shop for the biggest Cuban retailer, selling products nationwide.</w:t>
       </w:r>
     </w:p>
     <w:sectPr>
       <w:pgSz w:w="12240" w:h="15840"/>
-      <w:pgMar w:top="540" w:right="540" w:bottom="810" w:left="810" w:header="720" w:footer="720" w:gutter="0"/>
+      <w:pgMar w:top="540" w:right="360" w:bottom="810" w:left="810" w:header="720" w:footer="720" w:gutter="0"/>
       <w:cols w:space="720"/>
       <w:docGrid w:linePitch="360"/>
     </w:sectPr>
@@ -4205,7 +5102,7 @@
 </file>
 
 <file path=customXml/itemProps1.xml><?xml version="1.0" encoding="utf-8"?>
-<ds:datastoreItem xmlns:ds="http://schemas.openxmlformats.org/officeDocument/2006/customXml" ds:itemID="{3E1B22F5-3E23-1F46-9B95-BF3561A5E511}">
+<ds:datastoreItem xmlns:ds="http://schemas.openxmlformats.org/officeDocument/2006/customXml" ds:itemID="{F0210883-9E55-F54D-8BF3-B93681C30A9F}">
   <ds:schemaRefs>
     <ds:schemaRef ds:uri="http://schemas.openxmlformats.org/officeDocument/2006/bibliography"/>
   </ds:schemaRefs>

</xml_diff>

<commit_message>
Included technologies per year
</commit_message>
<xml_diff>
--- a/Javier de Paula.docx
+++ b/Javier de Paula.docx
@@ -614,7 +614,19 @@
         <w:rPr>
           <w:rFonts w:ascii="Calibri" w:eastAsia="Arial" w:hAnsi="Calibri" w:cs="Arial"/>
         </w:rPr>
-        <w:t xml:space="preserve">, SOA, TDD, </w:t>
+        <w:t>, SOA,</w:t>
+      </w:r>
+      <w:r>
+        <w:rPr>
+          <w:rFonts w:ascii="Calibri" w:eastAsia="Arial" w:hAnsi="Calibri" w:cs="Arial"/>
+        </w:rPr>
+        <w:t xml:space="preserve"> REST,</w:t>
+      </w:r>
+      <w:r>
+        <w:rPr>
+          <w:rFonts w:ascii="Calibri" w:eastAsia="Arial" w:hAnsi="Calibri" w:cs="Arial"/>
+        </w:rPr>
+        <w:t xml:space="preserve"> TDD, </w:t>
       </w:r>
       <w:proofErr w:type="spellStart"/>
       <w:r>
@@ -929,6 +941,117 @@
     </w:p>
     <w:p>
       <w:pPr>
+        <w:rPr>
+          <w:rFonts w:asciiTheme="majorHAnsi" w:hAnsiTheme="majorHAnsi"/>
+        </w:rPr>
+      </w:pPr>
+    </w:p>
+    <w:tbl>
+      <w:tblPr>
+        <w:tblStyle w:val="TableGrid"/>
+        <w:tblW w:w="0" w:type="auto"/>
+        <w:tblBorders>
+          <w:top w:val="none" w:sz="0" w:space="0" w:color="auto"/>
+          <w:left w:val="none" w:sz="0" w:space="0" w:color="auto"/>
+          <w:bottom w:val="none" w:sz="0" w:space="0" w:color="auto"/>
+          <w:right w:val="none" w:sz="0" w:space="0" w:color="auto"/>
+          <w:insideH w:val="none" w:sz="0" w:space="0" w:color="auto"/>
+          <w:insideV w:val="none" w:sz="0" w:space="0" w:color="auto"/>
+        </w:tblBorders>
+        <w:tblLook w:val="04A0" w:firstRow="1" w:lastRow="0" w:firstColumn="1" w:lastColumn="0" w:noHBand="0" w:noVBand="1"/>
+      </w:tblPr>
+      <w:tblGrid>
+        <w:gridCol w:w="11286"/>
+      </w:tblGrid>
+      <w:tr>
+        <w:tc>
+          <w:tcPr>
+            <w:tcW w:w="11286" w:type="dxa"/>
+          </w:tcPr>
+          <w:p>
+            <w:pPr>
+              <w:rPr>
+                <w:rFonts w:asciiTheme="majorHAnsi" w:hAnsiTheme="majorHAnsi"/>
+                <w:i/>
+                <w:sz w:val="22"/>
+                <w:szCs w:val="22"/>
+              </w:rPr>
+            </w:pPr>
+            <w:r>
+              <w:rPr>
+                <w:rFonts w:asciiTheme="majorHAnsi" w:hAnsiTheme="majorHAnsi"/>
+                <w:i/>
+                <w:sz w:val="22"/>
+                <w:szCs w:val="22"/>
+              </w:rPr>
+              <w:t>Python</w:t>
+            </w:r>
+            <w:r>
+              <w:rPr>
+                <w:rFonts w:asciiTheme="majorHAnsi" w:hAnsiTheme="majorHAnsi"/>
+                <w:i/>
+                <w:sz w:val="22"/>
+                <w:szCs w:val="22"/>
+              </w:rPr>
+              <w:t xml:space="preserve"> </w:t>
+            </w:r>
+            <w:proofErr w:type="spellStart"/>
+            <w:r>
+              <w:rPr>
+                <w:rFonts w:asciiTheme="majorHAnsi" w:hAnsiTheme="majorHAnsi"/>
+                <w:i/>
+                <w:sz w:val="22"/>
+                <w:szCs w:val="22"/>
+              </w:rPr>
+              <w:t>Memcached</w:t>
+            </w:r>
+            <w:proofErr w:type="spellEnd"/>
+            <w:r>
+              <w:rPr>
+                <w:rFonts w:asciiTheme="majorHAnsi" w:hAnsiTheme="majorHAnsi"/>
+                <w:i/>
+                <w:sz w:val="22"/>
+                <w:szCs w:val="22"/>
+              </w:rPr>
+              <w:t xml:space="preserve"> </w:t>
+            </w:r>
+            <w:proofErr w:type="spellStart"/>
+            <w:r>
+              <w:rPr>
+                <w:rFonts w:asciiTheme="majorHAnsi" w:hAnsiTheme="majorHAnsi"/>
+                <w:i/>
+                <w:sz w:val="22"/>
+                <w:szCs w:val="22"/>
+              </w:rPr>
+              <w:t>GoogleAppEngine</w:t>
+            </w:r>
+            <w:proofErr w:type="spellEnd"/>
+            <w:r>
+              <w:rPr>
+                <w:rFonts w:asciiTheme="majorHAnsi" w:hAnsiTheme="majorHAnsi"/>
+                <w:i/>
+                <w:sz w:val="22"/>
+                <w:szCs w:val="22"/>
+              </w:rPr>
+              <w:t xml:space="preserve"> </w:t>
+            </w:r>
+            <w:proofErr w:type="spellStart"/>
+            <w:r>
+              <w:rPr>
+                <w:rFonts w:asciiTheme="majorHAnsi" w:hAnsiTheme="majorHAnsi"/>
+                <w:i/>
+                <w:sz w:val="22"/>
+                <w:szCs w:val="22"/>
+              </w:rPr>
+              <w:t>Git</w:t>
+            </w:r>
+            <w:proofErr w:type="spellEnd"/>
+          </w:p>
+        </w:tc>
+      </w:tr>
+    </w:tbl>
+    <w:p>
+      <w:pPr>
         <w:jc w:val="both"/>
         <w:rPr>
           <w:rFonts w:asciiTheme="majorHAnsi" w:hAnsiTheme="majorHAnsi"/>
@@ -1138,13 +1261,159 @@
         </w:rPr>
       </w:pPr>
     </w:p>
-    <w:p>
-      <w:pPr>
-        <w:rPr>
-          <w:rFonts w:asciiTheme="majorHAnsi" w:eastAsia="Calibri" w:hAnsiTheme="majorHAnsi" w:cs="Calibri"/>
-        </w:rPr>
-      </w:pPr>
-    </w:p>
+    <w:tbl>
+      <w:tblPr>
+        <w:tblStyle w:val="TableGrid"/>
+        <w:tblW w:w="0" w:type="auto"/>
+        <w:tblBorders>
+          <w:top w:val="none" w:sz="0" w:space="0" w:color="auto"/>
+          <w:left w:val="none" w:sz="0" w:space="0" w:color="auto"/>
+          <w:bottom w:val="none" w:sz="0" w:space="0" w:color="auto"/>
+          <w:right w:val="none" w:sz="0" w:space="0" w:color="auto"/>
+          <w:insideH w:val="none" w:sz="0" w:space="0" w:color="auto"/>
+          <w:insideV w:val="none" w:sz="0" w:space="0" w:color="auto"/>
+        </w:tblBorders>
+        <w:tblLook w:val="04A0" w:firstRow="1" w:lastRow="0" w:firstColumn="1" w:lastColumn="0" w:noHBand="0" w:noVBand="1"/>
+      </w:tblPr>
+      <w:tblGrid>
+        <w:gridCol w:w="11286"/>
+      </w:tblGrid>
+      <w:tr>
+        <w:tc>
+          <w:tcPr>
+            <w:tcW w:w="11286" w:type="dxa"/>
+          </w:tcPr>
+          <w:p>
+            <w:pPr>
+              <w:rPr>
+                <w:rFonts w:asciiTheme="majorHAnsi" w:hAnsiTheme="majorHAnsi"/>
+                <w:i/>
+                <w:sz w:val="22"/>
+                <w:szCs w:val="22"/>
+              </w:rPr>
+            </w:pPr>
+            <w:r>
+              <w:rPr>
+                <w:rFonts w:asciiTheme="majorHAnsi" w:hAnsiTheme="majorHAnsi"/>
+                <w:i/>
+                <w:sz w:val="22"/>
+                <w:szCs w:val="22"/>
+              </w:rPr>
+              <w:t xml:space="preserve">C# PHP </w:t>
+            </w:r>
+            <w:proofErr w:type="spellStart"/>
+            <w:r>
+              <w:rPr>
+                <w:rFonts w:asciiTheme="majorHAnsi" w:hAnsiTheme="majorHAnsi"/>
+                <w:i/>
+                <w:sz w:val="22"/>
+                <w:szCs w:val="22"/>
+              </w:rPr>
+              <w:t>AspNetMVC</w:t>
+            </w:r>
+            <w:proofErr w:type="spellEnd"/>
+            <w:r>
+              <w:rPr>
+                <w:rFonts w:asciiTheme="majorHAnsi" w:hAnsiTheme="majorHAnsi"/>
+                <w:i/>
+                <w:sz w:val="22"/>
+                <w:szCs w:val="22"/>
+              </w:rPr>
+              <w:t xml:space="preserve"> HTML5 CSS3</w:t>
+            </w:r>
+            <w:r>
+              <w:rPr>
+                <w:rFonts w:asciiTheme="majorHAnsi" w:hAnsiTheme="majorHAnsi"/>
+                <w:i/>
+                <w:sz w:val="22"/>
+                <w:szCs w:val="22"/>
+              </w:rPr>
+              <w:t xml:space="preserve"> </w:t>
+            </w:r>
+            <w:proofErr w:type="spellStart"/>
+            <w:r>
+              <w:rPr>
+                <w:rFonts w:asciiTheme="majorHAnsi" w:hAnsiTheme="majorHAnsi"/>
+                <w:i/>
+                <w:sz w:val="22"/>
+                <w:szCs w:val="22"/>
+              </w:rPr>
+              <w:t>jQuery</w:t>
+            </w:r>
+            <w:proofErr w:type="spellEnd"/>
+            <w:r>
+              <w:rPr>
+                <w:rFonts w:asciiTheme="majorHAnsi" w:hAnsiTheme="majorHAnsi"/>
+                <w:i/>
+                <w:sz w:val="22"/>
+                <w:szCs w:val="22"/>
+              </w:rPr>
+              <w:t xml:space="preserve"> </w:t>
+            </w:r>
+            <w:proofErr w:type="spellStart"/>
+            <w:r>
+              <w:rPr>
+                <w:rFonts w:asciiTheme="majorHAnsi" w:hAnsiTheme="majorHAnsi"/>
+                <w:i/>
+                <w:sz w:val="22"/>
+                <w:szCs w:val="22"/>
+              </w:rPr>
+              <w:t>modernizr</w:t>
+            </w:r>
+            <w:proofErr w:type="spellEnd"/>
+            <w:r>
+              <w:rPr>
+                <w:rFonts w:asciiTheme="majorHAnsi" w:hAnsiTheme="majorHAnsi"/>
+                <w:i/>
+                <w:sz w:val="22"/>
+                <w:szCs w:val="22"/>
+              </w:rPr>
+              <w:t xml:space="preserve"> </w:t>
+            </w:r>
+            <w:proofErr w:type="spellStart"/>
+            <w:r>
+              <w:rPr>
+                <w:rFonts w:asciiTheme="majorHAnsi" w:hAnsiTheme="majorHAnsi"/>
+                <w:i/>
+                <w:sz w:val="22"/>
+                <w:szCs w:val="22"/>
+              </w:rPr>
+              <w:t>ActionScript</w:t>
+            </w:r>
+            <w:proofErr w:type="spellEnd"/>
+            <w:r>
+              <w:rPr>
+                <w:rFonts w:asciiTheme="majorHAnsi" w:hAnsiTheme="majorHAnsi"/>
+                <w:i/>
+                <w:sz w:val="22"/>
+                <w:szCs w:val="22"/>
+              </w:rPr>
+              <w:t xml:space="preserve"> </w:t>
+            </w:r>
+            <w:proofErr w:type="spellStart"/>
+            <w:r>
+              <w:rPr>
+                <w:rFonts w:asciiTheme="majorHAnsi" w:hAnsiTheme="majorHAnsi"/>
+                <w:i/>
+                <w:sz w:val="22"/>
+                <w:szCs w:val="22"/>
+              </w:rPr>
+              <w:t>Git</w:t>
+            </w:r>
+            <w:proofErr w:type="spellEnd"/>
+            <w:r>
+              <w:rPr>
+                <w:rFonts w:asciiTheme="majorHAnsi" w:hAnsiTheme="majorHAnsi"/>
+                <w:i/>
+                <w:sz w:val="22"/>
+                <w:szCs w:val="22"/>
+              </w:rPr>
+              <w:t xml:space="preserve"> </w:t>
+            </w:r>
+          </w:p>
+        </w:tc>
+      </w:tr>
+    </w:tbl>
     <w:p>
       <w:pPr>
         <w:rPr>
@@ -1235,21 +1504,7 @@
         <w:rPr>
           <w:rFonts w:asciiTheme="majorHAnsi" w:eastAsia="Calibri" w:hAnsiTheme="majorHAnsi" w:cs="Calibri"/>
         </w:rPr>
-        <w:t xml:space="preserve">Workforce. Built a remote branch for the company, Miami based. Backend developer, build REST APIs that </w:t>
-      </w:r>
-      <w:proofErr w:type="gramStart"/>
-      <w:r>
-        <w:rPr>
-          <w:rFonts w:asciiTheme="majorHAnsi" w:eastAsia="Calibri" w:hAnsiTheme="majorHAnsi" w:cs="Calibri"/>
-        </w:rPr>
-        <w:t>interacted</w:t>
-      </w:r>
-      <w:proofErr w:type="gramEnd"/>
-      <w:r>
-        <w:rPr>
-          <w:rFonts w:asciiTheme="majorHAnsi" w:eastAsia="Calibri" w:hAnsiTheme="majorHAnsi" w:cs="Calibri"/>
-        </w:rPr>
-        <w:t xml:space="preserve"> with Workforce Platforms (</w:t>
+        <w:t>Workforce. Built a remote branch for the company, Miami based. Backend developer, build REST APIs that interacted with Workforce Platforms (</w:t>
       </w:r>
       <w:proofErr w:type="spellStart"/>
       <w:r>
@@ -1471,9 +1726,217 @@
         </w:rPr>
         <w:t xml:space="preserve"> Manages an average of around 2000 employees’ daily updates.</w:t>
       </w:r>
-      <w:bookmarkStart w:id="1" w:name="_GoBack"/>
-      <w:bookmarkEnd w:id="1"/>
-    </w:p>
+    </w:p>
+    <w:p>
+      <w:pPr>
+        <w:rPr>
+          <w:rFonts w:asciiTheme="majorHAnsi" w:eastAsia="Calibri" w:hAnsiTheme="majorHAnsi" w:cs="Calibri"/>
+        </w:rPr>
+      </w:pPr>
+    </w:p>
+    <w:tbl>
+      <w:tblPr>
+        <w:tblStyle w:val="TableGrid"/>
+        <w:tblW w:w="0" w:type="auto"/>
+        <w:tblBorders>
+          <w:top w:val="none" w:sz="0" w:space="0" w:color="auto"/>
+          <w:left w:val="none" w:sz="0" w:space="0" w:color="auto"/>
+          <w:bottom w:val="none" w:sz="0" w:space="0" w:color="auto"/>
+          <w:right w:val="none" w:sz="0" w:space="0" w:color="auto"/>
+          <w:insideH w:val="none" w:sz="0" w:space="0" w:color="auto"/>
+          <w:insideV w:val="none" w:sz="0" w:space="0" w:color="auto"/>
+        </w:tblBorders>
+        <w:tblLook w:val="04A0" w:firstRow="1" w:lastRow="0" w:firstColumn="1" w:lastColumn="0" w:noHBand="0" w:noVBand="1"/>
+      </w:tblPr>
+      <w:tblGrid>
+        <w:gridCol w:w="11286"/>
+      </w:tblGrid>
+      <w:tr>
+        <w:tc>
+          <w:tcPr>
+            <w:tcW w:w="11286" w:type="dxa"/>
+          </w:tcPr>
+          <w:p>
+            <w:pPr>
+              <w:rPr>
+                <w:rFonts w:asciiTheme="majorHAnsi" w:eastAsia="Calibri" w:hAnsiTheme="majorHAnsi" w:cs="Calibri"/>
+              </w:rPr>
+            </w:pPr>
+            <w:r>
+              <w:rPr>
+                <w:rFonts w:asciiTheme="majorHAnsi" w:hAnsiTheme="majorHAnsi"/>
+                <w:i/>
+                <w:sz w:val="22"/>
+                <w:szCs w:val="22"/>
+              </w:rPr>
+              <w:t xml:space="preserve">C# </w:t>
+            </w:r>
+            <w:proofErr w:type="spellStart"/>
+            <w:r>
+              <w:rPr>
+                <w:rFonts w:asciiTheme="majorHAnsi" w:hAnsiTheme="majorHAnsi"/>
+                <w:i/>
+                <w:sz w:val="22"/>
+                <w:szCs w:val="22"/>
+              </w:rPr>
+              <w:t>AspNetMVC</w:t>
+            </w:r>
+            <w:proofErr w:type="spellEnd"/>
+            <w:r>
+              <w:rPr>
+                <w:rFonts w:asciiTheme="majorHAnsi" w:hAnsiTheme="majorHAnsi"/>
+                <w:i/>
+                <w:sz w:val="22"/>
+                <w:szCs w:val="22"/>
+              </w:rPr>
+              <w:t xml:space="preserve"> </w:t>
+            </w:r>
+            <w:proofErr w:type="spellStart"/>
+            <w:r>
+              <w:rPr>
+                <w:rFonts w:asciiTheme="majorHAnsi" w:hAnsiTheme="majorHAnsi"/>
+                <w:i/>
+                <w:sz w:val="22"/>
+                <w:szCs w:val="22"/>
+              </w:rPr>
+              <w:t>NServiceBus</w:t>
+            </w:r>
+            <w:proofErr w:type="spellEnd"/>
+            <w:r>
+              <w:rPr>
+                <w:rFonts w:asciiTheme="majorHAnsi" w:hAnsiTheme="majorHAnsi"/>
+                <w:i/>
+                <w:sz w:val="22"/>
+                <w:szCs w:val="22"/>
+              </w:rPr>
+              <w:t xml:space="preserve"> WCF REST </w:t>
+            </w:r>
+            <w:proofErr w:type="spellStart"/>
+            <w:r>
+              <w:rPr>
+                <w:rFonts w:asciiTheme="majorHAnsi" w:hAnsiTheme="majorHAnsi"/>
+                <w:i/>
+                <w:sz w:val="22"/>
+                <w:szCs w:val="22"/>
+              </w:rPr>
+              <w:t>SQLServer</w:t>
+            </w:r>
+            <w:proofErr w:type="spellEnd"/>
+            <w:r>
+              <w:rPr>
+                <w:rFonts w:asciiTheme="majorHAnsi" w:hAnsiTheme="majorHAnsi"/>
+                <w:i/>
+                <w:sz w:val="22"/>
+                <w:szCs w:val="22"/>
+              </w:rPr>
+              <w:t xml:space="preserve"> </w:t>
+            </w:r>
+            <w:proofErr w:type="spellStart"/>
+            <w:r>
+              <w:rPr>
+                <w:rFonts w:asciiTheme="majorHAnsi" w:hAnsiTheme="majorHAnsi"/>
+                <w:i/>
+                <w:sz w:val="22"/>
+                <w:szCs w:val="22"/>
+              </w:rPr>
+              <w:t>RavenDb</w:t>
+            </w:r>
+            <w:proofErr w:type="spellEnd"/>
+            <w:r>
+              <w:rPr>
+                <w:rFonts w:asciiTheme="majorHAnsi" w:hAnsiTheme="majorHAnsi"/>
+                <w:i/>
+                <w:sz w:val="22"/>
+                <w:szCs w:val="22"/>
+              </w:rPr>
+              <w:t xml:space="preserve"> </w:t>
+            </w:r>
+            <w:proofErr w:type="spellStart"/>
+            <w:r>
+              <w:rPr>
+                <w:rFonts w:asciiTheme="majorHAnsi" w:hAnsiTheme="majorHAnsi"/>
+                <w:i/>
+                <w:sz w:val="22"/>
+                <w:szCs w:val="22"/>
+              </w:rPr>
+              <w:t>Memcached</w:t>
+            </w:r>
+            <w:proofErr w:type="spellEnd"/>
+            <w:r>
+              <w:rPr>
+                <w:rFonts w:asciiTheme="majorHAnsi" w:hAnsiTheme="majorHAnsi"/>
+                <w:i/>
+                <w:sz w:val="22"/>
+                <w:szCs w:val="22"/>
+              </w:rPr>
+              <w:t xml:space="preserve"> Razor </w:t>
+            </w:r>
+            <w:proofErr w:type="spellStart"/>
+            <w:r>
+              <w:rPr>
+                <w:rFonts w:asciiTheme="majorHAnsi" w:hAnsiTheme="majorHAnsi"/>
+                <w:i/>
+                <w:sz w:val="22"/>
+                <w:szCs w:val="22"/>
+              </w:rPr>
+              <w:t>CastleWindsor</w:t>
+            </w:r>
+            <w:proofErr w:type="spellEnd"/>
+            <w:r>
+              <w:rPr>
+                <w:rFonts w:asciiTheme="majorHAnsi" w:hAnsiTheme="majorHAnsi"/>
+                <w:i/>
+                <w:sz w:val="22"/>
+                <w:szCs w:val="22"/>
+              </w:rPr>
+              <w:t xml:space="preserve"> </w:t>
+            </w:r>
+            <w:proofErr w:type="spellStart"/>
+            <w:r>
+              <w:rPr>
+                <w:rFonts w:asciiTheme="majorHAnsi" w:hAnsiTheme="majorHAnsi"/>
+                <w:i/>
+                <w:sz w:val="22"/>
+                <w:szCs w:val="22"/>
+              </w:rPr>
+              <w:t>Automapper</w:t>
+            </w:r>
+            <w:proofErr w:type="spellEnd"/>
+            <w:r>
+              <w:rPr>
+                <w:rFonts w:asciiTheme="majorHAnsi" w:hAnsiTheme="majorHAnsi"/>
+                <w:i/>
+                <w:sz w:val="22"/>
+                <w:szCs w:val="22"/>
+              </w:rPr>
+              <w:t xml:space="preserve"> </w:t>
+            </w:r>
+            <w:proofErr w:type="spellStart"/>
+            <w:proofErr w:type="gramStart"/>
+            <w:r>
+              <w:rPr>
+                <w:rFonts w:asciiTheme="majorHAnsi" w:hAnsiTheme="majorHAnsi"/>
+                <w:i/>
+                <w:sz w:val="22"/>
+                <w:szCs w:val="22"/>
+              </w:rPr>
+              <w:t>Nuget</w:t>
+            </w:r>
+            <w:proofErr w:type="spellEnd"/>
+            <w:r>
+              <w:rPr>
+                <w:rFonts w:asciiTheme="majorHAnsi" w:hAnsiTheme="majorHAnsi"/>
+                <w:i/>
+                <w:sz w:val="22"/>
+                <w:szCs w:val="22"/>
+              </w:rPr>
+              <w:t xml:space="preserve">  SVN</w:t>
+            </w:r>
+            <w:proofErr w:type="gramEnd"/>
+          </w:p>
+        </w:tc>
+      </w:tr>
+    </w:tbl>
     <w:p>
       <w:pPr>
         <w:jc w:val="both"/>
@@ -1665,6 +2128,7 @@
       <w:tblPr>
         <w:tblStyle w:val="TableGrid"/>
         <w:tblW w:w="0" w:type="auto"/>
+        <w:tblInd w:w="18" w:type="dxa"/>
         <w:tblBorders>
           <w:top w:val="none" w:sz="0" w:space="0" w:color="auto"/>
           <w:left w:val="none" w:sz="0" w:space="0" w:color="auto"/>
@@ -1676,236 +2140,87 @@
         <w:tblLook w:val="04A0" w:firstRow="1" w:lastRow="0" w:firstColumn="1" w:lastColumn="0" w:noHBand="0" w:noVBand="1"/>
       </w:tblPr>
       <w:tblGrid>
-        <w:gridCol w:w="5643"/>
-        <w:gridCol w:w="5643"/>
+        <w:gridCol w:w="10926"/>
       </w:tblGrid>
       <w:tr>
         <w:tc>
           <w:tcPr>
-            <w:tcW w:w="5643" w:type="dxa"/>
+            <w:tcW w:w="10926" w:type="dxa"/>
           </w:tcPr>
           <w:p>
             <w:pPr>
               <w:jc w:val="both"/>
               <w:rPr>
                 <w:rFonts w:asciiTheme="majorHAnsi" w:hAnsiTheme="majorHAnsi"/>
+                <w:i/>
+                <w:sz w:val="22"/>
+                <w:szCs w:val="22"/>
               </w:rPr>
             </w:pPr>
             <w:r>
               <w:rPr>
-                <w:rFonts w:asciiTheme="majorHAnsi" w:eastAsia="Calibri" w:hAnsiTheme="majorHAnsi" w:cs="Calibri"/>
-                <w:b/>
-                <w:color w:val="17365D"/>
-              </w:rPr>
-              <w:t xml:space="preserve">Team Leader and Software Developer at </w:t>
+                <w:rFonts w:asciiTheme="majorHAnsi" w:hAnsiTheme="majorHAnsi"/>
+                <w:i/>
+                <w:sz w:val="22"/>
+                <w:szCs w:val="22"/>
+              </w:rPr>
+              <w:t xml:space="preserve">C# </w:t>
             </w:r>
             <w:proofErr w:type="spellStart"/>
             <w:r>
               <w:rPr>
-                <w:rFonts w:asciiTheme="majorHAnsi" w:eastAsia="Calibri" w:hAnsiTheme="majorHAnsi" w:cs="Calibri"/>
-                <w:b/>
-                <w:color w:val="17365D"/>
-              </w:rPr>
-              <w:t>Vallocy</w:t>
+                <w:rFonts w:asciiTheme="majorHAnsi" w:hAnsiTheme="majorHAnsi"/>
+                <w:i/>
+                <w:sz w:val="22"/>
+                <w:szCs w:val="22"/>
+              </w:rPr>
+              <w:t>AspNetMVC</w:t>
             </w:r>
             <w:proofErr w:type="spellEnd"/>
             <w:r>
               <w:rPr>
-                <w:rFonts w:asciiTheme="majorHAnsi" w:eastAsia="Calibri" w:hAnsiTheme="majorHAnsi" w:cs="Calibri"/>
-                <w:b/>
-                <w:color w:val="17365D"/>
+                <w:rFonts w:asciiTheme="majorHAnsi" w:hAnsiTheme="majorHAnsi"/>
+                <w:i/>
+                <w:sz w:val="22"/>
+                <w:szCs w:val="22"/>
               </w:rPr>
               <w:t xml:space="preserve"> </w:t>
             </w:r>
-          </w:p>
-        </w:tc>
-        <w:tc>
-          <w:tcPr>
-            <w:tcW w:w="5643" w:type="dxa"/>
-          </w:tcPr>
-          <w:p>
-            <w:pPr>
-              <w:jc w:val="right"/>
-              <w:rPr>
-                <w:rFonts w:asciiTheme="majorHAnsi" w:hAnsiTheme="majorHAnsi"/>
-              </w:rPr>
-            </w:pPr>
-            <w:r>
-              <w:rPr>
-                <w:rFonts w:asciiTheme="majorHAnsi" w:eastAsia="Calibri" w:hAnsiTheme="majorHAnsi" w:cs="Calibri"/>
-                <w:b/>
-                <w:color w:val="17365D"/>
-              </w:rPr>
-              <w:t>2009-2006</w:t>
-            </w:r>
+            <w:proofErr w:type="spellStart"/>
+            <w:r>
+              <w:rPr>
+                <w:rFonts w:asciiTheme="majorHAnsi" w:hAnsiTheme="majorHAnsi"/>
+                <w:i/>
+                <w:sz w:val="22"/>
+                <w:szCs w:val="22"/>
+              </w:rPr>
+              <w:t>PostgreSQL</w:t>
+            </w:r>
+            <w:proofErr w:type="spellEnd"/>
+            <w:r>
+              <w:rPr>
+                <w:rFonts w:asciiTheme="majorHAnsi" w:hAnsiTheme="majorHAnsi"/>
+                <w:i/>
+                <w:sz w:val="22"/>
+                <w:szCs w:val="22"/>
+              </w:rPr>
+              <w:t xml:space="preserve"> </w:t>
+            </w:r>
+            <w:proofErr w:type="spellStart"/>
+            <w:r>
+              <w:rPr>
+                <w:rFonts w:asciiTheme="majorHAnsi" w:hAnsiTheme="majorHAnsi"/>
+                <w:i/>
+                <w:sz w:val="22"/>
+                <w:szCs w:val="22"/>
+              </w:rPr>
+              <w:t>EntityFramework</w:t>
+            </w:r>
+            <w:proofErr w:type="spellEnd"/>
           </w:p>
         </w:tc>
       </w:tr>
     </w:tbl>
-    <w:p>
-      <w:pPr>
-        <w:jc w:val="both"/>
-        <w:rPr>
-          <w:rFonts w:asciiTheme="majorHAnsi" w:hAnsiTheme="majorHAnsi"/>
-        </w:rPr>
-      </w:pPr>
-    </w:p>
-    <w:p>
-      <w:pPr>
-        <w:jc w:val="both"/>
-        <w:rPr>
-          <w:rFonts w:asciiTheme="majorHAnsi" w:hAnsiTheme="majorHAnsi"/>
-        </w:rPr>
-      </w:pPr>
-      <w:r>
-        <w:rPr>
-          <w:rFonts w:asciiTheme="majorHAnsi" w:eastAsia="Calibri" w:hAnsiTheme="majorHAnsi" w:cs="Calibri"/>
-        </w:rPr>
-        <w:t xml:space="preserve">Consulting. </w:t>
-      </w:r>
-      <w:proofErr w:type="gramStart"/>
-      <w:r>
-        <w:rPr>
-          <w:rFonts w:asciiTheme="majorHAnsi" w:eastAsia="Calibri" w:hAnsiTheme="majorHAnsi" w:cs="Calibri"/>
-        </w:rPr>
-        <w:t xml:space="preserve">Team Leader at </w:t>
-      </w:r>
-      <w:proofErr w:type="spellStart"/>
-      <w:r>
-        <w:rPr>
-          <w:rFonts w:asciiTheme="majorHAnsi" w:eastAsia="Calibri" w:hAnsiTheme="majorHAnsi" w:cs="Calibri"/>
-        </w:rPr>
-        <w:t>Vallocy</w:t>
-      </w:r>
-      <w:proofErr w:type="spellEnd"/>
-      <w:r>
-        <w:rPr>
-          <w:rFonts w:asciiTheme="majorHAnsi" w:eastAsia="Calibri" w:hAnsiTheme="majorHAnsi" w:cs="Calibri"/>
-        </w:rPr>
-        <w:t>, Cuba.</w:t>
-      </w:r>
-      <w:proofErr w:type="gramEnd"/>
-      <w:r>
-        <w:rPr>
-          <w:rFonts w:asciiTheme="majorHAnsi" w:eastAsia="Calibri" w:hAnsiTheme="majorHAnsi" w:cs="Calibri"/>
-        </w:rPr>
-        <w:t xml:space="preserve"> </w:t>
-      </w:r>
-      <w:r>
-        <w:rPr>
-          <w:rFonts w:asciiTheme="majorHAnsi" w:eastAsia="Calibri" w:hAnsiTheme="majorHAnsi" w:cs="Calibri"/>
-        </w:rPr>
-        <w:t>In charge of the creation and management of an offshore developing team</w:t>
-      </w:r>
-      <w:r>
-        <w:rPr>
-          <w:rFonts w:asciiTheme="majorHAnsi" w:eastAsia="Calibri" w:hAnsiTheme="majorHAnsi" w:cs="Calibri"/>
-        </w:rPr>
-        <w:t>. Managed all operations</w:t>
-      </w:r>
-      <w:r>
-        <w:rPr>
-          <w:rFonts w:asciiTheme="majorHAnsi" w:eastAsia="Calibri" w:hAnsiTheme="majorHAnsi" w:cs="Calibri"/>
-        </w:rPr>
-        <w:t xml:space="preserve">, support, </w:t>
-      </w:r>
-      <w:r>
-        <w:rPr>
-          <w:rFonts w:asciiTheme="majorHAnsi" w:eastAsia="Calibri" w:hAnsiTheme="majorHAnsi" w:cs="Calibri"/>
-        </w:rPr>
-        <w:t>business architect, software development and QA.</w:t>
-      </w:r>
-    </w:p>
-    <w:p>
-      <w:pPr>
-        <w:ind w:left="720"/>
-        <w:rPr>
-          <w:rFonts w:asciiTheme="majorHAnsi" w:hAnsiTheme="majorHAnsi"/>
-        </w:rPr>
-      </w:pPr>
-    </w:p>
-    <w:p>
-      <w:pPr>
-        <w:pStyle w:val="ListParagraph"/>
-        <w:numPr>
-          <w:ilvl w:val="0"/>
-          <w:numId w:val="16"/>
-        </w:numPr>
-        <w:jc w:val="both"/>
-        <w:rPr>
-          <w:rFonts w:asciiTheme="majorHAnsi" w:hAnsiTheme="majorHAnsi"/>
-        </w:rPr>
-      </w:pPr>
-      <w:r>
-        <w:rPr>
-          <w:rFonts w:asciiTheme="majorHAnsi" w:eastAsia="Calibri" w:hAnsiTheme="majorHAnsi" w:cs="Calibri"/>
-        </w:rPr>
-        <w:t xml:space="preserve">QMS. Document Management System, ISO process automation, Word and PDF document manipulation. This system was designed to substitute paperwork in companies that were ISO2001 certified. </w:t>
-      </w:r>
-    </w:p>
-    <w:p>
-      <w:pPr>
-        <w:pStyle w:val="ListParagraph"/>
-        <w:numPr>
-          <w:ilvl w:val="0"/>
-          <w:numId w:val="16"/>
-        </w:numPr>
-        <w:jc w:val="both"/>
-        <w:rPr>
-          <w:rFonts w:asciiTheme="majorHAnsi" w:hAnsiTheme="majorHAnsi"/>
-        </w:rPr>
-      </w:pPr>
-      <w:r>
-        <w:rPr>
-          <w:rFonts w:asciiTheme="majorHAnsi" w:eastAsia="Calibri" w:hAnsiTheme="majorHAnsi" w:cs="Calibri"/>
-        </w:rPr>
-        <w:t>Code Assistant. Automatic code generation.</w:t>
-      </w:r>
-      <w:r>
-        <w:rPr>
-          <w:rFonts w:asciiTheme="majorHAnsi" w:hAnsiTheme="majorHAnsi"/>
-        </w:rPr>
-        <w:t xml:space="preserve"> </w:t>
-      </w:r>
-      <w:r>
-        <w:rPr>
-          <w:rFonts w:asciiTheme="majorHAnsi" w:eastAsia="Calibri" w:hAnsiTheme="majorHAnsi" w:cs="Calibri"/>
-        </w:rPr>
-        <w:t xml:space="preserve">Parser and </w:t>
-      </w:r>
-      <w:proofErr w:type="spellStart"/>
-      <w:r>
-        <w:rPr>
-          <w:rFonts w:asciiTheme="majorHAnsi" w:eastAsia="Calibri" w:hAnsiTheme="majorHAnsi" w:cs="Calibri"/>
-        </w:rPr>
-        <w:t>Lexer</w:t>
-      </w:r>
-      <w:proofErr w:type="spellEnd"/>
-      <w:r>
-        <w:rPr>
-          <w:rFonts w:asciiTheme="majorHAnsi" w:eastAsia="Calibri" w:hAnsiTheme="majorHAnsi" w:cs="Calibri"/>
-        </w:rPr>
-        <w:t xml:space="preserve"> syntax for</w:t>
-      </w:r>
-      <w:r>
-        <w:rPr>
-          <w:rFonts w:asciiTheme="majorHAnsi" w:eastAsia="Calibri" w:hAnsiTheme="majorHAnsi" w:cs="Calibri"/>
-        </w:rPr>
-        <w:t xml:space="preserve"> a</w:t>
-      </w:r>
-      <w:r>
-        <w:rPr>
-          <w:rFonts w:asciiTheme="majorHAnsi" w:eastAsia="Calibri" w:hAnsiTheme="majorHAnsi" w:cs="Calibri"/>
-        </w:rPr>
-        <w:t xml:space="preserve"> subset </w:t>
-      </w:r>
-      <w:r>
-        <w:rPr>
-          <w:rFonts w:asciiTheme="majorHAnsi" w:eastAsia="Calibri" w:hAnsiTheme="majorHAnsi" w:cs="Calibri"/>
-        </w:rPr>
-        <w:t>of instructions for VB and Xml.</w:t>
-      </w:r>
-    </w:p>
     <w:p>
       <w:pPr>
         <w:jc w:val="both"/>
@@ -1950,7 +2265,7 @@
                 <w:b/>
                 <w:color w:val="17365D"/>
               </w:rPr>
-              <w:t xml:space="preserve">Junior Software Developer at </w:t>
+              <w:t xml:space="preserve">Team Leader and Software Developer at </w:t>
             </w:r>
             <w:proofErr w:type="spellStart"/>
             <w:r>
@@ -1959,7 +2274,7 @@
                 <w:b/>
                 <w:color w:val="17365D"/>
               </w:rPr>
-              <w:t>Cimex</w:t>
+              <w:t>Vallocy</w:t>
             </w:r>
             <w:proofErr w:type="spellEnd"/>
             <w:r>
@@ -1968,7 +2283,7 @@
                 <w:b/>
                 <w:color w:val="17365D"/>
               </w:rPr>
-              <w:t xml:space="preserve"> Corporation </w:t>
+              <w:t xml:space="preserve"> </w:t>
             </w:r>
           </w:p>
         </w:tc>
@@ -1989,6 +2304,382 @@
                 <w:b/>
                 <w:color w:val="17365D"/>
               </w:rPr>
+              <w:t>2009-2006</w:t>
+            </w:r>
+          </w:p>
+        </w:tc>
+      </w:tr>
+    </w:tbl>
+    <w:p>
+      <w:pPr>
+        <w:jc w:val="both"/>
+        <w:rPr>
+          <w:rFonts w:asciiTheme="majorHAnsi" w:hAnsiTheme="majorHAnsi"/>
+        </w:rPr>
+      </w:pPr>
+    </w:p>
+    <w:p>
+      <w:pPr>
+        <w:jc w:val="both"/>
+        <w:rPr>
+          <w:rFonts w:asciiTheme="majorHAnsi" w:hAnsiTheme="majorHAnsi"/>
+        </w:rPr>
+      </w:pPr>
+      <w:r>
+        <w:rPr>
+          <w:rFonts w:asciiTheme="majorHAnsi" w:eastAsia="Calibri" w:hAnsiTheme="majorHAnsi" w:cs="Calibri"/>
+        </w:rPr>
+        <w:t xml:space="preserve">Consulting. </w:t>
+      </w:r>
+      <w:proofErr w:type="gramStart"/>
+      <w:r>
+        <w:rPr>
+          <w:rFonts w:asciiTheme="majorHAnsi" w:eastAsia="Calibri" w:hAnsiTheme="majorHAnsi" w:cs="Calibri"/>
+        </w:rPr>
+        <w:t xml:space="preserve">Team Leader at </w:t>
+      </w:r>
+      <w:proofErr w:type="spellStart"/>
+      <w:r>
+        <w:rPr>
+          <w:rFonts w:asciiTheme="majorHAnsi" w:eastAsia="Calibri" w:hAnsiTheme="majorHAnsi" w:cs="Calibri"/>
+        </w:rPr>
+        <w:t>Vallocy</w:t>
+      </w:r>
+      <w:proofErr w:type="spellEnd"/>
+      <w:r>
+        <w:rPr>
+          <w:rFonts w:asciiTheme="majorHAnsi" w:eastAsia="Calibri" w:hAnsiTheme="majorHAnsi" w:cs="Calibri"/>
+        </w:rPr>
+        <w:t>, Cuba.</w:t>
+      </w:r>
+      <w:proofErr w:type="gramEnd"/>
+      <w:r>
+        <w:rPr>
+          <w:rFonts w:asciiTheme="majorHAnsi" w:eastAsia="Calibri" w:hAnsiTheme="majorHAnsi" w:cs="Calibri"/>
+        </w:rPr>
+        <w:t xml:space="preserve"> </w:t>
+      </w:r>
+      <w:r>
+        <w:rPr>
+          <w:rFonts w:asciiTheme="majorHAnsi" w:eastAsia="Calibri" w:hAnsiTheme="majorHAnsi" w:cs="Calibri"/>
+        </w:rPr>
+        <w:t>In charge of the creation and management of an offshore developing team</w:t>
+      </w:r>
+      <w:r>
+        <w:rPr>
+          <w:rFonts w:asciiTheme="majorHAnsi" w:eastAsia="Calibri" w:hAnsiTheme="majorHAnsi" w:cs="Calibri"/>
+        </w:rPr>
+        <w:t>. Managed all operations</w:t>
+      </w:r>
+      <w:r>
+        <w:rPr>
+          <w:rFonts w:asciiTheme="majorHAnsi" w:eastAsia="Calibri" w:hAnsiTheme="majorHAnsi" w:cs="Calibri"/>
+        </w:rPr>
+        <w:t xml:space="preserve">, support, </w:t>
+      </w:r>
+      <w:r>
+        <w:rPr>
+          <w:rFonts w:asciiTheme="majorHAnsi" w:eastAsia="Calibri" w:hAnsiTheme="majorHAnsi" w:cs="Calibri"/>
+        </w:rPr>
+        <w:t>business architect, software development and QA.</w:t>
+      </w:r>
+    </w:p>
+    <w:p>
+      <w:pPr>
+        <w:ind w:left="720"/>
+        <w:rPr>
+          <w:rFonts w:asciiTheme="majorHAnsi" w:hAnsiTheme="majorHAnsi"/>
+        </w:rPr>
+      </w:pPr>
+      <w:bookmarkStart w:id="1" w:name="_GoBack"/>
+      <w:bookmarkEnd w:id="1"/>
+    </w:p>
+    <w:p>
+      <w:pPr>
+        <w:pStyle w:val="ListParagraph"/>
+        <w:numPr>
+          <w:ilvl w:val="0"/>
+          <w:numId w:val="16"/>
+        </w:numPr>
+        <w:jc w:val="both"/>
+        <w:rPr>
+          <w:rFonts w:asciiTheme="majorHAnsi" w:hAnsiTheme="majorHAnsi"/>
+        </w:rPr>
+      </w:pPr>
+      <w:r>
+        <w:rPr>
+          <w:rFonts w:asciiTheme="majorHAnsi" w:eastAsia="Calibri" w:hAnsiTheme="majorHAnsi" w:cs="Calibri"/>
+        </w:rPr>
+        <w:t xml:space="preserve">QMS. Document Management System, ISO process automation, Word and PDF document manipulation. This system was designed to substitute paperwork in companies that were ISO2001 certified. </w:t>
+      </w:r>
+    </w:p>
+    <w:p>
+      <w:pPr>
+        <w:pStyle w:val="ListParagraph"/>
+        <w:numPr>
+          <w:ilvl w:val="0"/>
+          <w:numId w:val="16"/>
+        </w:numPr>
+        <w:jc w:val="both"/>
+        <w:rPr>
+          <w:rFonts w:asciiTheme="majorHAnsi" w:hAnsiTheme="majorHAnsi"/>
+        </w:rPr>
+      </w:pPr>
+      <w:r>
+        <w:rPr>
+          <w:rFonts w:asciiTheme="majorHAnsi" w:eastAsia="Calibri" w:hAnsiTheme="majorHAnsi" w:cs="Calibri"/>
+        </w:rPr>
+        <w:t>Code Assistant. Automatic code generation.</w:t>
+      </w:r>
+      <w:r>
+        <w:rPr>
+          <w:rFonts w:asciiTheme="majorHAnsi" w:hAnsiTheme="majorHAnsi"/>
+        </w:rPr>
+        <w:t xml:space="preserve"> </w:t>
+      </w:r>
+      <w:r>
+        <w:rPr>
+          <w:rFonts w:asciiTheme="majorHAnsi" w:eastAsia="Calibri" w:hAnsiTheme="majorHAnsi" w:cs="Calibri"/>
+        </w:rPr>
+        <w:t xml:space="preserve">Parser and </w:t>
+      </w:r>
+      <w:proofErr w:type="spellStart"/>
+      <w:r>
+        <w:rPr>
+          <w:rFonts w:asciiTheme="majorHAnsi" w:eastAsia="Calibri" w:hAnsiTheme="majorHAnsi" w:cs="Calibri"/>
+        </w:rPr>
+        <w:t>Lexer</w:t>
+      </w:r>
+      <w:proofErr w:type="spellEnd"/>
+      <w:r>
+        <w:rPr>
+          <w:rFonts w:asciiTheme="majorHAnsi" w:eastAsia="Calibri" w:hAnsiTheme="majorHAnsi" w:cs="Calibri"/>
+        </w:rPr>
+        <w:t xml:space="preserve"> syntax for</w:t>
+      </w:r>
+      <w:r>
+        <w:rPr>
+          <w:rFonts w:asciiTheme="majorHAnsi" w:eastAsia="Calibri" w:hAnsiTheme="majorHAnsi" w:cs="Calibri"/>
+        </w:rPr>
+        <w:t xml:space="preserve"> a</w:t>
+      </w:r>
+      <w:r>
+        <w:rPr>
+          <w:rFonts w:asciiTheme="majorHAnsi" w:eastAsia="Calibri" w:hAnsiTheme="majorHAnsi" w:cs="Calibri"/>
+        </w:rPr>
+        <w:t xml:space="preserve"> subset </w:t>
+      </w:r>
+      <w:r>
+        <w:rPr>
+          <w:rFonts w:asciiTheme="majorHAnsi" w:eastAsia="Calibri" w:hAnsiTheme="majorHAnsi" w:cs="Calibri"/>
+        </w:rPr>
+        <w:t>of instructions for VB and Xml.</w:t>
+      </w:r>
+    </w:p>
+    <w:p>
+      <w:pPr>
+        <w:jc w:val="both"/>
+        <w:rPr>
+          <w:rFonts w:asciiTheme="majorHAnsi" w:hAnsiTheme="majorHAnsi"/>
+        </w:rPr>
+      </w:pPr>
+    </w:p>
+    <w:tbl>
+      <w:tblPr>
+        <w:tblStyle w:val="TableGrid"/>
+        <w:tblW w:w="0" w:type="auto"/>
+        <w:tblBorders>
+          <w:top w:val="none" w:sz="0" w:space="0" w:color="auto"/>
+          <w:left w:val="none" w:sz="0" w:space="0" w:color="auto"/>
+          <w:bottom w:val="none" w:sz="0" w:space="0" w:color="auto"/>
+          <w:right w:val="none" w:sz="0" w:space="0" w:color="auto"/>
+          <w:insideH w:val="none" w:sz="0" w:space="0" w:color="auto"/>
+          <w:insideV w:val="none" w:sz="0" w:space="0" w:color="auto"/>
+        </w:tblBorders>
+        <w:tblLook w:val="04A0" w:firstRow="1" w:lastRow="0" w:firstColumn="1" w:lastColumn="0" w:noHBand="0" w:noVBand="1"/>
+      </w:tblPr>
+      <w:tblGrid>
+        <w:gridCol w:w="11286"/>
+      </w:tblGrid>
+      <w:tr>
+        <w:tc>
+          <w:tcPr>
+            <w:tcW w:w="11286" w:type="dxa"/>
+          </w:tcPr>
+          <w:p>
+            <w:pPr>
+              <w:jc w:val="both"/>
+              <w:rPr>
+                <w:rFonts w:asciiTheme="majorHAnsi" w:hAnsiTheme="majorHAnsi"/>
+                <w:i/>
+                <w:sz w:val="22"/>
+                <w:szCs w:val="22"/>
+              </w:rPr>
+            </w:pPr>
+            <w:r>
+              <w:rPr>
+                <w:rFonts w:asciiTheme="majorHAnsi" w:hAnsiTheme="majorHAnsi"/>
+                <w:i/>
+                <w:sz w:val="22"/>
+                <w:szCs w:val="22"/>
+              </w:rPr>
+              <w:t xml:space="preserve">VB.Net </w:t>
+            </w:r>
+            <w:proofErr w:type="spellStart"/>
+            <w:r>
+              <w:rPr>
+                <w:rFonts w:asciiTheme="majorHAnsi" w:hAnsiTheme="majorHAnsi"/>
+                <w:i/>
+                <w:sz w:val="22"/>
+                <w:szCs w:val="22"/>
+              </w:rPr>
+              <w:t>Winforms</w:t>
+            </w:r>
+            <w:proofErr w:type="spellEnd"/>
+            <w:r>
+              <w:rPr>
+                <w:rFonts w:asciiTheme="majorHAnsi" w:hAnsiTheme="majorHAnsi"/>
+                <w:i/>
+                <w:sz w:val="22"/>
+                <w:szCs w:val="22"/>
+              </w:rPr>
+              <w:t xml:space="preserve"> WPF </w:t>
+            </w:r>
+            <w:proofErr w:type="spellStart"/>
+            <w:r>
+              <w:rPr>
+                <w:rFonts w:asciiTheme="majorHAnsi" w:hAnsiTheme="majorHAnsi"/>
+                <w:i/>
+                <w:sz w:val="22"/>
+                <w:szCs w:val="22"/>
+              </w:rPr>
+              <w:t>SQLCompact</w:t>
+            </w:r>
+            <w:proofErr w:type="spellEnd"/>
+            <w:r>
+              <w:rPr>
+                <w:rFonts w:asciiTheme="majorHAnsi" w:hAnsiTheme="majorHAnsi"/>
+                <w:i/>
+                <w:sz w:val="22"/>
+                <w:szCs w:val="22"/>
+              </w:rPr>
+              <w:t xml:space="preserve"> </w:t>
+            </w:r>
+            <w:proofErr w:type="spellStart"/>
+            <w:r>
+              <w:rPr>
+                <w:rFonts w:asciiTheme="majorHAnsi" w:hAnsiTheme="majorHAnsi"/>
+                <w:i/>
+                <w:sz w:val="22"/>
+                <w:szCs w:val="22"/>
+              </w:rPr>
+              <w:t>SQLServer</w:t>
+            </w:r>
+            <w:proofErr w:type="spellEnd"/>
+            <w:r>
+              <w:rPr>
+                <w:rFonts w:asciiTheme="majorHAnsi" w:hAnsiTheme="majorHAnsi"/>
+                <w:i/>
+                <w:sz w:val="22"/>
+                <w:szCs w:val="22"/>
+              </w:rPr>
+              <w:t xml:space="preserve"> antlr.org ISO2001</w:t>
+            </w:r>
+          </w:p>
+        </w:tc>
+      </w:tr>
+    </w:tbl>
+    <w:p>
+      <w:pPr>
+        <w:jc w:val="both"/>
+        <w:rPr>
+          <w:rFonts w:asciiTheme="majorHAnsi" w:hAnsiTheme="majorHAnsi"/>
+        </w:rPr>
+      </w:pPr>
+    </w:p>
+    <w:p>
+      <w:pPr>
+        <w:jc w:val="both"/>
+        <w:rPr>
+          <w:rFonts w:asciiTheme="majorHAnsi" w:hAnsiTheme="majorHAnsi"/>
+        </w:rPr>
+      </w:pPr>
+    </w:p>
+    <w:tbl>
+      <w:tblPr>
+        <w:tblStyle w:val="TableGrid"/>
+        <w:tblW w:w="0" w:type="auto"/>
+        <w:tblBorders>
+          <w:top w:val="none" w:sz="0" w:space="0" w:color="auto"/>
+          <w:left w:val="none" w:sz="0" w:space="0" w:color="auto"/>
+          <w:bottom w:val="none" w:sz="0" w:space="0" w:color="auto"/>
+          <w:right w:val="none" w:sz="0" w:space="0" w:color="auto"/>
+          <w:insideH w:val="none" w:sz="0" w:space="0" w:color="auto"/>
+          <w:insideV w:val="none" w:sz="0" w:space="0" w:color="auto"/>
+        </w:tblBorders>
+        <w:tblLook w:val="04A0" w:firstRow="1" w:lastRow="0" w:firstColumn="1" w:lastColumn="0" w:noHBand="0" w:noVBand="1"/>
+      </w:tblPr>
+      <w:tblGrid>
+        <w:gridCol w:w="5643"/>
+        <w:gridCol w:w="5643"/>
+      </w:tblGrid>
+      <w:tr>
+        <w:tc>
+          <w:tcPr>
+            <w:tcW w:w="5643" w:type="dxa"/>
+          </w:tcPr>
+          <w:p>
+            <w:pPr>
+              <w:jc w:val="both"/>
+              <w:rPr>
+                <w:rFonts w:asciiTheme="majorHAnsi" w:hAnsiTheme="majorHAnsi"/>
+              </w:rPr>
+            </w:pPr>
+            <w:r>
+              <w:rPr>
+                <w:rFonts w:asciiTheme="majorHAnsi" w:eastAsia="Calibri" w:hAnsiTheme="majorHAnsi" w:cs="Calibri"/>
+                <w:b/>
+                <w:color w:val="17365D"/>
+              </w:rPr>
+              <w:t xml:space="preserve">Junior Software Developer at </w:t>
+            </w:r>
+            <w:proofErr w:type="spellStart"/>
+            <w:r>
+              <w:rPr>
+                <w:rFonts w:asciiTheme="majorHAnsi" w:eastAsia="Calibri" w:hAnsiTheme="majorHAnsi" w:cs="Calibri"/>
+                <w:b/>
+                <w:color w:val="17365D"/>
+              </w:rPr>
+              <w:t>Cimex</w:t>
+            </w:r>
+            <w:proofErr w:type="spellEnd"/>
+            <w:r>
+              <w:rPr>
+                <w:rFonts w:asciiTheme="majorHAnsi" w:eastAsia="Calibri" w:hAnsiTheme="majorHAnsi" w:cs="Calibri"/>
+                <w:b/>
+                <w:color w:val="17365D"/>
+              </w:rPr>
+              <w:t xml:space="preserve"> Corporation </w:t>
+            </w:r>
+          </w:p>
+        </w:tc>
+        <w:tc>
+          <w:tcPr>
+            <w:tcW w:w="5643" w:type="dxa"/>
+          </w:tcPr>
+          <w:p>
+            <w:pPr>
+              <w:jc w:val="right"/>
+              <w:rPr>
+                <w:rFonts w:asciiTheme="majorHAnsi" w:hAnsiTheme="majorHAnsi"/>
+              </w:rPr>
+            </w:pPr>
+            <w:r>
+              <w:rPr>
+                <w:rFonts w:asciiTheme="majorHAnsi" w:eastAsia="Calibri" w:hAnsiTheme="majorHAnsi" w:cs="Calibri"/>
+                <w:b/>
+                <w:color w:val="17365D"/>
+              </w:rPr>
               <w:t>2008 – 2005</w:t>
             </w:r>
           </w:p>
@@ -2112,9 +2803,104 @@
         <w:t>. Online virtual shop for the biggest Cuban retailer, selling products nationwide.</w:t>
       </w:r>
     </w:p>
+    <w:p>
+      <w:pPr>
+        <w:jc w:val="both"/>
+        <w:rPr>
+          <w:rFonts w:asciiTheme="majorHAnsi" w:hAnsiTheme="majorHAnsi"/>
+        </w:rPr>
+      </w:pPr>
+    </w:p>
+    <w:tbl>
+      <w:tblPr>
+        <w:tblStyle w:val="TableGrid"/>
+        <w:tblW w:w="0" w:type="auto"/>
+        <w:tblInd w:w="18" w:type="dxa"/>
+        <w:tblBorders>
+          <w:top w:val="none" w:sz="0" w:space="0" w:color="auto"/>
+          <w:left w:val="none" w:sz="0" w:space="0" w:color="auto"/>
+          <w:bottom w:val="none" w:sz="0" w:space="0" w:color="auto"/>
+          <w:right w:val="none" w:sz="0" w:space="0" w:color="auto"/>
+          <w:insideH w:val="none" w:sz="0" w:space="0" w:color="auto"/>
+          <w:insideV w:val="none" w:sz="0" w:space="0" w:color="auto"/>
+        </w:tblBorders>
+        <w:tblLook w:val="04A0" w:firstRow="1" w:lastRow="0" w:firstColumn="1" w:lastColumn="0" w:noHBand="0" w:noVBand="1"/>
+      </w:tblPr>
+      <w:tblGrid>
+        <w:gridCol w:w="10566"/>
+      </w:tblGrid>
+      <w:tr>
+        <w:tc>
+          <w:tcPr>
+            <w:tcW w:w="10566" w:type="dxa"/>
+          </w:tcPr>
+          <w:p>
+            <w:pPr>
+              <w:pStyle w:val="ListParagraph"/>
+              <w:ind w:left="0"/>
+              <w:jc w:val="both"/>
+              <w:rPr>
+                <w:rFonts w:asciiTheme="majorHAnsi" w:hAnsiTheme="majorHAnsi"/>
+                <w:i/>
+                <w:sz w:val="22"/>
+                <w:szCs w:val="22"/>
+              </w:rPr>
+            </w:pPr>
+            <w:r>
+              <w:rPr>
+                <w:rFonts w:asciiTheme="majorHAnsi" w:hAnsiTheme="majorHAnsi"/>
+                <w:i/>
+                <w:sz w:val="22"/>
+                <w:szCs w:val="22"/>
+              </w:rPr>
+              <w:t xml:space="preserve">C# </w:t>
+            </w:r>
+            <w:proofErr w:type="spellStart"/>
+            <w:r>
+              <w:rPr>
+                <w:rFonts w:asciiTheme="majorHAnsi" w:hAnsiTheme="majorHAnsi"/>
+                <w:i/>
+                <w:sz w:val="22"/>
+                <w:szCs w:val="22"/>
+              </w:rPr>
+              <w:t>AspNet</w:t>
+            </w:r>
+            <w:proofErr w:type="spellEnd"/>
+            <w:r>
+              <w:rPr>
+                <w:rFonts w:asciiTheme="majorHAnsi" w:hAnsiTheme="majorHAnsi"/>
+                <w:i/>
+                <w:sz w:val="22"/>
+                <w:szCs w:val="22"/>
+              </w:rPr>
+              <w:t xml:space="preserve"> </w:t>
+            </w:r>
+            <w:proofErr w:type="spellStart"/>
+            <w:r>
+              <w:rPr>
+                <w:rFonts w:asciiTheme="majorHAnsi" w:hAnsiTheme="majorHAnsi"/>
+                <w:i/>
+                <w:sz w:val="22"/>
+                <w:szCs w:val="22"/>
+              </w:rPr>
+              <w:t>SQLServer</w:t>
+            </w:r>
+            <w:proofErr w:type="spellEnd"/>
+          </w:p>
+        </w:tc>
+      </w:tr>
+    </w:tbl>
+    <w:p>
+      <w:pPr>
+        <w:jc w:val="both"/>
+        <w:rPr>
+          <w:rFonts w:asciiTheme="majorHAnsi" w:hAnsiTheme="majorHAnsi"/>
+        </w:rPr>
+      </w:pPr>
+    </w:p>
     <w:sectPr>
       <w:pgSz w:w="12240" w:h="15840"/>
-      <w:pgMar w:top="540" w:right="360" w:bottom="810" w:left="810" w:header="720" w:footer="720" w:gutter="0"/>
+      <w:pgMar w:top="540" w:right="360" w:bottom="270" w:left="810" w:header="720" w:footer="720" w:gutter="0"/>
       <w:cols w:space="720"/>
       <w:docGrid w:linePitch="360"/>
     </w:sectPr>
@@ -5102,7 +5888,7 @@
 </file>
 
 <file path=customXml/itemProps1.xml><?xml version="1.0" encoding="utf-8"?>
-<ds:datastoreItem xmlns:ds="http://schemas.openxmlformats.org/officeDocument/2006/customXml" ds:itemID="{F0210883-9E55-F54D-8BF3-B93681C30A9F}">
+<ds:datastoreItem xmlns:ds="http://schemas.openxmlformats.org/officeDocument/2006/customXml" ds:itemID="{D564DDB4-6268-9D44-940A-DB7CBBD436A7}">
   <ds:schemaRefs>
     <ds:schemaRef ds:uri="http://schemas.openxmlformats.org/officeDocument/2006/bibliography"/>
   </ds:schemaRefs>

</xml_diff>

<commit_message>
Couple of interesting changes
</commit_message>
<xml_diff>
--- a/Javier de Paula.docx
+++ b/Javier de Paula.docx
@@ -840,6 +840,8 @@
         </w:rPr>
         <w:t>Education. Worked with Universities around the country. Integrated with external Student systems and Learning Management Systems. Cloud architecture, small and fast paced team. Releases every 15 days, feature-oriented development.</w:t>
       </w:r>
+      <w:bookmarkStart w:id="1" w:name="_GoBack"/>
+      <w:bookmarkEnd w:id="1"/>
     </w:p>
     <w:p>
       <w:pPr>
@@ -1457,7 +1459,6 @@
                 <w:b/>
                 <w:color w:val="17365D"/>
               </w:rPr>
-              <w:lastRenderedPageBreak/>
               <w:t>Software Engineer at JDA Software</w:t>
             </w:r>
           </w:p>
@@ -2391,8 +2392,6 @@
           <w:rFonts w:asciiTheme="majorHAnsi" w:hAnsiTheme="majorHAnsi"/>
         </w:rPr>
       </w:pPr>
-      <w:bookmarkStart w:id="1" w:name="_GoBack"/>
-      <w:bookmarkEnd w:id="1"/>
     </w:p>
     <w:p>
       <w:pPr>
@@ -2589,14 +2588,6 @@
         </w:tc>
       </w:tr>
     </w:tbl>
-    <w:p>
-      <w:pPr>
-        <w:jc w:val="both"/>
-        <w:rPr>
-          <w:rFonts w:asciiTheme="majorHAnsi" w:hAnsiTheme="majorHAnsi"/>
-        </w:rPr>
-      </w:pPr>
-    </w:p>
     <w:p>
       <w:pPr>
         <w:jc w:val="both"/>
@@ -2900,7 +2891,7 @@
     </w:p>
     <w:sectPr>
       <w:pgSz w:w="12240" w:h="15840"/>
-      <w:pgMar w:top="540" w:right="360" w:bottom="270" w:left="810" w:header="720" w:footer="720" w:gutter="0"/>
+      <w:pgMar w:top="540" w:right="360" w:bottom="540" w:left="810" w:header="720" w:footer="720" w:gutter="0"/>
       <w:cols w:space="720"/>
       <w:docGrid w:linePitch="360"/>
     </w:sectPr>
@@ -5888,7 +5879,7 @@
 </file>
 
 <file path=customXml/itemProps1.xml><?xml version="1.0" encoding="utf-8"?>
-<ds:datastoreItem xmlns:ds="http://schemas.openxmlformats.org/officeDocument/2006/customXml" ds:itemID="{D564DDB4-6268-9D44-940A-DB7CBBD436A7}">
+<ds:datastoreItem xmlns:ds="http://schemas.openxmlformats.org/officeDocument/2006/customXml" ds:itemID="{651A4D6B-7DD2-0B4C-AABD-A95615AA0400}">
   <ds:schemaRefs>
     <ds:schemaRef ds:uri="http://schemas.openxmlformats.org/officeDocument/2006/bibliography"/>
   </ds:schemaRefs>

</xml_diff>

<commit_message>
Fixed the end line
</commit_message>
<xml_diff>
--- a/Javier de Paula.docx
+++ b/Javier de Paula.docx
@@ -840,8 +840,6 @@
         </w:rPr>
         <w:t>Education. Worked with Universities around the country. Integrated with external Student systems and Learning Management Systems. Cloud architecture, small and fast paced team. Releases every 15 days, feature-oriented development.</w:t>
       </w:r>
-      <w:bookmarkStart w:id="1" w:name="_GoBack"/>
-      <w:bookmarkEnd w:id="1"/>
     </w:p>
     <w:p>
       <w:pPr>
@@ -1241,7 +1239,15 @@
         <w:rPr>
           <w:rFonts w:asciiTheme="majorHAnsi" w:eastAsia="Calibri" w:hAnsiTheme="majorHAnsi" w:cs="Calibri"/>
         </w:rPr>
-        <w:t>sive on tablet, desktop, mobile</w:t>
+        <w:t>sive on tablet, desktop</w:t>
+      </w:r>
+      <w:bookmarkStart w:id="1" w:name="_GoBack"/>
+      <w:bookmarkEnd w:id="1"/>
+      <w:r>
+        <w:rPr>
+          <w:rFonts w:asciiTheme="majorHAnsi" w:eastAsia="Calibri" w:hAnsiTheme="majorHAnsi" w:cs="Calibri"/>
+        </w:rPr>
+        <w:t>, mobile</w:t>
       </w:r>
       <w:r>
         <w:rPr>
@@ -2891,7 +2897,7 @@
     </w:p>
     <w:sectPr>
       <w:pgSz w:w="12240" w:h="15840"/>
-      <w:pgMar w:top="540" w:right="360" w:bottom="540" w:left="810" w:header="720" w:footer="720" w:gutter="0"/>
+      <w:pgMar w:top="450" w:right="360" w:bottom="720" w:left="810" w:header="720" w:footer="720" w:gutter="0"/>
       <w:cols w:space="720"/>
       <w:docGrid w:linePitch="360"/>
     </w:sectPr>
@@ -5879,7 +5885,7 @@
 </file>
 
 <file path=customXml/itemProps1.xml><?xml version="1.0" encoding="utf-8"?>
-<ds:datastoreItem xmlns:ds="http://schemas.openxmlformats.org/officeDocument/2006/customXml" ds:itemID="{651A4D6B-7DD2-0B4C-AABD-A95615AA0400}">
+<ds:datastoreItem xmlns:ds="http://schemas.openxmlformats.org/officeDocument/2006/customXml" ds:itemID="{59EB3864-0C7A-DF4B-B678-DF2ED7D7A59A}">
   <ds:schemaRefs>
     <ds:schemaRef ds:uri="http://schemas.openxmlformats.org/officeDocument/2006/bibliography"/>
   </ds:schemaRefs>

</xml_diff>

<commit_message>
Last version, fabri review
</commit_message>
<xml_diff>
--- a/Javier de Paula.docx
+++ b/Javier de Paula.docx
@@ -209,10 +209,10 @@
               </wp:anchor>
             </w:drawing>
           </mc:Choice>
-          <mc:Fallback xmlns:mo="http://schemas.microsoft.com/office/mac/office/2008/main" xmlns:mv="urn:schemas-microsoft-com:mac:vml">
+          <mc:Fallback>
             <w:pict>
-              <v:line w14:anchorId="117DED2B" id="Straight_x0020_Connector_x0020_1" o:spid="_x0000_s1026" style="position:absolute;z-index:251659264;visibility:visible;mso-wrap-style:square;mso-wrap-distance-left:9pt;mso-wrap-distance-top:0;mso-wrap-distance-right:9pt;mso-wrap-distance-bottom:0;mso-position-horizontal:absolute;mso-position-horizontal-relative:text;mso-position-vertical:absolute;mso-position-vertical-relative:text" from="-.45pt,4.3pt" to="539.55pt,4.3pt" o:gfxdata="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" strokecolor="black [3200]" strokeweight="1pt">
-                <v:shadow on="t" opacity="24903f" mv:blur="40000f" origin=",.5" offset="0,20000emu"/>
+              <v:line w14:anchorId="68CE5A9C" id="Straight Connector 1" o:spid="_x0000_s1026" style="position:absolute;z-index:251659264;visibility:visible;mso-wrap-style:square;mso-wrap-distance-left:9pt;mso-wrap-distance-top:0;mso-wrap-distance-right:9pt;mso-wrap-distance-bottom:0;mso-position-horizontal:absolute;mso-position-horizontal-relative:text;mso-position-vertical:absolute;mso-position-vertical-relative:text" from="-.45pt,4.3pt" to="539.55pt,4.3pt" o:gfxdata="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" strokecolor="black [3200]" strokeweight="1pt">
+                <v:shadow on="t" color="black" opacity="24903f" origin=",.5" offset="0,.55556mm"/>
               </v:line>
             </w:pict>
           </mc:Fallback>
@@ -293,6 +293,7 @@
     </w:p>
     <w:p>
       <w:pPr>
+        <w:jc w:val="both"/>
         <w:rPr>
           <w:rFonts w:ascii="Arial" w:eastAsia="Calibri" w:hAnsi="Arial" w:cs="Arial"/>
           <w:sz w:val="26"/>
@@ -374,6 +375,7 @@
       <w:r>
         <w:rPr>
           <w:rFonts w:ascii="Arial" w:eastAsia="Calibri" w:hAnsi="Arial" w:cs="Arial"/>
+          <w:spacing w:val="-2"/>
           <w:sz w:val="26"/>
           <w:szCs w:val="26"/>
         </w:rPr>
@@ -382,6 +384,7 @@
       <w:r>
         <w:rPr>
           <w:rFonts w:ascii="Arial" w:eastAsia="Calibri" w:hAnsi="Arial" w:cs="Arial"/>
+          <w:spacing w:val="-2"/>
           <w:sz w:val="26"/>
           <w:szCs w:val="26"/>
         </w:rPr>
@@ -390,6 +393,7 @@
       <w:r>
         <w:rPr>
           <w:rFonts w:ascii="Arial" w:eastAsia="Calibri" w:hAnsi="Arial" w:cs="Arial"/>
+          <w:spacing w:val="-2"/>
           <w:sz w:val="26"/>
           <w:szCs w:val="26"/>
         </w:rPr>
@@ -398,6 +402,7 @@
       <w:r>
         <w:rPr>
           <w:rFonts w:ascii="Arial" w:eastAsia="Calibri" w:hAnsi="Arial" w:cs="Arial"/>
+          <w:spacing w:val="-2"/>
           <w:sz w:val="26"/>
           <w:szCs w:val="26"/>
         </w:rPr>
@@ -442,298 +447,471 @@
         <w:t>TECHNICAL SKILLS</w:t>
       </w:r>
     </w:p>
-    <w:p>
-      <w:pPr>
-        <w:spacing w:after="160"/>
-        <w:ind w:firstLine="720"/>
-        <w:rPr>
-          <w:rFonts w:ascii="Arial" w:hAnsi="Arial" w:cs="Arial"/>
-          <w:sz w:val="26"/>
-          <w:szCs w:val="26"/>
-        </w:rPr>
-      </w:pPr>
-      <w:r>
-        <w:rPr>
-          <w:rFonts w:ascii="Arial" w:eastAsia="Arial" w:hAnsi="Arial" w:cs="Arial"/>
-          <w:sz w:val="26"/>
-          <w:szCs w:val="26"/>
-        </w:rPr>
-        <w:t>Languages:</w:t>
-      </w:r>
-      <w:r>
-        <w:rPr>
-          <w:rFonts w:ascii="Arial" w:eastAsia="Arial" w:hAnsi="Arial" w:cs="Arial"/>
-          <w:b/>
-          <w:sz w:val="26"/>
-          <w:szCs w:val="26"/>
-        </w:rPr>
-        <w:tab/>
-      </w:r>
-      <w:r>
-        <w:rPr>
-          <w:rFonts w:ascii="Arial" w:eastAsia="Arial" w:hAnsi="Arial" w:cs="Arial"/>
-          <w:b/>
-          <w:sz w:val="26"/>
-          <w:szCs w:val="26"/>
-        </w:rPr>
-        <w:tab/>
-      </w:r>
-      <w:r>
-        <w:rPr>
-          <w:rFonts w:ascii="Arial" w:hAnsi="Arial" w:cs="Arial"/>
-          <w:sz w:val="26"/>
-          <w:szCs w:val="26"/>
-        </w:rPr>
-        <w:t>Python, Java, C#</w:t>
-      </w:r>
-      <w:r>
-        <w:rPr>
-          <w:rFonts w:ascii="Arial" w:hAnsi="Arial" w:cs="Arial"/>
-          <w:sz w:val="26"/>
-          <w:szCs w:val="26"/>
-        </w:rPr>
-        <w:t xml:space="preserve">, Golang, </w:t>
-      </w:r>
-      <w:proofErr w:type="spellStart"/>
-      <w:r>
-        <w:rPr>
-          <w:rFonts w:ascii="Arial" w:hAnsi="Arial" w:cs="Arial"/>
-          <w:sz w:val="26"/>
-          <w:szCs w:val="26"/>
-        </w:rPr>
-        <w:t>Javascript</w:t>
-      </w:r>
-      <w:proofErr w:type="spellEnd"/>
-    </w:p>
-    <w:p>
-      <w:pPr>
-        <w:spacing w:after="160"/>
-        <w:ind w:firstLine="720"/>
-        <w:rPr>
-          <w:rFonts w:ascii="Arial" w:hAnsi="Arial" w:cs="Arial"/>
-          <w:sz w:val="26"/>
-          <w:szCs w:val="26"/>
-        </w:rPr>
-      </w:pPr>
-      <w:r>
-        <w:rPr>
-          <w:rFonts w:ascii="Arial" w:hAnsi="Arial" w:cs="Arial"/>
-          <w:sz w:val="26"/>
-          <w:szCs w:val="26"/>
-        </w:rPr>
-        <w:t xml:space="preserve">Frameworks: </w:t>
-      </w:r>
-      <w:r>
-        <w:rPr>
-          <w:rFonts w:ascii="Arial" w:hAnsi="Arial" w:cs="Arial"/>
-          <w:sz w:val="26"/>
-          <w:szCs w:val="26"/>
-        </w:rPr>
-        <w:tab/>
-      </w:r>
-      <w:proofErr w:type="spellStart"/>
-      <w:r>
-        <w:rPr>
-          <w:rFonts w:ascii="Arial" w:hAnsi="Arial" w:cs="Arial"/>
-          <w:sz w:val="26"/>
-          <w:szCs w:val="26"/>
-        </w:rPr>
-        <w:t>SpringBoot</w:t>
-      </w:r>
-      <w:proofErr w:type="spellEnd"/>
-      <w:r>
-        <w:rPr>
-          <w:rFonts w:ascii="Arial" w:hAnsi="Arial" w:cs="Arial"/>
-          <w:sz w:val="26"/>
-          <w:szCs w:val="26"/>
-        </w:rPr>
-        <w:t xml:space="preserve">, Express, ASP.NET MVC, </w:t>
-      </w:r>
-      <w:r>
-        <w:rPr>
-          <w:rFonts w:ascii="Arial" w:hAnsi="Arial" w:cs="Arial"/>
-          <w:sz w:val="26"/>
-          <w:szCs w:val="26"/>
-        </w:rPr>
-        <w:t>Flask, Django</w:t>
-      </w:r>
-    </w:p>
-    <w:p>
-      <w:pPr>
-        <w:spacing w:after="160"/>
-        <w:ind w:firstLine="720"/>
-        <w:rPr>
-          <w:rFonts w:ascii="Arial" w:hAnsi="Arial" w:cs="Arial"/>
-          <w:sz w:val="26"/>
-          <w:szCs w:val="26"/>
-        </w:rPr>
-      </w:pPr>
-      <w:r>
-        <w:rPr>
-          <w:rFonts w:ascii="Arial" w:hAnsi="Arial" w:cs="Arial"/>
-          <w:sz w:val="26"/>
-          <w:szCs w:val="26"/>
-        </w:rPr>
-        <w:t>Systems</w:t>
-      </w:r>
-      <w:r>
-        <w:rPr>
-          <w:rFonts w:ascii="Arial" w:hAnsi="Arial" w:cs="Arial"/>
-          <w:sz w:val="26"/>
-          <w:szCs w:val="26"/>
-        </w:rPr>
-        <w:t>:</w:t>
-      </w:r>
-      <w:r>
-        <w:rPr>
-          <w:rFonts w:ascii="Arial" w:hAnsi="Arial" w:cs="Arial"/>
-          <w:sz w:val="26"/>
-          <w:szCs w:val="26"/>
-        </w:rPr>
-        <w:tab/>
-      </w:r>
-      <w:r>
-        <w:rPr>
-          <w:rFonts w:ascii="Arial" w:hAnsi="Arial" w:cs="Arial"/>
-          <w:sz w:val="26"/>
-          <w:szCs w:val="26"/>
-        </w:rPr>
-        <w:tab/>
-      </w:r>
-      <w:r>
-        <w:rPr>
-          <w:rFonts w:ascii="Arial" w:hAnsi="Arial" w:cs="Arial"/>
-          <w:sz w:val="26"/>
-          <w:szCs w:val="26"/>
-        </w:rPr>
-        <w:t xml:space="preserve">Apache Kafka, RabbitMQ, </w:t>
-      </w:r>
-      <w:r>
-        <w:rPr>
-          <w:rFonts w:ascii="Arial" w:hAnsi="Arial" w:cs="Arial"/>
-          <w:sz w:val="26"/>
-          <w:szCs w:val="26"/>
-        </w:rPr>
-        <w:t xml:space="preserve">MongoDB, </w:t>
-      </w:r>
-      <w:proofErr w:type="spellStart"/>
-      <w:r>
-        <w:rPr>
-          <w:rFonts w:ascii="Arial" w:hAnsi="Arial" w:cs="Arial"/>
-          <w:sz w:val="26"/>
-          <w:szCs w:val="26"/>
-        </w:rPr>
-        <w:t>MySql</w:t>
-      </w:r>
-      <w:proofErr w:type="spellEnd"/>
-      <w:r>
-        <w:rPr>
-          <w:rFonts w:ascii="Arial" w:hAnsi="Arial" w:cs="Arial"/>
-          <w:sz w:val="26"/>
-          <w:szCs w:val="26"/>
-        </w:rPr>
-        <w:t>, Redis</w:t>
-      </w:r>
-      <w:r>
-        <w:rPr>
-          <w:rFonts w:ascii="Arial" w:hAnsi="Arial" w:cs="Arial"/>
-          <w:sz w:val="26"/>
-          <w:szCs w:val="26"/>
-        </w:rPr>
-        <w:t>, Memcached</w:t>
-      </w:r>
-    </w:p>
-    <w:p>
-      <w:pPr>
-        <w:pStyle w:val="Achievement"/>
-        <w:numPr>
-          <w:ilvl w:val="0"/>
-          <w:numId w:val="0"/>
-        </w:numPr>
-        <w:spacing w:after="80" w:line="240" w:lineRule="auto"/>
-        <w:ind w:firstLine="720"/>
-        <w:jc w:val="left"/>
-        <w:rPr>
-          <w:rFonts w:ascii="Arial" w:hAnsi="Arial" w:cs="Arial"/>
-          <w:sz w:val="26"/>
-          <w:szCs w:val="26"/>
-        </w:rPr>
-      </w:pPr>
-      <w:r>
-        <w:rPr>
-          <w:rFonts w:ascii="Arial" w:hAnsi="Arial" w:cs="Arial"/>
-          <w:sz w:val="26"/>
-          <w:szCs w:val="26"/>
-        </w:rPr>
-        <w:t>DevOps</w:t>
-      </w:r>
-      <w:r>
-        <w:rPr>
-          <w:rFonts w:ascii="Arial" w:hAnsi="Arial" w:cs="Arial"/>
-          <w:sz w:val="26"/>
-          <w:szCs w:val="26"/>
-        </w:rPr>
-        <w:t>:</w:t>
-      </w:r>
-      <w:r>
-        <w:rPr>
-          <w:rFonts w:ascii="Arial" w:hAnsi="Arial" w:cs="Arial"/>
-          <w:b/>
-          <w:sz w:val="26"/>
-          <w:szCs w:val="26"/>
-        </w:rPr>
-        <w:tab/>
-      </w:r>
-      <w:r>
-        <w:rPr>
-          <w:rFonts w:ascii="Arial" w:hAnsi="Arial" w:cs="Arial"/>
-          <w:b/>
-          <w:sz w:val="26"/>
-          <w:szCs w:val="26"/>
-        </w:rPr>
-        <w:tab/>
-      </w:r>
-      <w:r>
-        <w:rPr>
-          <w:rFonts w:ascii="Arial" w:hAnsi="Arial" w:cs="Arial"/>
-          <w:sz w:val="26"/>
-          <w:szCs w:val="26"/>
-        </w:rPr>
-        <w:t>Docker</w:t>
-      </w:r>
-      <w:r>
-        <w:rPr>
-          <w:rFonts w:ascii="Arial" w:hAnsi="Arial" w:cs="Arial"/>
-          <w:sz w:val="26"/>
-          <w:szCs w:val="26"/>
-        </w:rPr>
-        <w:t>, K8S</w:t>
-      </w:r>
-      <w:r>
-        <w:rPr>
-          <w:rFonts w:ascii="Arial" w:hAnsi="Arial" w:cs="Arial"/>
-          <w:sz w:val="26"/>
-          <w:szCs w:val="26"/>
-        </w:rPr>
-        <w:t>,</w:t>
-      </w:r>
-      <w:r>
-        <w:rPr>
-          <w:rFonts w:ascii="Arial" w:hAnsi="Arial" w:cs="Arial"/>
-          <w:sz w:val="26"/>
-          <w:szCs w:val="26"/>
-        </w:rPr>
-        <w:t xml:space="preserve"> </w:t>
-      </w:r>
-      <w:r>
-        <w:rPr>
-          <w:rFonts w:ascii="Arial" w:hAnsi="Arial" w:cs="Arial"/>
-          <w:sz w:val="26"/>
-          <w:szCs w:val="26"/>
-        </w:rPr>
-        <w:t>Chef, Concourse</w:t>
-      </w:r>
-    </w:p>
+    <w:tbl>
+      <w:tblPr>
+        <w:tblStyle w:val="TableGrid"/>
+        <w:tblW w:w="0" w:type="auto"/>
+        <w:tblBorders>
+          <w:top w:val="none" w:sz="0" w:space="0" w:color="auto"/>
+          <w:left w:val="none" w:sz="0" w:space="0" w:color="auto"/>
+          <w:bottom w:val="none" w:sz="0" w:space="0" w:color="auto"/>
+          <w:right w:val="none" w:sz="0" w:space="0" w:color="auto"/>
+          <w:insideH w:val="none" w:sz="0" w:space="0" w:color="auto"/>
+          <w:insideV w:val="none" w:sz="0" w:space="0" w:color="auto"/>
+        </w:tblBorders>
+        <w:tblLook w:val="04A0" w:firstRow="1" w:lastRow="0" w:firstColumn="1" w:lastColumn="0" w:noHBand="0" w:noVBand="1"/>
+      </w:tblPr>
+      <w:tblGrid>
+        <w:gridCol w:w="2718"/>
+        <w:gridCol w:w="8388"/>
+      </w:tblGrid>
+      <w:tr>
+        <w:tc>
+          <w:tcPr>
+            <w:tcW w:w="2718" w:type="dxa"/>
+          </w:tcPr>
+          <w:p>
+            <w:pPr>
+              <w:spacing w:after="160"/>
+              <w:jc w:val="right"/>
+              <w:rPr>
+                <w:rFonts w:ascii="Arial" w:eastAsia="Arial" w:hAnsi="Arial" w:cs="Arial"/>
+                <w:sz w:val="26"/>
+                <w:szCs w:val="26"/>
+              </w:rPr>
+            </w:pPr>
+            <w:r>
+              <w:rPr>
+                <w:rFonts w:ascii="Arial" w:eastAsia="Arial" w:hAnsi="Arial" w:cs="Arial"/>
+                <w:sz w:val="26"/>
+                <w:szCs w:val="26"/>
+              </w:rPr>
+              <w:t>Languages</w:t>
+            </w:r>
+          </w:p>
+        </w:tc>
+        <w:tc>
+          <w:tcPr>
+            <w:tcW w:w="8388" w:type="dxa"/>
+          </w:tcPr>
+          <w:p>
+            <w:pPr>
+              <w:spacing w:after="160"/>
+              <w:ind w:left="255"/>
+              <w:rPr>
+                <w:rFonts w:ascii="Arial" w:eastAsia="Arial" w:hAnsi="Arial" w:cs="Arial"/>
+                <w:sz w:val="26"/>
+                <w:szCs w:val="26"/>
+              </w:rPr>
+            </w:pPr>
+            <w:r>
+              <w:rPr>
+                <w:rFonts w:ascii="Arial" w:hAnsi="Arial" w:cs="Arial"/>
+                <w:sz w:val="26"/>
+                <w:szCs w:val="26"/>
+              </w:rPr>
+              <w:t>Python</w:t>
+            </w:r>
+            <w:r>
+              <w:rPr>
+                <w:rFonts w:ascii="Arial" w:hAnsi="Arial" w:cs="Arial"/>
+                <w:sz w:val="26"/>
+                <w:szCs w:val="26"/>
+              </w:rPr>
+              <w:t xml:space="preserve"> | </w:t>
+            </w:r>
+            <w:r>
+              <w:rPr>
+                <w:rFonts w:ascii="Arial" w:hAnsi="Arial" w:cs="Arial"/>
+                <w:sz w:val="26"/>
+                <w:szCs w:val="26"/>
+              </w:rPr>
+              <w:t>Java</w:t>
+            </w:r>
+            <w:r>
+              <w:rPr>
+                <w:rFonts w:ascii="Arial" w:hAnsi="Arial" w:cs="Arial"/>
+                <w:sz w:val="26"/>
+                <w:szCs w:val="26"/>
+              </w:rPr>
+              <w:t xml:space="preserve"> | </w:t>
+            </w:r>
+            <w:r>
+              <w:rPr>
+                <w:rFonts w:ascii="Arial" w:hAnsi="Arial" w:cs="Arial"/>
+                <w:sz w:val="26"/>
+                <w:szCs w:val="26"/>
+              </w:rPr>
+              <w:t>C#</w:t>
+            </w:r>
+            <w:r>
+              <w:rPr>
+                <w:rFonts w:ascii="Arial" w:hAnsi="Arial" w:cs="Arial"/>
+                <w:sz w:val="26"/>
+                <w:szCs w:val="26"/>
+              </w:rPr>
+              <w:t xml:space="preserve"> |</w:t>
+            </w:r>
+            <w:r>
+              <w:rPr>
+                <w:rFonts w:ascii="Arial" w:hAnsi="Arial" w:cs="Arial"/>
+                <w:sz w:val="26"/>
+                <w:szCs w:val="26"/>
+              </w:rPr>
+              <w:t xml:space="preserve"> Golang</w:t>
+            </w:r>
+            <w:r>
+              <w:rPr>
+                <w:rFonts w:ascii="Arial" w:hAnsi="Arial" w:cs="Arial"/>
+                <w:sz w:val="26"/>
+                <w:szCs w:val="26"/>
+              </w:rPr>
+              <w:t xml:space="preserve"> |</w:t>
+            </w:r>
+            <w:r>
+              <w:rPr>
+                <w:rFonts w:ascii="Arial" w:hAnsi="Arial" w:cs="Arial"/>
+                <w:sz w:val="26"/>
+                <w:szCs w:val="26"/>
+              </w:rPr>
+              <w:t xml:space="preserve"> </w:t>
+            </w:r>
+            <w:proofErr w:type="spellStart"/>
+            <w:r>
+              <w:rPr>
+                <w:rFonts w:ascii="Arial" w:hAnsi="Arial" w:cs="Arial"/>
+                <w:sz w:val="26"/>
+                <w:szCs w:val="26"/>
+              </w:rPr>
+              <w:t>Javascript</w:t>
+            </w:r>
+            <w:proofErr w:type="spellEnd"/>
+          </w:p>
+        </w:tc>
+      </w:tr>
+      <w:tr>
+        <w:tc>
+          <w:tcPr>
+            <w:tcW w:w="2718" w:type="dxa"/>
+          </w:tcPr>
+          <w:p>
+            <w:pPr>
+              <w:spacing w:after="160"/>
+              <w:jc w:val="right"/>
+              <w:rPr>
+                <w:rFonts w:ascii="Arial" w:eastAsia="Arial" w:hAnsi="Arial" w:cs="Arial"/>
+                <w:sz w:val="26"/>
+                <w:szCs w:val="26"/>
+              </w:rPr>
+            </w:pPr>
+            <w:r>
+              <w:rPr>
+                <w:rFonts w:ascii="Arial" w:hAnsi="Arial" w:cs="Arial"/>
+                <w:sz w:val="26"/>
+                <w:szCs w:val="26"/>
+              </w:rPr>
+              <w:t>Frameworks</w:t>
+            </w:r>
+          </w:p>
+        </w:tc>
+        <w:tc>
+          <w:tcPr>
+            <w:tcW w:w="8388" w:type="dxa"/>
+          </w:tcPr>
+          <w:p>
+            <w:pPr>
+              <w:spacing w:after="160"/>
+              <w:ind w:left="255"/>
+              <w:rPr>
+                <w:rFonts w:ascii="Arial" w:eastAsia="Arial" w:hAnsi="Arial" w:cs="Arial"/>
+                <w:sz w:val="26"/>
+                <w:szCs w:val="26"/>
+              </w:rPr>
+            </w:pPr>
+            <w:proofErr w:type="spellStart"/>
+            <w:r>
+              <w:rPr>
+                <w:rFonts w:ascii="Arial" w:hAnsi="Arial" w:cs="Arial"/>
+                <w:sz w:val="26"/>
+                <w:szCs w:val="26"/>
+              </w:rPr>
+              <w:t>SpringBoot</w:t>
+            </w:r>
+            <w:proofErr w:type="spellEnd"/>
+            <w:r>
+              <w:rPr>
+                <w:rFonts w:ascii="Arial" w:hAnsi="Arial" w:cs="Arial"/>
+                <w:sz w:val="26"/>
+                <w:szCs w:val="26"/>
+              </w:rPr>
+              <w:t xml:space="preserve"> |</w:t>
+            </w:r>
+            <w:r>
+              <w:rPr>
+                <w:rFonts w:ascii="Arial" w:hAnsi="Arial" w:cs="Arial"/>
+                <w:sz w:val="26"/>
+                <w:szCs w:val="26"/>
+              </w:rPr>
+              <w:t xml:space="preserve"> Express</w:t>
+            </w:r>
+            <w:r>
+              <w:rPr>
+                <w:rFonts w:ascii="Arial" w:hAnsi="Arial" w:cs="Arial"/>
+                <w:sz w:val="26"/>
+                <w:szCs w:val="26"/>
+              </w:rPr>
+              <w:t xml:space="preserve"> |</w:t>
+            </w:r>
+            <w:r>
+              <w:rPr>
+                <w:rFonts w:ascii="Arial" w:hAnsi="Arial" w:cs="Arial"/>
+                <w:sz w:val="26"/>
+                <w:szCs w:val="26"/>
+              </w:rPr>
+              <w:t xml:space="preserve"> ASP</w:t>
+            </w:r>
+            <w:r>
+              <w:rPr>
+                <w:rFonts w:ascii="Arial" w:hAnsi="Arial" w:cs="Arial"/>
+                <w:sz w:val="26"/>
+                <w:szCs w:val="26"/>
+              </w:rPr>
+              <w:t xml:space="preserve"> | </w:t>
+            </w:r>
+            <w:r>
+              <w:rPr>
+                <w:rFonts w:ascii="Arial" w:hAnsi="Arial" w:cs="Arial"/>
+                <w:sz w:val="26"/>
+                <w:szCs w:val="26"/>
+              </w:rPr>
+              <w:t>NET MVC</w:t>
+            </w:r>
+            <w:r>
+              <w:rPr>
+                <w:rFonts w:ascii="Arial" w:hAnsi="Arial" w:cs="Arial"/>
+                <w:sz w:val="26"/>
+                <w:szCs w:val="26"/>
+              </w:rPr>
+              <w:t xml:space="preserve"> |</w:t>
+            </w:r>
+            <w:r>
+              <w:rPr>
+                <w:rFonts w:ascii="Arial" w:hAnsi="Arial" w:cs="Arial"/>
+                <w:sz w:val="26"/>
+                <w:szCs w:val="26"/>
+              </w:rPr>
+              <w:t xml:space="preserve"> Flask</w:t>
+            </w:r>
+            <w:r>
+              <w:rPr>
+                <w:rFonts w:ascii="Arial" w:hAnsi="Arial" w:cs="Arial"/>
+                <w:sz w:val="26"/>
+                <w:szCs w:val="26"/>
+              </w:rPr>
+              <w:t xml:space="preserve"> |</w:t>
+            </w:r>
+            <w:r>
+              <w:rPr>
+                <w:rFonts w:ascii="Arial" w:hAnsi="Arial" w:cs="Arial"/>
+                <w:sz w:val="26"/>
+                <w:szCs w:val="26"/>
+              </w:rPr>
+              <w:t xml:space="preserve"> Django</w:t>
+            </w:r>
+          </w:p>
+        </w:tc>
+      </w:tr>
+      <w:tr>
+        <w:tc>
+          <w:tcPr>
+            <w:tcW w:w="2718" w:type="dxa"/>
+          </w:tcPr>
+          <w:p>
+            <w:pPr>
+              <w:spacing w:after="160"/>
+              <w:jc w:val="right"/>
+              <w:rPr>
+                <w:rFonts w:ascii="Arial" w:eastAsia="Arial" w:hAnsi="Arial" w:cs="Arial"/>
+                <w:sz w:val="26"/>
+                <w:szCs w:val="26"/>
+              </w:rPr>
+            </w:pPr>
+            <w:r>
+              <w:rPr>
+                <w:rFonts w:ascii="Arial" w:hAnsi="Arial" w:cs="Arial"/>
+                <w:sz w:val="26"/>
+                <w:szCs w:val="26"/>
+              </w:rPr>
+              <w:t>Systems</w:t>
+            </w:r>
+          </w:p>
+        </w:tc>
+        <w:tc>
+          <w:tcPr>
+            <w:tcW w:w="8388" w:type="dxa"/>
+          </w:tcPr>
+          <w:p>
+            <w:pPr>
+              <w:spacing w:after="160"/>
+              <w:ind w:left="255"/>
+              <w:rPr>
+                <w:rFonts w:ascii="Arial" w:eastAsia="Arial" w:hAnsi="Arial" w:cs="Arial"/>
+                <w:sz w:val="26"/>
+                <w:szCs w:val="26"/>
+              </w:rPr>
+            </w:pPr>
+            <w:r>
+              <w:rPr>
+                <w:rFonts w:ascii="Arial" w:hAnsi="Arial" w:cs="Arial"/>
+                <w:sz w:val="26"/>
+                <w:szCs w:val="26"/>
+              </w:rPr>
+              <w:t xml:space="preserve">Apache Kafka | RabbitMQ | </w:t>
+            </w:r>
+            <w:r>
+              <w:rPr>
+                <w:rFonts w:ascii="Arial" w:hAnsi="Arial" w:cs="Arial"/>
+                <w:sz w:val="26"/>
+                <w:szCs w:val="26"/>
+              </w:rPr>
+              <w:t>MongoDB</w:t>
+            </w:r>
+            <w:r>
+              <w:rPr>
+                <w:rFonts w:ascii="Arial" w:hAnsi="Arial" w:cs="Arial"/>
+                <w:sz w:val="26"/>
+                <w:szCs w:val="26"/>
+              </w:rPr>
+              <w:t xml:space="preserve"> |</w:t>
+            </w:r>
+            <w:r>
+              <w:rPr>
+                <w:rFonts w:ascii="Arial" w:hAnsi="Arial" w:cs="Arial"/>
+                <w:sz w:val="26"/>
+                <w:szCs w:val="26"/>
+              </w:rPr>
+              <w:t xml:space="preserve"> </w:t>
+            </w:r>
+            <w:proofErr w:type="spellStart"/>
+            <w:r>
+              <w:rPr>
+                <w:rFonts w:ascii="Arial" w:hAnsi="Arial" w:cs="Arial"/>
+                <w:sz w:val="26"/>
+                <w:szCs w:val="26"/>
+              </w:rPr>
+              <w:t>MySql</w:t>
+            </w:r>
+            <w:proofErr w:type="spellEnd"/>
+            <w:r>
+              <w:rPr>
+                <w:rFonts w:ascii="Arial" w:hAnsi="Arial" w:cs="Arial"/>
+                <w:sz w:val="26"/>
+                <w:szCs w:val="26"/>
+              </w:rPr>
+              <w:t xml:space="preserve"> |</w:t>
+            </w:r>
+            <w:r>
+              <w:rPr>
+                <w:rFonts w:ascii="Arial" w:hAnsi="Arial" w:cs="Arial"/>
+                <w:sz w:val="26"/>
+                <w:szCs w:val="26"/>
+              </w:rPr>
+              <w:t xml:space="preserve"> Redis</w:t>
+            </w:r>
+            <w:r>
+              <w:rPr>
+                <w:rFonts w:ascii="Arial" w:hAnsi="Arial" w:cs="Arial"/>
+                <w:sz w:val="26"/>
+                <w:szCs w:val="26"/>
+              </w:rPr>
+              <w:t xml:space="preserve"> | Memcached</w:t>
+            </w:r>
+          </w:p>
+        </w:tc>
+      </w:tr>
+      <w:tr>
+        <w:tc>
+          <w:tcPr>
+            <w:tcW w:w="2718" w:type="dxa"/>
+          </w:tcPr>
+          <w:p>
+            <w:pPr>
+              <w:spacing w:after="160"/>
+              <w:jc w:val="right"/>
+              <w:rPr>
+                <w:rFonts w:ascii="Arial" w:eastAsia="Arial" w:hAnsi="Arial" w:cs="Arial"/>
+                <w:sz w:val="26"/>
+                <w:szCs w:val="26"/>
+              </w:rPr>
+            </w:pPr>
+            <w:r>
+              <w:rPr>
+                <w:rFonts w:ascii="Arial" w:hAnsi="Arial" w:cs="Arial"/>
+                <w:sz w:val="26"/>
+                <w:szCs w:val="26"/>
+              </w:rPr>
+              <w:t>DevOps</w:t>
+            </w:r>
+          </w:p>
+        </w:tc>
+        <w:tc>
+          <w:tcPr>
+            <w:tcW w:w="8388" w:type="dxa"/>
+          </w:tcPr>
+          <w:p>
+            <w:pPr>
+              <w:spacing w:after="160"/>
+              <w:ind w:left="255"/>
+              <w:rPr>
+                <w:rFonts w:ascii="Arial" w:eastAsia="Arial" w:hAnsi="Arial" w:cs="Arial"/>
+                <w:sz w:val="26"/>
+                <w:szCs w:val="26"/>
+              </w:rPr>
+            </w:pPr>
+            <w:r>
+              <w:rPr>
+                <w:rFonts w:ascii="Arial" w:hAnsi="Arial" w:cs="Arial"/>
+                <w:sz w:val="26"/>
+                <w:szCs w:val="26"/>
+              </w:rPr>
+              <w:t>Docker</w:t>
+            </w:r>
+            <w:r>
+              <w:rPr>
+                <w:rFonts w:ascii="Arial" w:hAnsi="Arial" w:cs="Arial"/>
+                <w:sz w:val="26"/>
+                <w:szCs w:val="26"/>
+              </w:rPr>
+              <w:t xml:space="preserve"> |</w:t>
+            </w:r>
+            <w:r>
+              <w:rPr>
+                <w:rFonts w:ascii="Arial" w:hAnsi="Arial" w:cs="Arial"/>
+                <w:sz w:val="26"/>
+                <w:szCs w:val="26"/>
+              </w:rPr>
+              <w:t xml:space="preserve"> K8S</w:t>
+            </w:r>
+            <w:r>
+              <w:rPr>
+                <w:rFonts w:ascii="Arial" w:hAnsi="Arial" w:cs="Arial"/>
+                <w:sz w:val="26"/>
+                <w:szCs w:val="26"/>
+              </w:rPr>
+              <w:t xml:space="preserve"> |</w:t>
+            </w:r>
+            <w:r>
+              <w:rPr>
+                <w:rFonts w:ascii="Arial" w:hAnsi="Arial" w:cs="Arial"/>
+                <w:sz w:val="26"/>
+                <w:szCs w:val="26"/>
+              </w:rPr>
+              <w:t xml:space="preserve"> Chef</w:t>
+            </w:r>
+          </w:p>
+        </w:tc>
+      </w:tr>
+    </w:tbl>
     <w:p>
       <w:pPr>
         <w:rPr>
@@ -947,7 +1125,39 @@
           <w:sz w:val="26"/>
           <w:szCs w:val="26"/>
         </w:rPr>
-        <w:t>Messaging Platform to ensure multi-datacenter and multi-domain</w:t>
+        <w:t>m</w:t>
+      </w:r>
+      <w:r>
+        <w:rPr>
+          <w:rFonts w:ascii="Arial" w:hAnsi="Arial" w:cs="Arial"/>
+          <w:sz w:val="26"/>
+          <w:szCs w:val="26"/>
+        </w:rPr>
+        <w:t xml:space="preserve">essaging </w:t>
+      </w:r>
+      <w:r>
+        <w:rPr>
+          <w:rFonts w:ascii="Arial" w:hAnsi="Arial" w:cs="Arial"/>
+          <w:sz w:val="26"/>
+          <w:szCs w:val="26"/>
+        </w:rPr>
+        <w:t>p</w:t>
+      </w:r>
+      <w:r>
+        <w:rPr>
+          <w:rFonts w:ascii="Arial" w:hAnsi="Arial" w:cs="Arial"/>
+          <w:sz w:val="26"/>
+          <w:szCs w:val="26"/>
+        </w:rPr>
+        <w:t xml:space="preserve">latform </w:t>
+      </w:r>
+      <w:r>
+        <w:rPr>
+          <w:rFonts w:ascii="Arial" w:hAnsi="Arial" w:cs="Arial"/>
+          <w:sz w:val="26"/>
+          <w:szCs w:val="26"/>
+        </w:rPr>
+        <w:t>to ensure multi-datacenter and multi-domain</w:t>
       </w:r>
       <w:r>
         <w:rPr>
@@ -1005,16 +1215,14 @@
         </w:rPr>
         <w:t xml:space="preserve">the </w:t>
       </w:r>
-      <w:proofErr w:type="spellStart"/>
-      <w:r>
-        <w:rPr>
-          <w:rFonts w:ascii="Arial" w:hAnsi="Arial" w:cs="Arial"/>
-          <w:sz w:val="26"/>
-          <w:szCs w:val="26"/>
-        </w:rPr>
-        <w:t>JsonSchema</w:t>
-      </w:r>
-      <w:proofErr w:type="spellEnd"/>
+      <w:r>
+        <w:rPr>
+          <w:rFonts w:ascii="Arial" w:hAnsi="Arial" w:cs="Arial"/>
+          <w:sz w:val="26"/>
+          <w:szCs w:val="26"/>
+        </w:rPr>
+        <w:t>JSON Schema</w:t>
+      </w:r>
       <w:r>
         <w:rPr>
           <w:rFonts w:ascii="Arial" w:hAnsi="Arial" w:cs="Arial"/>
@@ -1159,7 +1367,55 @@
           <w:sz w:val="26"/>
           <w:szCs w:val="26"/>
         </w:rPr>
-        <w:t xml:space="preserve"> Multi-tenant information system readily available and resilient. Designed for really fast read operations</w:t>
+        <w:t xml:space="preserve"> Multi-tenant information system </w:t>
+      </w:r>
+      <w:r>
+        <w:rPr>
+          <w:rFonts w:ascii="Arial" w:hAnsi="Arial" w:cs="Arial"/>
+          <w:sz w:val="26"/>
+          <w:szCs w:val="26"/>
+        </w:rPr>
+        <w:t xml:space="preserve">responsive </w:t>
+      </w:r>
+      <w:r>
+        <w:rPr>
+          <w:rFonts w:ascii="Arial" w:hAnsi="Arial" w:cs="Arial"/>
+          <w:sz w:val="26"/>
+          <w:szCs w:val="26"/>
+        </w:rPr>
+        <w:t xml:space="preserve">and resilient. </w:t>
+      </w:r>
+      <w:r>
+        <w:rPr>
+          <w:rFonts w:ascii="Arial" w:hAnsi="Arial" w:cs="Arial"/>
+          <w:sz w:val="26"/>
+          <w:szCs w:val="26"/>
+        </w:rPr>
+        <w:t>Built to support high throughput</w:t>
+      </w:r>
+      <w:r>
+        <w:rPr>
+          <w:rFonts w:ascii="Arial" w:hAnsi="Arial" w:cs="Arial"/>
+          <w:sz w:val="26"/>
+          <w:szCs w:val="26"/>
+        </w:rPr>
+        <w:t xml:space="preserve"> </w:t>
+      </w:r>
+      <w:r>
+        <w:rPr>
+          <w:rFonts w:ascii="Arial" w:hAnsi="Arial" w:cs="Arial"/>
+          <w:sz w:val="26"/>
+          <w:szCs w:val="26"/>
+        </w:rPr>
+        <w:t xml:space="preserve">and fast </w:t>
+      </w:r>
+      <w:r>
+        <w:rPr>
+          <w:rFonts w:ascii="Arial" w:hAnsi="Arial" w:cs="Arial"/>
+          <w:sz w:val="26"/>
+          <w:szCs w:val="26"/>
+        </w:rPr>
+        <w:t>read operations</w:t>
       </w:r>
       <w:r>
         <w:rPr>
@@ -1175,20 +1431,35 @@
           <w:sz w:val="26"/>
           <w:szCs w:val="26"/>
         </w:rPr>
-        <w:t xml:space="preserve">Horizontal </w:t>
-      </w:r>
-      <w:r>
-        <w:rPr>
-          <w:rFonts w:ascii="Arial" w:hAnsi="Arial" w:cs="Arial"/>
-          <w:sz w:val="26"/>
-          <w:szCs w:val="26"/>
-        </w:rPr>
-        <w:t>scaling. CQRS.</w:t>
+        <w:t>and horizontally scaled</w:t>
+      </w:r>
+      <w:r>
+        <w:rPr>
+          <w:rFonts w:ascii="Arial" w:hAnsi="Arial" w:cs="Arial"/>
+          <w:sz w:val="26"/>
+          <w:szCs w:val="26"/>
+        </w:rPr>
+        <w:t>. CQRS</w:t>
+      </w:r>
+      <w:r>
+        <w:rPr>
+          <w:rFonts w:ascii="Arial" w:hAnsi="Arial" w:cs="Arial"/>
+          <w:sz w:val="26"/>
+          <w:szCs w:val="26"/>
+        </w:rPr>
+        <w:t xml:space="preserve"> architecture</w:t>
+      </w:r>
+      <w:r>
+        <w:rPr>
+          <w:rFonts w:ascii="Arial" w:hAnsi="Arial" w:cs="Arial"/>
+          <w:sz w:val="26"/>
+          <w:szCs w:val="26"/>
+        </w:rPr>
+        <w:t>.</w:t>
       </w:r>
     </w:p>
     <w:p>
       <w:pPr>
-        <w:ind w:left="360"/>
         <w:jc w:val="both"/>
         <w:rPr>
           <w:rFonts w:ascii="Arial" w:hAnsi="Arial" w:cs="Arial"/>
@@ -1283,15 +1554,47 @@
           <w:sz w:val="26"/>
           <w:szCs w:val="26"/>
         </w:rPr>
-        <w:t>Design and i</w:t>
-      </w:r>
-      <w:r>
-        <w:rPr>
-          <w:rFonts w:ascii="Arial" w:hAnsi="Arial" w:cs="Arial"/>
-          <w:sz w:val="26"/>
-          <w:szCs w:val="26"/>
-        </w:rPr>
-        <w:t>mplemented Privacy Manager a system for handling GDPR requests</w:t>
+        <w:t>Design</w:t>
+      </w:r>
+      <w:r>
+        <w:rPr>
+          <w:rFonts w:ascii="Arial" w:hAnsi="Arial" w:cs="Arial"/>
+          <w:sz w:val="26"/>
+          <w:szCs w:val="26"/>
+        </w:rPr>
+        <w:t>ed</w:t>
+      </w:r>
+      <w:r>
+        <w:rPr>
+          <w:rFonts w:ascii="Arial" w:hAnsi="Arial" w:cs="Arial"/>
+          <w:sz w:val="26"/>
+          <w:szCs w:val="26"/>
+        </w:rPr>
+        <w:t xml:space="preserve"> and i</w:t>
+      </w:r>
+      <w:r>
+        <w:rPr>
+          <w:rFonts w:ascii="Arial" w:hAnsi="Arial" w:cs="Arial"/>
+          <w:sz w:val="26"/>
+          <w:szCs w:val="26"/>
+        </w:rPr>
+        <w:t>mplemented Privacy Manager</w:t>
+      </w:r>
+      <w:r>
+        <w:rPr>
+          <w:rFonts w:ascii="Arial" w:hAnsi="Arial" w:cs="Arial"/>
+          <w:sz w:val="26"/>
+          <w:szCs w:val="26"/>
+        </w:rPr>
+        <w:t>,</w:t>
+      </w:r>
+      <w:r>
+        <w:rPr>
+          <w:rFonts w:ascii="Arial" w:hAnsi="Arial" w:cs="Arial"/>
+          <w:sz w:val="26"/>
+          <w:szCs w:val="26"/>
+        </w:rPr>
+        <w:t xml:space="preserve"> a system for handling GDPR requests</w:t>
       </w:r>
       <w:r>
         <w:rPr>
@@ -1505,15 +1808,127 @@
           <w:sz w:val="26"/>
           <w:szCs w:val="26"/>
         </w:rPr>
-        <w:t xml:space="preserve">ridge. </w:t>
-      </w:r>
-      <w:r>
-        <w:rPr>
-          <w:rFonts w:ascii="Arial" w:hAnsi="Arial" w:cs="Arial"/>
-          <w:sz w:val="26"/>
-          <w:szCs w:val="26"/>
-        </w:rPr>
-        <w:t>An integration platform for Data Transformation and State Machine.</w:t>
+        <w:t>ridge</w:t>
+      </w:r>
+      <w:r>
+        <w:rPr>
+          <w:rFonts w:ascii="Arial" w:hAnsi="Arial" w:cs="Arial"/>
+          <w:sz w:val="26"/>
+          <w:szCs w:val="26"/>
+        </w:rPr>
+        <w:t>,</w:t>
+      </w:r>
+      <w:r>
+        <w:rPr>
+          <w:rFonts w:ascii="Arial" w:hAnsi="Arial" w:cs="Arial"/>
+          <w:sz w:val="26"/>
+          <w:szCs w:val="26"/>
+        </w:rPr>
+        <w:t xml:space="preserve"> </w:t>
+      </w:r>
+      <w:r>
+        <w:rPr>
+          <w:rFonts w:ascii="Arial" w:hAnsi="Arial" w:cs="Arial"/>
+          <w:sz w:val="26"/>
+          <w:szCs w:val="26"/>
+        </w:rPr>
+        <w:t>a</w:t>
+      </w:r>
+      <w:r>
+        <w:rPr>
+          <w:rFonts w:ascii="Arial" w:hAnsi="Arial" w:cs="Arial"/>
+          <w:sz w:val="26"/>
+          <w:szCs w:val="26"/>
+        </w:rPr>
+        <w:t xml:space="preserve">n </w:t>
+      </w:r>
+      <w:r>
+        <w:rPr>
+          <w:rFonts w:ascii="Arial" w:hAnsi="Arial" w:cs="Arial"/>
+          <w:sz w:val="26"/>
+          <w:szCs w:val="26"/>
+        </w:rPr>
+        <w:t xml:space="preserve">integration platform for </w:t>
+      </w:r>
+      <w:r>
+        <w:rPr>
+          <w:rFonts w:ascii="Arial" w:hAnsi="Arial" w:cs="Arial"/>
+          <w:sz w:val="26"/>
+          <w:szCs w:val="26"/>
+        </w:rPr>
+        <w:t>d</w:t>
+      </w:r>
+      <w:r>
+        <w:rPr>
+          <w:rFonts w:ascii="Arial" w:hAnsi="Arial" w:cs="Arial"/>
+          <w:sz w:val="26"/>
+          <w:szCs w:val="26"/>
+        </w:rPr>
+        <w:t xml:space="preserve">ata </w:t>
+      </w:r>
+      <w:r>
+        <w:rPr>
+          <w:rFonts w:ascii="Arial" w:hAnsi="Arial" w:cs="Arial"/>
+          <w:sz w:val="26"/>
+          <w:szCs w:val="26"/>
+        </w:rPr>
+        <w:t>t</w:t>
+      </w:r>
+      <w:r>
+        <w:rPr>
+          <w:rFonts w:ascii="Arial" w:hAnsi="Arial" w:cs="Arial"/>
+          <w:sz w:val="26"/>
+          <w:szCs w:val="26"/>
+        </w:rPr>
+        <w:t xml:space="preserve">ransformation </w:t>
+      </w:r>
+      <w:r>
+        <w:rPr>
+          <w:rFonts w:ascii="Arial" w:hAnsi="Arial" w:cs="Arial"/>
+          <w:sz w:val="26"/>
+          <w:szCs w:val="26"/>
+        </w:rPr>
+        <w:t xml:space="preserve">and </w:t>
+      </w:r>
+      <w:r>
+        <w:rPr>
+          <w:rFonts w:ascii="Arial" w:hAnsi="Arial" w:cs="Arial"/>
+          <w:sz w:val="26"/>
+          <w:szCs w:val="26"/>
+        </w:rPr>
+        <w:t>s</w:t>
+      </w:r>
+      <w:r>
+        <w:rPr>
+          <w:rFonts w:ascii="Arial" w:hAnsi="Arial" w:cs="Arial"/>
+          <w:sz w:val="26"/>
+          <w:szCs w:val="26"/>
+        </w:rPr>
+        <w:t xml:space="preserve">tate </w:t>
+      </w:r>
+      <w:r>
+        <w:rPr>
+          <w:rFonts w:ascii="Arial" w:hAnsi="Arial" w:cs="Arial"/>
+          <w:sz w:val="26"/>
+          <w:szCs w:val="26"/>
+        </w:rPr>
+        <w:t>m</w:t>
+      </w:r>
+      <w:r>
+        <w:rPr>
+          <w:rFonts w:ascii="Arial" w:hAnsi="Arial" w:cs="Arial"/>
+          <w:sz w:val="26"/>
+          <w:szCs w:val="26"/>
+        </w:rPr>
+        <w:t>achine</w:t>
+      </w:r>
+      <w:r>
+        <w:rPr>
+          <w:rFonts w:ascii="Arial" w:hAnsi="Arial" w:cs="Arial"/>
+          <w:sz w:val="26"/>
+          <w:szCs w:val="26"/>
+        </w:rPr>
+        <w:t>.</w:t>
       </w:r>
     </w:p>
     <w:p>
@@ -1536,6 +1951,7 @@
           <w:ilvl w:val="0"/>
           <w:numId w:val="24"/>
         </w:numPr>
+        <w:jc w:val="both"/>
         <w:rPr>
           <w:rFonts w:ascii="Arial" w:hAnsi="Arial" w:cs="Arial"/>
           <w:sz w:val="26"/>
@@ -1564,31 +1980,55 @@
           <w:sz w:val="26"/>
           <w:szCs w:val="26"/>
         </w:rPr>
-        <w:t xml:space="preserve">. </w:t>
-      </w:r>
-      <w:r>
-        <w:rPr>
-          <w:rFonts w:ascii="Arial" w:hAnsi="Arial" w:cs="Arial"/>
-          <w:sz w:val="26"/>
-          <w:szCs w:val="26"/>
-        </w:rPr>
-        <w:t xml:space="preserve">Learning </w:t>
-      </w:r>
-      <w:r>
-        <w:rPr>
-          <w:rFonts w:ascii="Arial" w:hAnsi="Arial" w:cs="Arial"/>
-          <w:sz w:val="26"/>
-          <w:szCs w:val="26"/>
-        </w:rPr>
-        <w:t>Platform</w:t>
-      </w:r>
-      <w:r>
-        <w:rPr>
-          <w:rFonts w:ascii="Arial" w:hAnsi="Arial" w:cs="Arial"/>
-          <w:sz w:val="26"/>
-          <w:szCs w:val="26"/>
-        </w:rPr>
-        <w:t xml:space="preserve"> for students </w:t>
+        <w:t>,</w:t>
+      </w:r>
+      <w:r>
+        <w:rPr>
+          <w:rFonts w:ascii="Arial" w:hAnsi="Arial" w:cs="Arial"/>
+          <w:sz w:val="26"/>
+          <w:szCs w:val="26"/>
+        </w:rPr>
+        <w:t xml:space="preserve"> </w:t>
+      </w:r>
+      <w:r>
+        <w:rPr>
+          <w:rFonts w:ascii="Arial" w:hAnsi="Arial" w:cs="Arial"/>
+          <w:sz w:val="26"/>
+          <w:szCs w:val="26"/>
+        </w:rPr>
+        <w:t>a l</w:t>
+      </w:r>
+      <w:r>
+        <w:rPr>
+          <w:rFonts w:ascii="Arial" w:hAnsi="Arial" w:cs="Arial"/>
+          <w:sz w:val="26"/>
+          <w:szCs w:val="26"/>
+        </w:rPr>
+        <w:t xml:space="preserve">earning </w:t>
+      </w:r>
+      <w:r>
+        <w:rPr>
+          <w:rFonts w:ascii="Arial" w:hAnsi="Arial" w:cs="Arial"/>
+          <w:sz w:val="26"/>
+          <w:szCs w:val="26"/>
+        </w:rPr>
+        <w:t>p</w:t>
+      </w:r>
+      <w:r>
+        <w:rPr>
+          <w:rFonts w:ascii="Arial" w:hAnsi="Arial" w:cs="Arial"/>
+          <w:sz w:val="26"/>
+          <w:szCs w:val="26"/>
+        </w:rPr>
+        <w:t xml:space="preserve">latform </w:t>
+      </w:r>
+      <w:r>
+        <w:rPr>
+          <w:rFonts w:ascii="Arial" w:hAnsi="Arial" w:cs="Arial"/>
+          <w:sz w:val="26"/>
+          <w:szCs w:val="26"/>
+        </w:rPr>
+        <w:t xml:space="preserve">for students </w:t>
       </w:r>
       <w:r>
         <w:rPr>
@@ -1772,6 +2212,7 @@
           <w:ilvl w:val="0"/>
           <w:numId w:val="24"/>
         </w:numPr>
+        <w:jc w:val="both"/>
         <w:rPr>
           <w:rFonts w:ascii="Arial" w:eastAsia="Calibri" w:hAnsi="Arial" w:cs="Arial"/>
           <w:sz w:val="26"/>
@@ -1784,7 +2225,23 @@
           <w:sz w:val="26"/>
           <w:szCs w:val="26"/>
         </w:rPr>
-        <w:t xml:space="preserve">Designed and Implemented </w:t>
+        <w:t xml:space="preserve">Designed and </w:t>
+      </w:r>
+      <w:r>
+        <w:rPr>
+          <w:rFonts w:ascii="Arial" w:hAnsi="Arial" w:cs="Arial"/>
+          <w:sz w:val="26"/>
+          <w:szCs w:val="26"/>
+        </w:rPr>
+        <w:t>i</w:t>
+      </w:r>
+      <w:r>
+        <w:rPr>
+          <w:rFonts w:ascii="Arial" w:hAnsi="Arial" w:cs="Arial"/>
+          <w:sz w:val="26"/>
+          <w:szCs w:val="26"/>
+        </w:rPr>
+        <w:t xml:space="preserve">mplemented </w:t>
       </w:r>
       <w:proofErr w:type="spellStart"/>
       <w:r>
@@ -1810,7 +2267,7 @@
           <w:sz w:val="26"/>
           <w:szCs w:val="26"/>
         </w:rPr>
-        <w:t xml:space="preserve">. </w:t>
+        <w:t>, an Evite-like s</w:t>
       </w:r>
       <w:r>
         <w:rPr>
@@ -1818,7 +2275,7 @@
           <w:sz w:val="26"/>
           <w:szCs w:val="26"/>
         </w:rPr>
-        <w:t xml:space="preserve">Social </w:t>
+        <w:t xml:space="preserve">ocial </w:t>
       </w:r>
       <w:r>
         <w:rPr>
@@ -1826,7 +2283,7 @@
           <w:sz w:val="26"/>
           <w:szCs w:val="26"/>
         </w:rPr>
-        <w:t xml:space="preserve">Event </w:t>
+        <w:t>e</w:t>
       </w:r>
       <w:r>
         <w:rPr>
@@ -1834,7 +2291,7 @@
           <w:sz w:val="26"/>
           <w:szCs w:val="26"/>
         </w:rPr>
-        <w:t>Dispatch</w:t>
+        <w:t xml:space="preserve">vent </w:t>
       </w:r>
       <w:r>
         <w:rPr>
@@ -1842,7 +2299,7 @@
           <w:sz w:val="26"/>
           <w:szCs w:val="26"/>
         </w:rPr>
-        <w:t>er (like Evite)</w:t>
+        <w:t>d</w:t>
       </w:r>
       <w:r>
         <w:rPr>
@@ -1850,7 +2307,63 @@
           <w:sz w:val="26"/>
           <w:szCs w:val="26"/>
         </w:rPr>
-        <w:t>. Templated invitations, and RSVP tracking through SMS, Phone, and Email.</w:t>
+        <w:t>ispatcher</w:t>
+      </w:r>
+      <w:r>
+        <w:rPr>
+          <w:rFonts w:ascii="Arial" w:eastAsia="Arial" w:hAnsi="Arial" w:cs="Arial"/>
+          <w:sz w:val="26"/>
+          <w:szCs w:val="26"/>
+        </w:rPr>
+        <w:t xml:space="preserve">. Template invitations, and RSVP tracking through SMS, </w:t>
+      </w:r>
+      <w:r>
+        <w:rPr>
+          <w:rFonts w:ascii="Arial" w:eastAsia="Arial" w:hAnsi="Arial" w:cs="Arial"/>
+          <w:sz w:val="26"/>
+          <w:szCs w:val="26"/>
+        </w:rPr>
+        <w:t>p</w:t>
+      </w:r>
+      <w:r>
+        <w:rPr>
+          <w:rFonts w:ascii="Arial" w:eastAsia="Arial" w:hAnsi="Arial" w:cs="Arial"/>
+          <w:sz w:val="26"/>
+          <w:szCs w:val="26"/>
+        </w:rPr>
+        <w:t>hone</w:t>
+      </w:r>
+      <w:r>
+        <w:rPr>
+          <w:rFonts w:ascii="Arial" w:eastAsia="Arial" w:hAnsi="Arial" w:cs="Arial"/>
+          <w:sz w:val="26"/>
+          <w:szCs w:val="26"/>
+        </w:rPr>
+        <w:t xml:space="preserve">, and </w:t>
+      </w:r>
+      <w:r>
+        <w:rPr>
+          <w:rFonts w:ascii="Arial" w:eastAsia="Arial" w:hAnsi="Arial" w:cs="Arial"/>
+          <w:sz w:val="26"/>
+          <w:szCs w:val="26"/>
+        </w:rPr>
+        <w:t>e</w:t>
+      </w:r>
+      <w:r>
+        <w:rPr>
+          <w:rFonts w:ascii="Arial" w:eastAsia="Arial" w:hAnsi="Arial" w:cs="Arial"/>
+          <w:sz w:val="26"/>
+          <w:szCs w:val="26"/>
+        </w:rPr>
+        <w:t>mail</w:t>
+      </w:r>
+      <w:r>
+        <w:rPr>
+          <w:rFonts w:ascii="Arial" w:eastAsia="Arial" w:hAnsi="Arial" w:cs="Arial"/>
+          <w:sz w:val="26"/>
+          <w:szCs w:val="26"/>
+        </w:rPr>
+        <w:t>.</w:t>
       </w:r>
     </w:p>
     <w:p>
@@ -1870,6 +2383,7 @@
           <w:ilvl w:val="0"/>
           <w:numId w:val="24"/>
         </w:numPr>
+        <w:jc w:val="both"/>
         <w:rPr>
           <w:rFonts w:ascii="Arial" w:eastAsia="Calibri" w:hAnsi="Arial" w:cs="Arial"/>
           <w:sz w:val="26"/>
@@ -1882,7 +2396,23 @@
           <w:sz w:val="26"/>
           <w:szCs w:val="26"/>
         </w:rPr>
-        <w:t xml:space="preserve">Designed and Implemented </w:t>
+        <w:t xml:space="preserve">Designed and </w:t>
+      </w:r>
+      <w:r>
+        <w:rPr>
+          <w:rFonts w:ascii="Arial" w:hAnsi="Arial" w:cs="Arial"/>
+          <w:sz w:val="26"/>
+          <w:szCs w:val="26"/>
+        </w:rPr>
+        <w:t>i</w:t>
+      </w:r>
+      <w:r>
+        <w:rPr>
+          <w:rFonts w:ascii="Arial" w:hAnsi="Arial" w:cs="Arial"/>
+          <w:sz w:val="26"/>
+          <w:szCs w:val="26"/>
+        </w:rPr>
+        <w:t xml:space="preserve">mplemented </w:t>
       </w:r>
       <w:r>
         <w:rPr>
@@ -1906,7 +2436,7 @@
           <w:sz w:val="26"/>
           <w:szCs w:val="26"/>
         </w:rPr>
-        <w:t>flows.</w:t>
+        <w:t>flows</w:t>
       </w:r>
       <w:r>
         <w:rPr>
@@ -1914,6 +2444,14 @@
           <w:sz w:val="26"/>
           <w:szCs w:val="26"/>
         </w:rPr>
+        <w:t>, a</w:t>
+      </w:r>
+      <w:r>
+        <w:rPr>
+          <w:rFonts w:ascii="Arial" w:eastAsia="Arial" w:hAnsi="Arial" w:cs="Arial"/>
+          <w:sz w:val="26"/>
+          <w:szCs w:val="26"/>
+        </w:rPr>
         <w:t xml:space="preserve"> </w:t>
       </w:r>
       <w:r>
@@ -1938,7 +2476,7 @@
           <w:sz w:val="26"/>
           <w:szCs w:val="26"/>
         </w:rPr>
-        <w:t>Phone Calls</w:t>
+        <w:t>p</w:t>
       </w:r>
       <w:r>
         <w:rPr>
@@ -1946,7 +2484,7 @@
           <w:sz w:val="26"/>
           <w:szCs w:val="26"/>
         </w:rPr>
-        <w:t xml:space="preserve"> and SMS.</w:t>
+        <w:t xml:space="preserve">hone </w:t>
       </w:r>
       <w:r>
         <w:rPr>
@@ -1954,7 +2492,47 @@
           <w:sz w:val="26"/>
           <w:szCs w:val="26"/>
         </w:rPr>
+        <w:t>c</w:t>
+      </w:r>
+      <w:r>
+        <w:rPr>
+          <w:rFonts w:ascii="Arial" w:eastAsia="Arial" w:hAnsi="Arial" w:cs="Arial"/>
+          <w:sz w:val="26"/>
+          <w:szCs w:val="26"/>
+        </w:rPr>
+        <w:t xml:space="preserve">alls </w:t>
+      </w:r>
+      <w:r>
+        <w:rPr>
+          <w:rFonts w:ascii="Arial" w:eastAsia="Arial" w:hAnsi="Arial" w:cs="Arial"/>
+          <w:sz w:val="26"/>
+          <w:szCs w:val="26"/>
+        </w:rPr>
+        <w:t>and SMS</w:t>
+      </w:r>
+      <w:r>
+        <w:rPr>
+          <w:rFonts w:ascii="Arial" w:eastAsia="Arial" w:hAnsi="Arial" w:cs="Arial"/>
+          <w:sz w:val="26"/>
+          <w:szCs w:val="26"/>
+        </w:rPr>
+        <w:t>; with</w:t>
+      </w:r>
+      <w:r>
+        <w:rPr>
+          <w:rFonts w:ascii="Arial" w:eastAsia="Arial" w:hAnsi="Arial" w:cs="Arial"/>
+          <w:sz w:val="26"/>
+          <w:szCs w:val="26"/>
+        </w:rPr>
         <w:t xml:space="preserve"> Twilio Integration</w:t>
+      </w:r>
+      <w:r>
+        <w:rPr>
+          <w:rFonts w:ascii="Arial" w:eastAsia="Arial" w:hAnsi="Arial" w:cs="Arial"/>
+          <w:sz w:val="26"/>
+          <w:szCs w:val="26"/>
+        </w:rPr>
+        <w:t>.</w:t>
       </w:r>
     </w:p>
     <w:tbl>
@@ -2125,6 +2703,7 @@
           <w:ilvl w:val="0"/>
           <w:numId w:val="14"/>
         </w:numPr>
+        <w:jc w:val="both"/>
         <w:rPr>
           <w:rFonts w:ascii="Arial" w:hAnsi="Arial" w:cs="Arial"/>
           <w:sz w:val="26"/>
@@ -2137,7 +2716,23 @@
           <w:sz w:val="26"/>
           <w:szCs w:val="26"/>
         </w:rPr>
-        <w:t xml:space="preserve">Designed and Implemented </w:t>
+        <w:t xml:space="preserve">Designed and </w:t>
+      </w:r>
+      <w:r>
+        <w:rPr>
+          <w:rFonts w:ascii="Arial" w:eastAsia="Calibri" w:hAnsi="Arial" w:cs="Arial"/>
+          <w:sz w:val="26"/>
+          <w:szCs w:val="26"/>
+        </w:rPr>
+        <w:t>i</w:t>
+      </w:r>
+      <w:r>
+        <w:rPr>
+          <w:rFonts w:ascii="Arial" w:eastAsia="Calibri" w:hAnsi="Arial" w:cs="Arial"/>
+          <w:sz w:val="26"/>
+          <w:szCs w:val="26"/>
+        </w:rPr>
+        <w:t xml:space="preserve">mplemented </w:t>
       </w:r>
       <w:proofErr w:type="spellStart"/>
       <w:r>
@@ -2163,7 +2758,7 @@
           <w:sz w:val="26"/>
           <w:szCs w:val="26"/>
         </w:rPr>
-        <w:t xml:space="preserve">. </w:t>
+        <w:t>, a w</w:t>
       </w:r>
       <w:r>
         <w:rPr>
@@ -2171,7 +2766,7 @@
           <w:sz w:val="26"/>
           <w:szCs w:val="26"/>
         </w:rPr>
-        <w:t xml:space="preserve">Work </w:t>
+        <w:t xml:space="preserve">ork </w:t>
       </w:r>
       <w:r>
         <w:rPr>
@@ -2179,7 +2774,31 @@
           <w:sz w:val="26"/>
           <w:szCs w:val="26"/>
         </w:rPr>
-        <w:t>Shift Management</w:t>
+        <w:t>s</w:t>
+      </w:r>
+      <w:r>
+        <w:rPr>
+          <w:rFonts w:ascii="Arial" w:eastAsia="Calibri" w:hAnsi="Arial" w:cs="Arial"/>
+          <w:sz w:val="26"/>
+          <w:szCs w:val="26"/>
+        </w:rPr>
+        <w:t xml:space="preserve">hift </w:t>
+      </w:r>
+      <w:r>
+        <w:rPr>
+          <w:rFonts w:ascii="Arial" w:eastAsia="Calibri" w:hAnsi="Arial" w:cs="Arial"/>
+          <w:sz w:val="26"/>
+          <w:szCs w:val="26"/>
+        </w:rPr>
+        <w:t>m</w:t>
+      </w:r>
+      <w:r>
+        <w:rPr>
+          <w:rFonts w:ascii="Arial" w:eastAsia="Calibri" w:hAnsi="Arial" w:cs="Arial"/>
+          <w:sz w:val="26"/>
+          <w:szCs w:val="26"/>
+        </w:rPr>
+        <w:t>anagement</w:t>
       </w:r>
       <w:r>
         <w:rPr>
@@ -2195,23 +2814,63 @@
           <w:sz w:val="26"/>
           <w:szCs w:val="26"/>
         </w:rPr>
-        <w:t xml:space="preserve">Platform. </w:t>
-      </w:r>
-      <w:r>
-        <w:rPr>
-          <w:rFonts w:ascii="Arial" w:hAnsi="Arial" w:cs="Arial"/>
-          <w:sz w:val="26"/>
-          <w:szCs w:val="26"/>
-        </w:rPr>
-        <w:t>Event</w:t>
-      </w:r>
-      <w:r>
-        <w:rPr>
-          <w:rFonts w:ascii="Arial" w:hAnsi="Arial" w:cs="Arial"/>
-          <w:sz w:val="26"/>
-          <w:szCs w:val="26"/>
-        </w:rPr>
-        <w:t xml:space="preserve"> based</w:t>
+        <w:t>p</w:t>
+      </w:r>
+      <w:r>
+        <w:rPr>
+          <w:rFonts w:ascii="Arial" w:hAnsi="Arial" w:cs="Arial"/>
+          <w:sz w:val="26"/>
+          <w:szCs w:val="26"/>
+        </w:rPr>
+        <w:t>latform</w:t>
+      </w:r>
+      <w:r>
+        <w:rPr>
+          <w:rFonts w:ascii="Arial" w:hAnsi="Arial" w:cs="Arial"/>
+          <w:sz w:val="26"/>
+          <w:szCs w:val="26"/>
+        </w:rPr>
+        <w:t>;</w:t>
+      </w:r>
+      <w:r>
+        <w:rPr>
+          <w:rFonts w:ascii="Arial" w:hAnsi="Arial" w:cs="Arial"/>
+          <w:sz w:val="26"/>
+          <w:szCs w:val="26"/>
+        </w:rPr>
+        <w:t xml:space="preserve"> </w:t>
+      </w:r>
+      <w:r>
+        <w:rPr>
+          <w:rFonts w:ascii="Arial" w:hAnsi="Arial" w:cs="Arial"/>
+          <w:sz w:val="26"/>
+          <w:szCs w:val="26"/>
+        </w:rPr>
+        <w:t>using e</w:t>
+      </w:r>
+      <w:r>
+        <w:rPr>
+          <w:rFonts w:ascii="Arial" w:hAnsi="Arial" w:cs="Arial"/>
+          <w:sz w:val="26"/>
+          <w:szCs w:val="26"/>
+        </w:rPr>
+        <w:t>vent</w:t>
+      </w:r>
+      <w:r>
+        <w:rPr>
+          <w:rFonts w:ascii="Arial" w:hAnsi="Arial" w:cs="Arial"/>
+          <w:sz w:val="26"/>
+          <w:szCs w:val="26"/>
+        </w:rPr>
+        <w:t>-</w:t>
+      </w:r>
+      <w:r>
+        <w:rPr>
+          <w:rFonts w:ascii="Arial" w:hAnsi="Arial" w:cs="Arial"/>
+          <w:sz w:val="26"/>
+          <w:szCs w:val="26"/>
+        </w:rPr>
+        <w:t>based</w:t>
       </w:r>
       <w:r>
         <w:rPr>
@@ -2247,6 +2906,7 @@
           <w:ilvl w:val="0"/>
           <w:numId w:val="14"/>
         </w:numPr>
+        <w:jc w:val="both"/>
         <w:rPr>
           <w:rFonts w:ascii="Arial" w:hAnsi="Arial" w:cs="Arial"/>
           <w:sz w:val="26"/>
@@ -2259,23 +2919,63 @@
           <w:sz w:val="26"/>
           <w:szCs w:val="26"/>
         </w:rPr>
-        <w:t xml:space="preserve">Designed and Implemented </w:t>
-      </w:r>
-      <w:r>
-        <w:rPr>
-          <w:rFonts w:ascii="Arial" w:hAnsi="Arial" w:cs="Arial"/>
-          <w:sz w:val="26"/>
-          <w:szCs w:val="26"/>
-        </w:rPr>
-        <w:t xml:space="preserve">Alerts. </w:t>
-      </w:r>
-      <w:r>
-        <w:rPr>
-          <w:rFonts w:ascii="Arial" w:hAnsi="Arial" w:cs="Arial"/>
-          <w:sz w:val="26"/>
-          <w:szCs w:val="26"/>
-        </w:rPr>
-        <w:t xml:space="preserve">Fast </w:t>
+        <w:t xml:space="preserve">Designed and </w:t>
+      </w:r>
+      <w:r>
+        <w:rPr>
+          <w:rFonts w:ascii="Arial" w:eastAsia="Calibri" w:hAnsi="Arial" w:cs="Arial"/>
+          <w:sz w:val="26"/>
+          <w:szCs w:val="26"/>
+        </w:rPr>
+        <w:t>i</w:t>
+      </w:r>
+      <w:r>
+        <w:rPr>
+          <w:rFonts w:ascii="Arial" w:eastAsia="Calibri" w:hAnsi="Arial" w:cs="Arial"/>
+          <w:sz w:val="26"/>
+          <w:szCs w:val="26"/>
+        </w:rPr>
+        <w:t xml:space="preserve">mplemented </w:t>
+      </w:r>
+      <w:r>
+        <w:rPr>
+          <w:rFonts w:ascii="Arial" w:hAnsi="Arial" w:cs="Arial"/>
+          <w:sz w:val="26"/>
+          <w:szCs w:val="26"/>
+        </w:rPr>
+        <w:t>Alerts</w:t>
+      </w:r>
+      <w:r>
+        <w:rPr>
+          <w:rFonts w:ascii="Arial" w:hAnsi="Arial" w:cs="Arial"/>
+          <w:sz w:val="26"/>
+          <w:szCs w:val="26"/>
+        </w:rPr>
+        <w:t>, a</w:t>
+      </w:r>
+      <w:r>
+        <w:rPr>
+          <w:rFonts w:ascii="Arial" w:hAnsi="Arial" w:cs="Arial"/>
+          <w:sz w:val="26"/>
+          <w:szCs w:val="26"/>
+        </w:rPr>
+        <w:t xml:space="preserve"> </w:t>
+      </w:r>
+      <w:r>
+        <w:rPr>
+          <w:rFonts w:ascii="Arial" w:hAnsi="Arial" w:cs="Arial"/>
+          <w:sz w:val="26"/>
+          <w:szCs w:val="26"/>
+        </w:rPr>
+        <w:t>f</w:t>
+      </w:r>
+      <w:r>
+        <w:rPr>
+          <w:rFonts w:ascii="Arial" w:hAnsi="Arial" w:cs="Arial"/>
+          <w:sz w:val="26"/>
+          <w:szCs w:val="26"/>
+        </w:rPr>
+        <w:t xml:space="preserve">ast </w:t>
       </w:r>
       <w:r>
         <w:rPr>
@@ -2299,15 +2999,63 @@
           <w:sz w:val="26"/>
           <w:szCs w:val="26"/>
         </w:rPr>
-        <w:t xml:space="preserve"> Alert System</w:t>
-      </w:r>
-      <w:r>
-        <w:rPr>
-          <w:rFonts w:ascii="Arial" w:hAnsi="Arial" w:cs="Arial"/>
-          <w:sz w:val="26"/>
-          <w:szCs w:val="26"/>
-        </w:rPr>
-        <w:t xml:space="preserve">. Dispatch </w:t>
+        <w:t xml:space="preserve"> </w:t>
+      </w:r>
+      <w:r>
+        <w:rPr>
+          <w:rFonts w:ascii="Arial" w:hAnsi="Arial" w:cs="Arial"/>
+          <w:sz w:val="26"/>
+          <w:szCs w:val="26"/>
+        </w:rPr>
+        <w:t>a</w:t>
+      </w:r>
+      <w:r>
+        <w:rPr>
+          <w:rFonts w:ascii="Arial" w:hAnsi="Arial" w:cs="Arial"/>
+          <w:sz w:val="26"/>
+          <w:szCs w:val="26"/>
+        </w:rPr>
+        <w:t xml:space="preserve">lert </w:t>
+      </w:r>
+      <w:r>
+        <w:rPr>
+          <w:rFonts w:ascii="Arial" w:hAnsi="Arial" w:cs="Arial"/>
+          <w:sz w:val="26"/>
+          <w:szCs w:val="26"/>
+        </w:rPr>
+        <w:t>s</w:t>
+      </w:r>
+      <w:r>
+        <w:rPr>
+          <w:rFonts w:ascii="Arial" w:hAnsi="Arial" w:cs="Arial"/>
+          <w:sz w:val="26"/>
+          <w:szCs w:val="26"/>
+        </w:rPr>
+        <w:t>ystem</w:t>
+      </w:r>
+      <w:r>
+        <w:rPr>
+          <w:rFonts w:ascii="Arial" w:hAnsi="Arial" w:cs="Arial"/>
+          <w:sz w:val="26"/>
+          <w:szCs w:val="26"/>
+        </w:rPr>
+        <w:t>;</w:t>
+      </w:r>
+      <w:r>
+        <w:rPr>
+          <w:rFonts w:ascii="Arial" w:hAnsi="Arial" w:cs="Arial"/>
+          <w:sz w:val="26"/>
+          <w:szCs w:val="26"/>
+        </w:rPr>
+        <w:t xml:space="preserve"> </w:t>
+      </w:r>
+      <w:r>
+        <w:rPr>
+          <w:rFonts w:ascii="Arial" w:hAnsi="Arial" w:cs="Arial"/>
+          <w:sz w:val="26"/>
+          <w:szCs w:val="26"/>
+        </w:rPr>
+        <w:t xml:space="preserve">with </w:t>
       </w:r>
       <w:r>
         <w:rPr>
@@ -2331,15 +3079,55 @@
           <w:sz w:val="26"/>
           <w:szCs w:val="26"/>
         </w:rPr>
-        <w:t>Phone</w:t>
-      </w:r>
-      <w:r>
-        <w:rPr>
-          <w:rFonts w:ascii="Arial" w:hAnsi="Arial" w:cs="Arial"/>
-          <w:sz w:val="26"/>
-          <w:szCs w:val="26"/>
-        </w:rPr>
-        <w:t>, Email.</w:t>
+        <w:t>p</w:t>
+      </w:r>
+      <w:r>
+        <w:rPr>
+          <w:rFonts w:ascii="Arial" w:hAnsi="Arial" w:cs="Arial"/>
+          <w:sz w:val="26"/>
+          <w:szCs w:val="26"/>
+        </w:rPr>
+        <w:t>hone</w:t>
+      </w:r>
+      <w:r>
+        <w:rPr>
+          <w:rFonts w:ascii="Arial" w:hAnsi="Arial" w:cs="Arial"/>
+          <w:sz w:val="26"/>
+          <w:szCs w:val="26"/>
+        </w:rPr>
+        <w:t xml:space="preserve">, </w:t>
+      </w:r>
+      <w:r>
+        <w:rPr>
+          <w:rFonts w:ascii="Arial" w:hAnsi="Arial" w:cs="Arial"/>
+          <w:sz w:val="26"/>
+          <w:szCs w:val="26"/>
+        </w:rPr>
+        <w:t>and e</w:t>
+      </w:r>
+      <w:r>
+        <w:rPr>
+          <w:rFonts w:ascii="Arial" w:hAnsi="Arial" w:cs="Arial"/>
+          <w:sz w:val="26"/>
+          <w:szCs w:val="26"/>
+        </w:rPr>
+        <w:t>mail</w:t>
+      </w:r>
+      <w:r>
+        <w:rPr>
+          <w:rFonts w:ascii="Arial" w:hAnsi="Arial" w:cs="Arial"/>
+          <w:sz w:val="26"/>
+          <w:szCs w:val="26"/>
+        </w:rPr>
+        <w:t xml:space="preserve"> dispatch capability</w:t>
+      </w:r>
+      <w:r>
+        <w:rPr>
+          <w:rFonts w:ascii="Arial" w:hAnsi="Arial" w:cs="Arial"/>
+          <w:sz w:val="26"/>
+          <w:szCs w:val="26"/>
+        </w:rPr>
+        <w:t>.</w:t>
       </w:r>
     </w:p>
     <w:p>
@@ -2507,6 +3295,7 @@
       <w:r>
         <w:rPr>
           <w:rFonts w:ascii="Arial" w:eastAsia="Calibri" w:hAnsi="Arial" w:cs="Arial"/>
+          <w:spacing w:val="-4"/>
           <w:sz w:val="26"/>
           <w:szCs w:val="26"/>
         </w:rPr>
@@ -2516,6 +3305,7 @@
       <w:r>
         <w:rPr>
           <w:rFonts w:ascii="Arial" w:eastAsia="Calibri" w:hAnsi="Arial" w:cs="Arial"/>
+          <w:spacing w:val="-4"/>
           <w:sz w:val="26"/>
           <w:szCs w:val="26"/>
         </w:rPr>
@@ -2525,42 +3315,47 @@
       <w:r>
         <w:rPr>
           <w:rFonts w:ascii="Arial" w:eastAsia="Calibri" w:hAnsi="Arial" w:cs="Arial"/>
-          <w:sz w:val="26"/>
-          <w:szCs w:val="26"/>
-        </w:rPr>
-        <w:t xml:space="preserve">. </w:t>
+          <w:spacing w:val="-4"/>
+          <w:sz w:val="26"/>
+          <w:szCs w:val="26"/>
+        </w:rPr>
+        <w:t>, an all-inclusive e-commerce platform</w:t>
       </w:r>
       <w:r>
         <w:rPr>
           <w:rFonts w:ascii="Arial" w:eastAsia="Calibri" w:hAnsi="Arial" w:cs="Arial"/>
-          <w:sz w:val="26"/>
-          <w:szCs w:val="26"/>
-        </w:rPr>
-        <w:t>Online</w:t>
+          <w:spacing w:val="-4"/>
+          <w:sz w:val="26"/>
+          <w:szCs w:val="26"/>
+        </w:rPr>
+        <w:t xml:space="preserve"> </w:t>
       </w:r>
       <w:r>
         <w:rPr>
           <w:rFonts w:ascii="Arial" w:eastAsia="Calibri" w:hAnsi="Arial" w:cs="Arial"/>
-          <w:sz w:val="26"/>
-          <w:szCs w:val="26"/>
-        </w:rPr>
-        <w:t xml:space="preserve"> </w:t>
+          <w:spacing w:val="-4"/>
+          <w:sz w:val="26"/>
+          <w:szCs w:val="26"/>
+        </w:rPr>
+        <w:t xml:space="preserve">with </w:t>
       </w:r>
       <w:r>
         <w:rPr>
           <w:rFonts w:ascii="Arial" w:eastAsia="Calibri" w:hAnsi="Arial" w:cs="Arial"/>
-          <w:sz w:val="26"/>
-          <w:szCs w:val="26"/>
-        </w:rPr>
-        <w:t xml:space="preserve">shop </w:t>
+          <w:spacing w:val="-4"/>
+          <w:sz w:val="26"/>
+          <w:szCs w:val="26"/>
+        </w:rPr>
+        <w:t xml:space="preserve">inventory, </w:t>
       </w:r>
       <w:r>
         <w:rPr>
           <w:rFonts w:ascii="Arial" w:eastAsia="Calibri" w:hAnsi="Arial" w:cs="Arial"/>
-          <w:sz w:val="26"/>
-          <w:szCs w:val="26"/>
-        </w:rPr>
-        <w:t xml:space="preserve">with </w:t>
+          <w:spacing w:val="-4"/>
+          <w:sz w:val="26"/>
+          <w:szCs w:val="26"/>
+        </w:rPr>
+        <w:t>coupons,</w:t>
       </w:r>
       <w:r>
         <w:rPr>
@@ -2568,7 +3363,7 @@
           <w:sz w:val="26"/>
           <w:szCs w:val="26"/>
         </w:rPr>
-        <w:t xml:space="preserve">inventory, </w:t>
+        <w:t xml:space="preserve"> shopping cart, online checkout, payments</w:t>
       </w:r>
       <w:r>
         <w:rPr>
@@ -2576,7 +3371,15 @@
           <w:sz w:val="26"/>
           <w:szCs w:val="26"/>
         </w:rPr>
-        <w:t>coupons, shopping cart, online checkout, payments etc.</w:t>
+        <w:t>,</w:t>
+      </w:r>
+      <w:r>
+        <w:rPr>
+          <w:rFonts w:ascii="Arial" w:eastAsia="Calibri" w:hAnsi="Arial" w:cs="Arial"/>
+          <w:sz w:val="26"/>
+          <w:szCs w:val="26"/>
+        </w:rPr>
+        <w:t xml:space="preserve"> etc.</w:t>
       </w:r>
     </w:p>
     <w:p>
@@ -2688,10 +3491,10 @@
               </wp:anchor>
             </w:drawing>
           </mc:Choice>
-          <mc:Fallback xmlns:mo="http://schemas.microsoft.com/office/mac/office/2008/main" xmlns:mv="urn:schemas-microsoft-com:mac:vml">
+          <mc:Fallback>
             <w:pict>
-              <v:line w14:anchorId="4BB3FA18" id="Straight_x0020_Connector_x0020_7" o:spid="_x0000_s1026" style="position:absolute;flip:y;z-index:251665408;visibility:visible;mso-wrap-style:square;mso-width-percent:0;mso-wrap-distance-left:9pt;mso-wrap-distance-top:0;mso-wrap-distance-right:9pt;mso-wrap-distance-bottom:0;mso-position-horizontal:absolute;mso-position-horizontal-relative:text;mso-position-vertical:absolute;mso-position-vertical-relative:text;mso-width-percent:0;mso-width-relative:margin" from="0,4.8pt" to="534.8pt,4.8pt" o:gfxdata="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" strokecolor="black [3200]" strokeweight=".5pt">
-                <v:shadow on="t" opacity="24903f" mv:blur="40000f" origin=",.5" offset="0,20000emu"/>
+              <v:line w14:anchorId="6300B05C" id="Straight Connector 7" o:spid="_x0000_s1026" style="position:absolute;flip:y;z-index:251665408;visibility:visible;mso-wrap-style:square;mso-width-percent:0;mso-wrap-distance-left:9pt;mso-wrap-distance-top:0;mso-wrap-distance-right:9pt;mso-wrap-distance-bottom:0;mso-position-horizontal:absolute;mso-position-horizontal-relative:text;mso-position-vertical:absolute;mso-position-vertical-relative:text;mso-width-percent:0;mso-width-relative:margin" from="0,4.8pt" to="534.8pt,4.8pt" o:gfxdata="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" strokecolor="black [3200]" strokeweight=".5pt">
+                <v:shadow on="t" color="black" opacity="24903f" origin=",.5" offset="0,.55556mm"/>
               </v:line>
             </w:pict>
           </mc:Fallback>
@@ -2972,7 +3775,7 @@
                       <w:sz w:val="26"/>
                       <w:szCs w:val="26"/>
                     </w:rPr>
-                    <w:t>Computer Science (GPA of 4.3 of 5)</w:t>
+                    <w:t xml:space="preserve">Computer Science </w:t>
                   </w:r>
                 </w:p>
                 <w:p>
@@ -2996,6 +3799,14 @@
                       <w:szCs w:val="26"/>
                     </w:rPr>
                     <w:t>Havana University</w:t>
+                  </w:r>
+                  <w:r>
+                    <w:rPr>
+                      <w:rFonts w:ascii="Arial" w:hAnsi="Arial" w:cs="Arial"/>
+                      <w:sz w:val="26"/>
+                      <w:szCs w:val="26"/>
+                    </w:rPr>
+                    <w:t>, Cuba</w:t>
                   </w:r>
                 </w:p>
               </w:tc>
@@ -7368,10 +8179,10 @@
 <w:fonts xmlns:mc="http://schemas.openxmlformats.org/markup-compatibility/2006" xmlns:r="http://schemas.openxmlformats.org/officeDocument/2006/relationships" xmlns:w="http://schemas.openxmlformats.org/wordprocessingml/2006/main" xmlns:w14="http://schemas.microsoft.com/office/word/2010/wordml" xmlns:w15="http://schemas.microsoft.com/office/word/2012/wordml" xmlns:w16cex="http://schemas.microsoft.com/office/word/2018/wordml/cex" xmlns:w16cid="http://schemas.microsoft.com/office/word/2016/wordml/cid" xmlns:w16="http://schemas.microsoft.com/office/word/2018/wordml" xmlns:w16se="http://schemas.microsoft.com/office/word/2015/wordml/symex" mc:Ignorable="w14 w15 w16se w16cid w16 w16cex">
   <w:font w:name="Wingdings">
     <w:panose1 w:val="05000000000000000000"/>
-    <w:charset w:val="02"/>
-    <w:family w:val="auto"/>
+    <w:charset w:val="4D"/>
+    <w:family w:val="decorative"/>
     <w:pitch w:val="variable"/>
-    <w:sig w:usb0="00000000" w:usb1="10000000" w:usb2="00000000" w:usb3="00000000" w:csb0="80000000" w:csb1="00000000"/>
+    <w:sig w:usb0="00000003" w:usb1="00000000" w:usb2="00000000" w:usb3="00000000" w:csb0="80000001" w:csb1="00000000"/>
   </w:font>
   <w:font w:name="Times New Roman">
     <w:panose1 w:val="02020603050405020304"/>
@@ -7385,7 +8196,7 @@
     <w:charset w:val="00"/>
     <w:family w:val="modern"/>
     <w:pitch w:val="fixed"/>
-    <w:sig w:usb0="E0002AFF" w:usb1="C0007843" w:usb2="00000009" w:usb3="00000000" w:csb0="000001FF" w:csb1="00000000"/>
+    <w:sig w:usb0="E0002EFF" w:usb1="C0007843" w:usb2="00000009" w:usb3="00000000" w:csb0="000001FF" w:csb1="00000000"/>
   </w:font>
   <w:font w:name="Symbol">
     <w:panose1 w:val="05050102010706020507"/>
@@ -7406,7 +8217,7 @@
     <w:charset w:val="00"/>
     <w:family w:val="roman"/>
     <w:pitch w:val="variable"/>
-    <w:sig w:usb0="E00002FF" w:usb1="400004FF" w:usb2="00000000" w:usb3="00000000" w:csb0="0000019F" w:csb1="00000000"/>
+    <w:sig w:usb0="E00006FF" w:usb1="420024FF" w:usb2="02000000" w:usb3="00000000" w:csb0="0000019F" w:csb1="00000000"/>
   </w:font>
   <w:font w:name="MS Mincho">
     <w:altName w:val="ＭＳ 明朝"/>
@@ -7426,7 +8237,7 @@
   <w:font w:name="Garamond">
     <w:panose1 w:val="02020404030301010803"/>
     <w:charset w:val="00"/>
-    <w:family w:val="auto"/>
+    <w:family w:val="roman"/>
     <w:pitch w:val="variable"/>
     <w:sig w:usb0="00000287" w:usb1="00000000" w:usb2="00000000" w:usb3="00000000" w:csb0="0000009F" w:csb1="00000000"/>
   </w:font>
@@ -7435,13 +8246,13 @@
     <w:charset w:val="00"/>
     <w:family w:val="swiss"/>
     <w:pitch w:val="variable"/>
-    <w:sig w:usb0="E0002AFF" w:usb1="C000ACFF" w:usb2="00000009" w:usb3="00000000" w:csb0="000001FF" w:csb1="00000000"/>
+    <w:sig w:usb0="E0002AFF" w:usb1="C000247B" w:usb2="00000009" w:usb3="00000000" w:csb0="000001FF" w:csb1="00000000"/>
   </w:font>
   <w:font w:name="MS Gothic">
     <w:altName w:val="ＭＳ ゴシック"/>
     <w:panose1 w:val="020B0609070205080204"/>
     <w:charset w:val="80"/>
-    <w:family w:val="swiss"/>
+    <w:family w:val="modern"/>
     <w:pitch w:val="fixed"/>
     <w:sig w:usb0="E00002FF" w:usb1="6AC7FDFB" w:usb2="08000012" w:usb3="00000000" w:csb0="0002009F" w:csb1="00000000"/>
   </w:font>
@@ -7455,7 +8266,7 @@
   <w:font w:name="Yu Gothic Light">
     <w:panose1 w:val="020B0300000000000000"/>
     <w:charset w:val="80"/>
-    <w:family w:val="auto"/>
+    <w:family w:val="swiss"/>
     <w:pitch w:val="variable"/>
     <w:sig w:usb0="E00002FF" w:usb1="2AC7FDFF" w:usb2="00000016" w:usb3="00000000" w:csb0="0002009F" w:csb1="00000000"/>
   </w:font>
@@ -7464,7 +8275,7 @@
     <w:charset w:val="00"/>
     <w:family w:val="swiss"/>
     <w:pitch w:val="variable"/>
-    <w:sig w:usb0="A00002EF" w:usb1="4000207B" w:usb2="00000000" w:usb3="00000000" w:csb0="0000019F" w:csb1="00000000"/>
+    <w:sig w:usb0="E0002AFF" w:usb1="C000247B" w:usb2="00000009" w:usb3="00000000" w:csb0="000001FF" w:csb1="00000000"/>
   </w:font>
 </w:fonts>
 </file>
@@ -7488,7 +8299,9 @@
     <w:rsid w:val="002A06F8"/>
     <w:rsid w:val="00695D3D"/>
     <w:rsid w:val="00781897"/>
+    <w:rsid w:val="0081414A"/>
     <w:rsid w:val="008E0B8B"/>
+    <w:rsid w:val="0096361C"/>
     <w:rsid w:val="00C04144"/>
     <w:rsid w:val="00C254B4"/>
     <w:rsid w:val="00F223AB"/>

</xml_diff>